<commit_message>
updating company components, adding parameters, user guide candidate
</commit_message>
<xml_diff>
--- a/User Guide.docx
+++ b/User Guide.docx
@@ -328,6 +328,7 @@
       </w:pPr>
       <w:r>
         <w:rPr>
+          <w:noProof/>
           <w:sz w:val="24"/>
           <w:szCs w:val="24"/>
           <w:lang w:val="en-US"/>
@@ -796,23 +797,7 @@
           <w:szCs w:val="24"/>
           <w:lang w:val="en-US"/>
         </w:rPr>
-        <w:t xml:space="preserve">, delete or modify job to be </w:t>
-      </w:r>
-      <w:r>
-        <w:rPr>
-          <w:sz w:val="24"/>
-          <w:szCs w:val="24"/>
-          <w:lang w:val="en-US"/>
-        </w:rPr>
-        <w:t>post</w:t>
-      </w:r>
-      <w:r>
-        <w:rPr>
-          <w:sz w:val="24"/>
-          <w:szCs w:val="24"/>
-          <w:lang w:val="en-US"/>
-        </w:rPr>
-        <w:t xml:space="preserve"> on the web page </w:t>
+        <w:t xml:space="preserve">, delete or modify job to be post on the web page </w:t>
       </w:r>
       <w:r>
         <w:rPr>
@@ -905,15 +890,7 @@
           <w:szCs w:val="24"/>
           <w:lang w:val="en-US"/>
         </w:rPr>
-        <w:t xml:space="preserve">can </w:t>
-      </w:r>
-      <w:r>
-        <w:rPr>
-          <w:sz w:val="24"/>
-          <w:szCs w:val="24"/>
-          <w:lang w:val="en-US"/>
-        </w:rPr>
-        <w:t xml:space="preserve">create, delete or modify </w:t>
+        <w:t xml:space="preserve">can create, delete or modify </w:t>
       </w:r>
       <w:proofErr w:type="gramStart"/>
       <w:r>
@@ -1216,7 +1193,23 @@
           <w:szCs w:val="24"/>
           <w:lang w:val="en-US"/>
         </w:rPr>
-        <w:t>will be require entering First Name, Last Name, Email and Password to be register in the Database.</w:t>
+        <w:t>will be require entering First Name, Last Name, Email and Password to be register</w:t>
+      </w:r>
+      <w:r>
+        <w:rPr>
+          <w:sz w:val="24"/>
+          <w:szCs w:val="24"/>
+          <w:lang w:val="en-US"/>
+        </w:rPr>
+        <w:t>ed</w:t>
+      </w:r>
+      <w:r>
+        <w:rPr>
+          <w:sz w:val="24"/>
+          <w:szCs w:val="24"/>
+          <w:lang w:val="en-US"/>
+        </w:rPr>
+        <w:t xml:space="preserve"> in the Database.</w:t>
       </w:r>
     </w:p>
     <w:p>
@@ -1261,23 +1254,39 @@
           <w:szCs w:val="24"/>
           <w:lang w:val="en-US"/>
         </w:rPr>
-        <w:t xml:space="preserve">will be require entering </w:t>
-      </w:r>
-      <w:r>
-        <w:rPr>
-          <w:sz w:val="24"/>
-          <w:szCs w:val="24"/>
-          <w:lang w:val="en-US"/>
-        </w:rPr>
-        <w:t>Company</w:t>
-      </w:r>
-      <w:r>
-        <w:rPr>
-          <w:sz w:val="24"/>
-          <w:szCs w:val="24"/>
-          <w:lang w:val="en-US"/>
-        </w:rPr>
-        <w:t xml:space="preserve"> Name, Email and Password to be register in the Database.</w:t>
+        <w:t>will be require entering Company Name, Email</w:t>
+      </w:r>
+      <w:r>
+        <w:rPr>
+          <w:sz w:val="24"/>
+          <w:szCs w:val="24"/>
+          <w:lang w:val="en-US"/>
+        </w:rPr>
+        <w:t>, Address</w:t>
+      </w:r>
+      <w:r>
+        <w:rPr>
+          <w:sz w:val="24"/>
+          <w:szCs w:val="24"/>
+          <w:lang w:val="en-US"/>
+        </w:rPr>
+        <w:t xml:space="preserve"> and Password to be register</w:t>
+      </w:r>
+      <w:r>
+        <w:rPr>
+          <w:sz w:val="24"/>
+          <w:szCs w:val="24"/>
+          <w:lang w:val="en-US"/>
+        </w:rPr>
+        <w:t xml:space="preserve">ed </w:t>
+      </w:r>
+      <w:r>
+        <w:rPr>
+          <w:sz w:val="24"/>
+          <w:szCs w:val="24"/>
+          <w:lang w:val="en-US"/>
+        </w:rPr>
+        <w:t>in the Database.</w:t>
       </w:r>
     </w:p>
     <w:p>
@@ -1525,10 +1534,149 @@
           <w:noProof/>
         </w:rPr>
         <w:drawing>
-          <wp:inline distT="0" distB="0" distL="0" distR="0" wp14:anchorId="66453893" wp14:editId="603EC395">
-            <wp:extent cx="3161781" cy="3107988"/>
-            <wp:effectExtent l="19050" t="19050" r="19685" b="16510"/>
-            <wp:docPr id="8" name="Picture 8"/>
+          <wp:inline distT="0" distB="0" distL="0" distR="0" wp14:anchorId="66CB592C" wp14:editId="08F6AC77">
+            <wp:extent cx="3002871" cy="3053009"/>
+            <wp:effectExtent l="19050" t="19050" r="26670" b="14605"/>
+            <wp:docPr id="11" name="Picture 11"/>
+            <wp:cNvGraphicFramePr>
+              <a:graphicFrameLocks xmlns:a="http://schemas.openxmlformats.org/drawingml/2006/main" noChangeAspect="1"/>
+            </wp:cNvGraphicFramePr>
+            <a:graphic xmlns:a="http://schemas.openxmlformats.org/drawingml/2006/main">
+              <a:graphicData uri="http://schemas.openxmlformats.org/drawingml/2006/picture">
+                <pic:pic xmlns:pic="http://schemas.openxmlformats.org/drawingml/2006/picture">
+                  <pic:nvPicPr>
+                    <pic:cNvPr id="1" name=""/>
+                    <pic:cNvPicPr/>
+                  </pic:nvPicPr>
+                  <pic:blipFill rotWithShape="1">
+                    <a:blip r:embed="rId11"/>
+                    <a:srcRect l="4508" t="8885" r="3759" b="4857"/>
+                    <a:stretch/>
+                  </pic:blipFill>
+                  <pic:spPr bwMode="auto">
+                    <a:xfrm>
+                      <a:off x="0" y="0"/>
+                      <a:ext cx="3053606" cy="3104591"/>
+                    </a:xfrm>
+                    <a:prstGeom prst="rect">
+                      <a:avLst/>
+                    </a:prstGeom>
+                    <a:ln>
+                      <a:solidFill>
+                        <a:srgbClr val="0070C0"/>
+                      </a:solidFill>
+                    </a:ln>
+                    <a:extLst>
+                      <a:ext uri="{53640926-AAD7-44D8-BBD7-CCE9431645EC}">
+                        <a14:shadowObscured xmlns:a14="http://schemas.microsoft.com/office/drawing/2010/main"/>
+                      </a:ext>
+                    </a:extLst>
+                  </pic:spPr>
+                </pic:pic>
+              </a:graphicData>
+            </a:graphic>
+          </wp:inline>
+        </w:drawing>
+      </w:r>
+      <w:bookmarkStart w:id="0" w:name="_GoBack"/>
+      <w:bookmarkEnd w:id="0"/>
+      <w:r>
+        <w:rPr>
+          <w:sz w:val="24"/>
+          <w:szCs w:val="24"/>
+          <w:lang w:val="en-US"/>
+        </w:rPr>
+        <w:br w:type="textWrapping" w:clear="all"/>
+      </w:r>
+    </w:p>
+    <w:p>
+      <w:pPr>
+        <w:spacing w:line="240" w:lineRule="auto"/>
+        <w:jc w:val="both"/>
+        <w:rPr>
+          <w:sz w:val="24"/>
+          <w:szCs w:val="24"/>
+          <w:lang w:val="en-US"/>
+        </w:rPr>
+      </w:pPr>
+    </w:p>
+    <w:p>
+      <w:pPr>
+        <w:spacing w:line="240" w:lineRule="auto"/>
+        <w:jc w:val="both"/>
+        <w:rPr>
+          <w:b/>
+          <w:bCs/>
+          <w:sz w:val="28"/>
+          <w:szCs w:val="28"/>
+          <w:lang w:val="en-US"/>
+        </w:rPr>
+      </w:pPr>
+      <w:r>
+        <w:rPr>
+          <w:b/>
+          <w:bCs/>
+          <w:sz w:val="28"/>
+          <w:szCs w:val="28"/>
+          <w:lang w:val="en-US"/>
+        </w:rPr>
+        <w:t>Candidate Profile</w:t>
+      </w:r>
+    </w:p>
+    <w:p>
+      <w:pPr>
+        <w:spacing w:line="240" w:lineRule="auto"/>
+        <w:jc w:val="both"/>
+        <w:rPr>
+          <w:sz w:val="24"/>
+          <w:szCs w:val="24"/>
+          <w:lang w:val="en-US"/>
+        </w:rPr>
+      </w:pPr>
+      <w:r>
+        <w:rPr>
+          <w:sz w:val="24"/>
+          <w:szCs w:val="24"/>
+          <w:lang w:val="en-US"/>
+        </w:rPr>
+        <w:t>Once that you login as a Candidate</w:t>
+      </w:r>
+      <w:r>
+        <w:rPr>
+          <w:sz w:val="24"/>
+          <w:szCs w:val="24"/>
+          <w:lang w:val="en-US"/>
+        </w:rPr>
+        <w:t xml:space="preserve"> you will be able to navigate through the options available for this type of user.</w:t>
+      </w:r>
+    </w:p>
+    <w:p>
+      <w:pPr>
+        <w:spacing w:line="240" w:lineRule="auto"/>
+        <w:jc w:val="both"/>
+        <w:rPr>
+          <w:sz w:val="24"/>
+          <w:szCs w:val="24"/>
+          <w:lang w:val="en-US"/>
+        </w:rPr>
+      </w:pPr>
+      <w:r>
+        <w:rPr>
+          <w:sz w:val="24"/>
+          <w:szCs w:val="24"/>
+          <w:lang w:val="en-US"/>
+        </w:rPr>
+        <w:t xml:space="preserve"> </w:t>
+      </w:r>
+      <w:r>
+        <w:rPr>
+          <w:noProof/>
+        </w:rPr>
+        <w:drawing>
+          <wp:inline distT="0" distB="0" distL="0" distR="0" wp14:anchorId="765A1144" wp14:editId="3EA4399F">
+            <wp:extent cx="6390903" cy="2712720"/>
+            <wp:effectExtent l="0" t="0" r="0" b="0"/>
+            <wp:docPr id="6" name="Picture 6"/>
             <wp:cNvGraphicFramePr>
               <a:graphicFrameLocks xmlns:a="http://schemas.openxmlformats.org/drawingml/2006/main" noChangeAspect="1"/>
             </wp:cNvGraphicFramePr>
@@ -1540,7 +1688,7 @@
                     <pic:cNvPicPr/>
                   </pic:nvPicPr>
                   <pic:blipFill>
-                    <a:blip r:embed="rId11"/>
+                    <a:blip r:embed="rId12"/>
                     <a:stretch>
                       <a:fillRect/>
                     </a:stretch>
@@ -1548,16 +1696,11 @@
                   <pic:spPr>
                     <a:xfrm>
                       <a:off x="0" y="0"/>
-                      <a:ext cx="3253764" cy="3198406"/>
+                      <a:ext cx="6400752" cy="2716901"/>
                     </a:xfrm>
                     <a:prstGeom prst="rect">
                       <a:avLst/>
                     </a:prstGeom>
-                    <a:ln>
-                      <a:solidFill>
-                        <a:schemeClr val="accent1"/>
-                      </a:solidFill>
-                    </a:ln>
                   </pic:spPr>
                 </pic:pic>
               </a:graphicData>
@@ -1565,79 +1708,459 @@
           </wp:inline>
         </w:drawing>
       </w:r>
-      <w:r>
-        <w:rPr>
-          <w:sz w:val="24"/>
-          <w:szCs w:val="24"/>
-          <w:lang w:val="en-US"/>
-        </w:rPr>
-        <w:br w:type="textWrapping" w:clear="all"/>
-      </w:r>
-    </w:p>
-    <w:p>
-      <w:pPr>
-        <w:spacing w:line="240" w:lineRule="auto"/>
-        <w:jc w:val="both"/>
-        <w:rPr>
-          <w:sz w:val="24"/>
-          <w:szCs w:val="24"/>
-          <w:lang w:val="en-US"/>
-        </w:rPr>
-      </w:pPr>
-    </w:p>
-    <w:p>
-      <w:pPr>
-        <w:spacing w:line="240" w:lineRule="auto"/>
-        <w:jc w:val="both"/>
-        <w:rPr>
-          <w:b/>
-          <w:bCs/>
-          <w:sz w:val="28"/>
-          <w:szCs w:val="28"/>
-          <w:lang w:val="en-US"/>
-        </w:rPr>
-      </w:pPr>
-      <w:r>
-        <w:rPr>
-          <w:b/>
-          <w:bCs/>
-          <w:sz w:val="28"/>
-          <w:szCs w:val="28"/>
-          <w:lang w:val="en-US"/>
-        </w:rPr>
-        <w:t>J</w:t>
-      </w:r>
-      <w:r>
-        <w:rPr>
-          <w:b/>
-          <w:bCs/>
-          <w:sz w:val="28"/>
-          <w:szCs w:val="28"/>
-          <w:lang w:val="en-US"/>
-        </w:rPr>
-        <w:t>ob Offers</w:t>
-      </w:r>
-      <w:bookmarkStart w:id="0" w:name="_GoBack"/>
-      <w:bookmarkEnd w:id="0"/>
-    </w:p>
-    <w:p>
-      <w:pPr>
-        <w:spacing w:line="240" w:lineRule="auto"/>
-        <w:jc w:val="both"/>
-        <w:rPr>
-          <w:sz w:val="24"/>
-          <w:szCs w:val="24"/>
-          <w:lang w:val="en-US"/>
-        </w:rPr>
-      </w:pPr>
-    </w:p>
-    <w:p>
-      <w:pPr>
-        <w:rPr>
-          <w:b/>
-          <w:bCs/>
-          <w:sz w:val="28"/>
-          <w:szCs w:val="28"/>
+    </w:p>
+    <w:p>
+      <w:pPr>
+        <w:spacing w:line="240" w:lineRule="auto"/>
+        <w:jc w:val="both"/>
+        <w:rPr>
+          <w:b/>
+          <w:bCs/>
+          <w:sz w:val="28"/>
+          <w:szCs w:val="28"/>
+          <w:lang w:val="en-US"/>
+        </w:rPr>
+      </w:pPr>
+    </w:p>
+    <w:p>
+      <w:pPr>
+        <w:spacing w:line="240" w:lineRule="auto"/>
+        <w:jc w:val="both"/>
+        <w:rPr>
+          <w:sz w:val="24"/>
+          <w:szCs w:val="24"/>
+          <w:lang w:val="en-US"/>
+        </w:rPr>
+      </w:pPr>
+    </w:p>
+    <w:p>
+      <w:pPr>
+        <w:spacing w:line="240" w:lineRule="auto"/>
+        <w:jc w:val="both"/>
+        <w:rPr>
+          <w:sz w:val="24"/>
+          <w:szCs w:val="24"/>
+          <w:lang w:val="en-US"/>
+        </w:rPr>
+      </w:pPr>
+      <w:r>
+        <w:rPr>
+          <w:sz w:val="24"/>
+          <w:szCs w:val="24"/>
+          <w:lang w:val="en-US"/>
+        </w:rPr>
+        <w:lastRenderedPageBreak/>
+        <w:t>You will be able to create, delete of modify your CVs from this screen.</w:t>
+      </w:r>
+      <w:r>
+        <w:rPr>
+          <w:sz w:val="24"/>
+          <w:szCs w:val="24"/>
+          <w:lang w:val="en-US"/>
+        </w:rPr>
+        <w:t xml:space="preserve"> </w:t>
+      </w:r>
+      <w:r>
+        <w:rPr>
+          <w:sz w:val="24"/>
+          <w:szCs w:val="24"/>
+          <w:lang w:val="en-US"/>
+        </w:rPr>
+        <w:t xml:space="preserve">On your </w:t>
+      </w:r>
+      <w:r>
+        <w:rPr>
+          <w:sz w:val="24"/>
+          <w:szCs w:val="24"/>
+          <w:lang w:val="en-US"/>
+        </w:rPr>
+        <w:t>left</w:t>
+      </w:r>
+      <w:r>
+        <w:rPr>
+          <w:sz w:val="24"/>
+          <w:szCs w:val="24"/>
+          <w:lang w:val="en-US"/>
+        </w:rPr>
+        <w:t xml:space="preserve"> side will appear your first and las name and your email address</w:t>
+      </w:r>
+      <w:r>
+        <w:rPr>
+          <w:sz w:val="24"/>
+          <w:szCs w:val="24"/>
+          <w:lang w:val="en-US"/>
+        </w:rPr>
+        <w:t xml:space="preserve"> and under it will appear the list of your CVs created. </w:t>
+      </w:r>
+      <w:proofErr w:type="gramStart"/>
+      <w:r>
+        <w:rPr>
+          <w:sz w:val="24"/>
+          <w:szCs w:val="24"/>
+          <w:lang w:val="en-US"/>
+        </w:rPr>
+        <w:t>Also</w:t>
+      </w:r>
+      <w:proofErr w:type="gramEnd"/>
+      <w:r>
+        <w:rPr>
+          <w:sz w:val="24"/>
+          <w:szCs w:val="24"/>
+          <w:lang w:val="en-US"/>
+        </w:rPr>
+        <w:t xml:space="preserve"> the create button from where you will adding a new CV.</w:t>
+      </w:r>
+    </w:p>
+    <w:p>
+      <w:pPr>
+        <w:spacing w:line="240" w:lineRule="auto"/>
+        <w:jc w:val="both"/>
+        <w:rPr>
+          <w:sz w:val="24"/>
+          <w:szCs w:val="24"/>
+          <w:lang w:val="en-US"/>
+        </w:rPr>
+      </w:pPr>
+      <w:r>
+        <w:rPr>
+          <w:noProof/>
+        </w:rPr>
+        <w:drawing>
+          <wp:inline distT="0" distB="0" distL="0" distR="0" wp14:anchorId="51B51BA8" wp14:editId="0D6709F2">
+            <wp:extent cx="1852965" cy="3150465"/>
+            <wp:effectExtent l="0" t="0" r="0" b="0"/>
+            <wp:docPr id="12" name="Picture 12"/>
+            <wp:cNvGraphicFramePr>
+              <a:graphicFrameLocks xmlns:a="http://schemas.openxmlformats.org/drawingml/2006/main" noChangeAspect="1"/>
+            </wp:cNvGraphicFramePr>
+            <a:graphic xmlns:a="http://schemas.openxmlformats.org/drawingml/2006/main">
+              <a:graphicData uri="http://schemas.openxmlformats.org/drawingml/2006/picture">
+                <pic:pic xmlns:pic="http://schemas.openxmlformats.org/drawingml/2006/picture">
+                  <pic:nvPicPr>
+                    <pic:cNvPr id="1" name=""/>
+                    <pic:cNvPicPr/>
+                  </pic:nvPicPr>
+                  <pic:blipFill>
+                    <a:blip r:embed="rId13"/>
+                    <a:stretch>
+                      <a:fillRect/>
+                    </a:stretch>
+                  </pic:blipFill>
+                  <pic:spPr>
+                    <a:xfrm>
+                      <a:off x="0" y="0"/>
+                      <a:ext cx="1879369" cy="3195357"/>
+                    </a:xfrm>
+                    <a:prstGeom prst="rect">
+                      <a:avLst/>
+                    </a:prstGeom>
+                  </pic:spPr>
+                </pic:pic>
+              </a:graphicData>
+            </a:graphic>
+          </wp:inline>
+        </w:drawing>
+      </w:r>
+    </w:p>
+    <w:p>
+      <w:pPr>
+        <w:spacing w:line="240" w:lineRule="auto"/>
+        <w:jc w:val="both"/>
+        <w:rPr>
+          <w:sz w:val="24"/>
+          <w:szCs w:val="24"/>
+          <w:lang w:val="en-US"/>
+        </w:rPr>
+      </w:pPr>
+    </w:p>
+    <w:p>
+      <w:pPr>
+        <w:spacing w:line="240" w:lineRule="auto"/>
+        <w:jc w:val="both"/>
+        <w:rPr>
+          <w:sz w:val="24"/>
+          <w:szCs w:val="24"/>
+          <w:lang w:val="en-US"/>
+        </w:rPr>
+      </w:pPr>
+      <w:r>
+        <w:rPr>
+          <w:sz w:val="24"/>
+          <w:szCs w:val="24"/>
+          <w:lang w:val="en-US"/>
+        </w:rPr>
+        <w:t>Once you click on the ''Add new’’ button a modal will show up and you will be able to enter your information related to this new CV.</w:t>
+      </w:r>
+    </w:p>
+    <w:p>
+      <w:pPr>
+        <w:spacing w:line="240" w:lineRule="auto"/>
+        <w:jc w:val="both"/>
+        <w:rPr>
+          <w:sz w:val="24"/>
+          <w:szCs w:val="24"/>
+          <w:lang w:val="en-US"/>
+        </w:rPr>
+      </w:pPr>
+      <w:r>
+        <w:rPr>
+          <w:noProof/>
+        </w:rPr>
+        <w:drawing>
+          <wp:inline distT="0" distB="0" distL="0" distR="0" wp14:anchorId="21B777B2" wp14:editId="1ED1D5AC">
+            <wp:extent cx="3427778" cy="3526529"/>
+            <wp:effectExtent l="0" t="0" r="1270" b="0"/>
+            <wp:docPr id="13" name="Picture 13"/>
+            <wp:cNvGraphicFramePr>
+              <a:graphicFrameLocks xmlns:a="http://schemas.openxmlformats.org/drawingml/2006/main" noChangeAspect="1"/>
+            </wp:cNvGraphicFramePr>
+            <a:graphic xmlns:a="http://schemas.openxmlformats.org/drawingml/2006/main">
+              <a:graphicData uri="http://schemas.openxmlformats.org/drawingml/2006/picture">
+                <pic:pic xmlns:pic="http://schemas.openxmlformats.org/drawingml/2006/picture">
+                  <pic:nvPicPr>
+                    <pic:cNvPr id="1" name=""/>
+                    <pic:cNvPicPr/>
+                  </pic:nvPicPr>
+                  <pic:blipFill rotWithShape="1">
+                    <a:blip r:embed="rId14"/>
+                    <a:srcRect l="10618" t="2390" r="12841" b="10121"/>
+                    <a:stretch/>
+                  </pic:blipFill>
+                  <pic:spPr bwMode="auto">
+                    <a:xfrm>
+                      <a:off x="0" y="0"/>
+                      <a:ext cx="3496360" cy="3597086"/>
+                    </a:xfrm>
+                    <a:prstGeom prst="rect">
+                      <a:avLst/>
+                    </a:prstGeom>
+                    <a:ln>
+                      <a:noFill/>
+                    </a:ln>
+                    <a:extLst>
+                      <a:ext uri="{53640926-AAD7-44D8-BBD7-CCE9431645EC}">
+                        <a14:shadowObscured xmlns:a14="http://schemas.microsoft.com/office/drawing/2010/main"/>
+                      </a:ext>
+                    </a:extLst>
+                  </pic:spPr>
+                </pic:pic>
+              </a:graphicData>
+            </a:graphic>
+          </wp:inline>
+        </w:drawing>
+      </w:r>
+    </w:p>
+    <w:p>
+      <w:pPr>
+        <w:spacing w:line="240" w:lineRule="auto"/>
+        <w:jc w:val="both"/>
+        <w:rPr>
+          <w:sz w:val="24"/>
+          <w:szCs w:val="24"/>
+          <w:lang w:val="en-US"/>
+        </w:rPr>
+      </w:pPr>
+      <w:r>
+        <w:rPr>
+          <w:sz w:val="24"/>
+          <w:szCs w:val="24"/>
+          <w:lang w:val="en-US"/>
+        </w:rPr>
+        <w:lastRenderedPageBreak/>
+        <w:t>There will be the options of “submit” that will add the new CV to your list of CVs or to cancel and close the showing form without adding anything.</w:t>
+      </w:r>
+    </w:p>
+    <w:p>
+      <w:pPr>
+        <w:spacing w:line="240" w:lineRule="auto"/>
+        <w:jc w:val="both"/>
+        <w:rPr>
+          <w:sz w:val="24"/>
+          <w:szCs w:val="24"/>
+          <w:lang w:val="en-US"/>
+        </w:rPr>
+      </w:pPr>
+      <w:r>
+        <w:rPr>
+          <w:sz w:val="24"/>
+          <w:szCs w:val="24"/>
+          <w:lang w:val="en-US"/>
+        </w:rPr>
+        <w:t>On the right side of the screen will always be reflected the CV you select from your list (in the case you have no CV created this information will appear in blank)</w:t>
+      </w:r>
+      <w:r>
+        <w:rPr>
+          <w:sz w:val="24"/>
+          <w:szCs w:val="24"/>
+          <w:lang w:val="en-US"/>
+        </w:rPr>
+        <w:t xml:space="preserve">. From there you will be able to edit the selected CV clicking on the ‘’Edit’’ button in which case a modal will appear with the information you already provided and you will have access to changed it in the same way you typed initially. </w:t>
+      </w:r>
+    </w:p>
+    <w:p>
+      <w:pPr>
+        <w:spacing w:line="240" w:lineRule="auto"/>
+        <w:jc w:val="both"/>
+        <w:rPr>
+          <w:sz w:val="24"/>
+          <w:szCs w:val="24"/>
+          <w:lang w:val="en-US"/>
+        </w:rPr>
+      </w:pPr>
+    </w:p>
+    <w:p>
+      <w:pPr>
+        <w:spacing w:line="240" w:lineRule="auto"/>
+        <w:jc w:val="both"/>
+        <w:rPr>
+          <w:sz w:val="24"/>
+          <w:szCs w:val="24"/>
+          <w:lang w:val="en-US"/>
+        </w:rPr>
+      </w:pPr>
+      <w:r>
+        <w:rPr>
+          <w:noProof/>
+        </w:rPr>
+        <w:drawing>
+          <wp:inline distT="0" distB="0" distL="0" distR="0" wp14:anchorId="74AECFA8" wp14:editId="6C9E59FF">
+            <wp:extent cx="5943600" cy="3075305"/>
+            <wp:effectExtent l="0" t="0" r="0" b="0"/>
+            <wp:docPr id="14" name="Picture 14"/>
+            <wp:cNvGraphicFramePr>
+              <a:graphicFrameLocks xmlns:a="http://schemas.openxmlformats.org/drawingml/2006/main" noChangeAspect="1"/>
+            </wp:cNvGraphicFramePr>
+            <a:graphic xmlns:a="http://schemas.openxmlformats.org/drawingml/2006/main">
+              <a:graphicData uri="http://schemas.openxmlformats.org/drawingml/2006/picture">
+                <pic:pic xmlns:pic="http://schemas.openxmlformats.org/drawingml/2006/picture">
+                  <pic:nvPicPr>
+                    <pic:cNvPr id="1" name=""/>
+                    <pic:cNvPicPr/>
+                  </pic:nvPicPr>
+                  <pic:blipFill>
+                    <a:blip r:embed="rId15"/>
+                    <a:stretch>
+                      <a:fillRect/>
+                    </a:stretch>
+                  </pic:blipFill>
+                  <pic:spPr>
+                    <a:xfrm>
+                      <a:off x="0" y="0"/>
+                      <a:ext cx="5943600" cy="3075305"/>
+                    </a:xfrm>
+                    <a:prstGeom prst="rect">
+                      <a:avLst/>
+                    </a:prstGeom>
+                  </pic:spPr>
+                </pic:pic>
+              </a:graphicData>
+            </a:graphic>
+          </wp:inline>
+        </w:drawing>
+      </w:r>
+    </w:p>
+    <w:p>
+      <w:pPr>
+        <w:spacing w:line="240" w:lineRule="auto"/>
+        <w:jc w:val="both"/>
+        <w:rPr>
+          <w:sz w:val="24"/>
+          <w:szCs w:val="24"/>
+          <w:lang w:val="en-US"/>
+        </w:rPr>
+      </w:pPr>
+      <w:r>
+        <w:rPr>
+          <w:sz w:val="24"/>
+          <w:szCs w:val="24"/>
+          <w:lang w:val="en-US"/>
+        </w:rPr>
+        <w:t xml:space="preserve">In case you want to delete a selected CV by clicking on the ‘’Delete’’ button, a warning will show up. By simply clicking on the ‘’ok’’ you will delete the </w:t>
+      </w:r>
+      <w:proofErr w:type="gramStart"/>
+      <w:r>
+        <w:rPr>
+          <w:sz w:val="24"/>
+          <w:szCs w:val="24"/>
+          <w:lang w:val="en-US"/>
+        </w:rPr>
+        <w:t>CV</w:t>
+      </w:r>
+      <w:proofErr w:type="gramEnd"/>
+      <w:r>
+        <w:rPr>
+          <w:sz w:val="24"/>
+          <w:szCs w:val="24"/>
+          <w:lang w:val="en-US"/>
+        </w:rPr>
+        <w:t xml:space="preserve"> or you can cancel and no changes will occurs. BE AWARE this is a FINAL CHANCE to not deleted your CV.</w:t>
+      </w:r>
+    </w:p>
+    <w:p>
+      <w:pPr>
+        <w:spacing w:line="240" w:lineRule="auto"/>
+        <w:jc w:val="both"/>
+        <w:rPr>
+          <w:sz w:val="24"/>
+          <w:szCs w:val="24"/>
+          <w:lang w:val="en-US"/>
+        </w:rPr>
+      </w:pPr>
+      <w:r>
+        <w:rPr>
+          <w:noProof/>
+        </w:rPr>
+        <w:drawing>
+          <wp:inline distT="0" distB="0" distL="0" distR="0" wp14:anchorId="10CAB634" wp14:editId="4BBCAB80">
+            <wp:extent cx="4248077" cy="1798948"/>
+            <wp:effectExtent l="0" t="0" r="635" b="0"/>
+            <wp:docPr id="15" name="Picture 15"/>
+            <wp:cNvGraphicFramePr>
+              <a:graphicFrameLocks xmlns:a="http://schemas.openxmlformats.org/drawingml/2006/main" noChangeAspect="1"/>
+            </wp:cNvGraphicFramePr>
+            <a:graphic xmlns:a="http://schemas.openxmlformats.org/drawingml/2006/main">
+              <a:graphicData uri="http://schemas.openxmlformats.org/drawingml/2006/picture">
+                <pic:pic xmlns:pic="http://schemas.openxmlformats.org/drawingml/2006/picture">
+                  <pic:nvPicPr>
+                    <pic:cNvPr id="1" name=""/>
+                    <pic:cNvPicPr/>
+                  </pic:nvPicPr>
+                  <pic:blipFill rotWithShape="1">
+                    <a:blip r:embed="rId16"/>
+                    <a:srcRect l="3290" t="4484" r="10085" b="13020"/>
+                    <a:stretch/>
+                  </pic:blipFill>
+                  <pic:spPr bwMode="auto">
+                    <a:xfrm>
+                      <a:off x="0" y="0"/>
+                      <a:ext cx="4249226" cy="1799435"/>
+                    </a:xfrm>
+                    <a:prstGeom prst="rect">
+                      <a:avLst/>
+                    </a:prstGeom>
+                    <a:ln>
+                      <a:noFill/>
+                    </a:ln>
+                    <a:extLst>
+                      <a:ext uri="{53640926-AAD7-44D8-BBD7-CCE9431645EC}">
+                        <a14:shadowObscured xmlns:a14="http://schemas.microsoft.com/office/drawing/2010/main"/>
+                      </a:ext>
+                    </a:extLst>
+                  </pic:spPr>
+                </pic:pic>
+              </a:graphicData>
+            </a:graphic>
+          </wp:inline>
+        </w:drawing>
+      </w:r>
+    </w:p>
+    <w:p>
+      <w:pPr>
+        <w:spacing w:line="240" w:lineRule="auto"/>
+        <w:jc w:val="both"/>
+        <w:rPr>
+          <w:sz w:val="24"/>
+          <w:szCs w:val="24"/>
           <w:lang w:val="en-US"/>
         </w:rPr>
       </w:pPr>
@@ -2012,6 +2535,7 @@
     <w:lsdException w:name="HTML Sample" w:semiHidden="1" w:unhideWhenUsed="1"/>
     <w:lsdException w:name="HTML Typewriter" w:semiHidden="1" w:unhideWhenUsed="1"/>
     <w:lsdException w:name="HTML Variable" w:semiHidden="1" w:unhideWhenUsed="1"/>
+    <w:lsdException w:name="Normal Table" w:semiHidden="1" w:unhideWhenUsed="1"/>
     <w:lsdException w:name="annotation subject" w:semiHidden="1" w:unhideWhenUsed="1"/>
     <w:lsdException w:name="No List" w:semiHidden="1" w:unhideWhenUsed="1"/>
     <w:lsdException w:name="Outline List 1" w:semiHidden="1" w:unhideWhenUsed="1"/>
@@ -2058,8 +2582,10 @@
     <w:lsdException w:name="Table Subtle 2" w:semiHidden="1" w:unhideWhenUsed="1"/>
     <w:lsdException w:name="Table Web 1" w:semiHidden="1" w:unhideWhenUsed="1"/>
     <w:lsdException w:name="Table Web 2" w:semiHidden="1" w:unhideWhenUsed="1"/>
+    <w:lsdException w:name="Table Web 3" w:semiHidden="1" w:unhideWhenUsed="1"/>
     <w:lsdException w:name="Balloon Text" w:semiHidden="1" w:unhideWhenUsed="1"/>
     <w:lsdException w:name="Table Grid" w:uiPriority="39"/>
+    <w:lsdException w:name="Table Theme" w:semiHidden="1" w:unhideWhenUsed="1"/>
     <w:lsdException w:name="Placeholder Text" w:semiHidden="1"/>
     <w:lsdException w:name="No Spacing" w:uiPriority="1" w:qFormat="1"/>
     <w:lsdException w:name="Light Shading" w:uiPriority="60"/>

</xml_diff>

<commit_message>
small details on the style company component, user guide
</commit_message>
<xml_diff>
--- a/User Guide.docx
+++ b/User Guide.docx
@@ -20,7 +20,27 @@
           <w:szCs w:val="28"/>
           <w:lang w:val="en-US"/>
         </w:rPr>
-        <w:t>The present represent The User Guide for this web application.</w:t>
+        <w:t>Th</w:t>
+      </w:r>
+      <w:r>
+        <w:rPr>
+          <w:b/>
+          <w:bCs/>
+          <w:sz w:val="28"/>
+          <w:szCs w:val="28"/>
+          <w:lang w:val="en-US"/>
+        </w:rPr>
+        <w:t xml:space="preserve">is document </w:t>
+      </w:r>
+      <w:r>
+        <w:rPr>
+          <w:b/>
+          <w:bCs/>
+          <w:sz w:val="28"/>
+          <w:szCs w:val="28"/>
+          <w:lang w:val="en-US"/>
+        </w:rPr>
+        <w:t>represent The User Guide for this web application.</w:t>
       </w:r>
     </w:p>
     <w:p>
@@ -476,17 +496,13 @@
     <w:p>
       <w:pPr>
         <w:rPr>
-          <w:b/>
-          <w:bCs/>
-          <w:sz w:val="28"/>
-          <w:szCs w:val="28"/>
-          <w:lang w:val="en-US"/>
-        </w:rPr>
-      </w:pPr>
-      <w:r>
-        <w:rPr>
-          <w:b/>
-          <w:bCs/>
+          <w:sz w:val="28"/>
+          <w:szCs w:val="28"/>
+          <w:lang w:val="en-US"/>
+        </w:rPr>
+      </w:pPr>
+      <w:r>
+        <w:rPr>
           <w:sz w:val="28"/>
           <w:szCs w:val="28"/>
           <w:lang w:val="en-US"/>
@@ -779,25 +795,7 @@
           <w:szCs w:val="24"/>
           <w:lang w:val="en-US"/>
         </w:rPr>
-        <w:t xml:space="preserve">are aloud </w:t>
-      </w:r>
-      <w:proofErr w:type="gramStart"/>
-      <w:r>
-        <w:rPr>
-          <w:sz w:val="24"/>
-          <w:szCs w:val="24"/>
-          <w:lang w:val="en-US"/>
-        </w:rPr>
-        <w:t>create</w:t>
-      </w:r>
-      <w:proofErr w:type="gramEnd"/>
-      <w:r>
-        <w:rPr>
-          <w:sz w:val="24"/>
-          <w:szCs w:val="24"/>
-          <w:lang w:val="en-US"/>
-        </w:rPr>
-        <w:t xml:space="preserve">, delete or modify job to be post on the web page </w:t>
+        <w:t xml:space="preserve">are aloud create, delete or modify job to be post on the web page </w:t>
       </w:r>
       <w:r>
         <w:rPr>
@@ -892,23 +890,13 @@
         </w:rPr>
         <w:t xml:space="preserve">can create, delete or modify </w:t>
       </w:r>
-      <w:proofErr w:type="gramStart"/>
-      <w:r>
-        <w:rPr>
-          <w:sz w:val="24"/>
-          <w:szCs w:val="24"/>
-          <w:lang w:val="en-US"/>
-        </w:rPr>
-        <w:t>CVs(</w:t>
-      </w:r>
-      <w:proofErr w:type="gramEnd"/>
-      <w:r>
-        <w:rPr>
-          <w:sz w:val="24"/>
-          <w:szCs w:val="24"/>
-          <w:lang w:val="en-US"/>
-        </w:rPr>
-        <w:t>Resume)</w:t>
+      <w:r>
+        <w:rPr>
+          <w:sz w:val="24"/>
+          <w:szCs w:val="24"/>
+          <w:lang w:val="en-US"/>
+        </w:rPr>
+        <w:t>CVs(Resume)</w:t>
       </w:r>
       <w:r>
         <w:rPr>
@@ -1056,25 +1044,7 @@
           <w:szCs w:val="24"/>
           <w:lang w:val="en-US"/>
         </w:rPr>
-        <w:t xml:space="preserve"> will use the same method, and </w:t>
-      </w:r>
-      <w:proofErr w:type="gramStart"/>
-      <w:r>
-        <w:rPr>
-          <w:sz w:val="24"/>
-          <w:szCs w:val="24"/>
-          <w:lang w:val="en-US"/>
-        </w:rPr>
-        <w:t>the</w:t>
-      </w:r>
-      <w:proofErr w:type="gramEnd"/>
-      <w:r>
-        <w:rPr>
-          <w:sz w:val="24"/>
-          <w:szCs w:val="24"/>
-          <w:lang w:val="en-US"/>
-        </w:rPr>
-        <w:t xml:space="preserve"> will send from here to their respective profile page. </w:t>
+        <w:t xml:space="preserve"> will use the same method, and the will send from here to their respective profile page. </w:t>
       </w:r>
     </w:p>
     <w:p>
@@ -1314,9 +1284,7 @@
         <w:ind w:left="-720" w:right="-990"/>
         <w:jc w:val="center"/>
         <w:rPr>
-          <w:sz w:val="24"/>
-          <w:szCs w:val="24"/>
-          <w:lang w:val="en-US"/>
+          <w:noProof/>
         </w:rPr>
       </w:pPr>
       <w:r>
@@ -1327,13 +1295,89 @@
         <mc:AlternateContent>
           <mc:Choice Requires="wps">
             <w:drawing>
-              <wp:anchor distT="0" distB="0" distL="114300" distR="114300" simplePos="0" relativeHeight="251661312" behindDoc="0" locked="0" layoutInCell="1" allowOverlap="1" wp14:anchorId="05421ADF" wp14:editId="5EF1399B">
+              <wp:anchor distT="0" distB="0" distL="114300" distR="114300" simplePos="0" relativeHeight="251659264" behindDoc="0" locked="0" layoutInCell="1" allowOverlap="1" wp14:anchorId="63BEE2E4" wp14:editId="1038B79F">
                 <wp:simplePos x="0" y="0"/>
                 <wp:positionH relativeFrom="column">
-                  <wp:posOffset>4865370</wp:posOffset>
+                  <wp:posOffset>492302</wp:posOffset>
                 </wp:positionH>
                 <wp:positionV relativeFrom="paragraph">
-                  <wp:posOffset>628650</wp:posOffset>
+                  <wp:posOffset>557028</wp:posOffset>
+                </wp:positionV>
+                <wp:extent cx="636270" cy="0"/>
+                <wp:effectExtent l="0" t="19050" r="30480" b="19050"/>
+                <wp:wrapNone/>
+                <wp:docPr id="9" name="Straight Connector 9"/>
+                <wp:cNvGraphicFramePr/>
+                <a:graphic xmlns:a="http://schemas.openxmlformats.org/drawingml/2006/main">
+                  <a:graphicData uri="http://schemas.microsoft.com/office/word/2010/wordprocessingShape">
+                    <wps:wsp>
+                      <wps:cNvCnPr/>
+                      <wps:spPr>
+                        <a:xfrm>
+                          <a:off x="0" y="0"/>
+                          <a:ext cx="636270" cy="0"/>
+                        </a:xfrm>
+                        <a:prstGeom prst="line">
+                          <a:avLst/>
+                        </a:prstGeom>
+                        <a:ln w="28575">
+                          <a:solidFill>
+                            <a:schemeClr val="accent2">
+                              <a:lumMod val="75000"/>
+                            </a:schemeClr>
+                          </a:solidFill>
+                        </a:ln>
+                      </wps:spPr>
+                      <wps:style>
+                        <a:lnRef idx="1">
+                          <a:schemeClr val="accent2"/>
+                        </a:lnRef>
+                        <a:fillRef idx="0">
+                          <a:schemeClr val="accent2"/>
+                        </a:fillRef>
+                        <a:effectRef idx="0">
+                          <a:schemeClr val="accent2"/>
+                        </a:effectRef>
+                        <a:fontRef idx="minor">
+                          <a:schemeClr val="tx1"/>
+                        </a:fontRef>
+                      </wps:style>
+                      <wps:bodyPr/>
+                    </wps:wsp>
+                  </a:graphicData>
+                </a:graphic>
+                <wp14:sizeRelH relativeFrom="margin">
+                  <wp14:pctWidth>0</wp14:pctWidth>
+                </wp14:sizeRelH>
+                <wp14:sizeRelV relativeFrom="margin">
+                  <wp14:pctHeight>0</wp14:pctHeight>
+                </wp14:sizeRelV>
+              </wp:anchor>
+            </w:drawing>
+          </mc:Choice>
+          <mc:Fallback>
+            <w:pict>
+              <v:line w14:anchorId="2E0289D2" id="Straight Connector 9" o:spid="_x0000_s1026" style="position:absolute;z-index:251659264;visibility:visible;mso-wrap-style:square;mso-width-percent:0;mso-height-percent:0;mso-wrap-distance-left:9pt;mso-wrap-distance-top:0;mso-wrap-distance-right:9pt;mso-wrap-distance-bottom:0;mso-position-horizontal:absolute;mso-position-horizontal-relative:text;mso-position-vertical:absolute;mso-position-vertical-relative:text;mso-width-percent:0;mso-height-percent:0;mso-width-relative:margin;mso-height-relative:margin" from="38.75pt,43.85pt" to="88.85pt,43.85pt" o:gfxdata="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" strokecolor="#c45911 [2405]" strokeweight="2.25pt">
+                <v:stroke joinstyle="miter"/>
+              </v:line>
+            </w:pict>
+          </mc:Fallback>
+        </mc:AlternateContent>
+      </w:r>
+      <w:r>
+        <w:rPr>
+          <w:noProof/>
+        </w:rPr>
+        <mc:AlternateContent>
+          <mc:Choice Requires="wps">
+            <w:drawing>
+              <wp:anchor distT="0" distB="0" distL="114300" distR="114300" simplePos="0" relativeHeight="251661312" behindDoc="0" locked="0" layoutInCell="1" allowOverlap="1" wp14:anchorId="05421ADF" wp14:editId="5A9B297B">
+                <wp:simplePos x="0" y="0"/>
+                <wp:positionH relativeFrom="column">
+                  <wp:posOffset>4957839</wp:posOffset>
+                </wp:positionH>
+                <wp:positionV relativeFrom="paragraph">
+                  <wp:posOffset>667327</wp:posOffset>
                 </wp:positionV>
                 <wp:extent cx="636270" cy="0"/>
                 <wp:effectExtent l="0" t="19050" r="30480" b="19050"/>
@@ -1389,7 +1433,7 @@
           </mc:Choice>
           <mc:Fallback>
             <w:pict>
-              <v:line w14:anchorId="66C222A3" id="Straight Connector 10" o:spid="_x0000_s1026" style="position:absolute;z-index:251661312;visibility:visible;mso-wrap-style:square;mso-width-percent:0;mso-height-percent:0;mso-wrap-distance-left:9pt;mso-wrap-distance-top:0;mso-wrap-distance-right:9pt;mso-wrap-distance-bottom:0;mso-position-horizontal:absolute;mso-position-horizontal-relative:text;mso-position-vertical:absolute;mso-position-vertical-relative:text;mso-width-percent:0;mso-height-percent:0;mso-width-relative:margin;mso-height-relative:margin" from="383.1pt,49.5pt" to="433.2pt,49.5pt" o:gfxdata="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" strokecolor="#c45911 [2405]" strokeweight="2.25pt">
+              <v:line w14:anchorId="27B03FB3" id="Straight Connector 10" o:spid="_x0000_s1026" style="position:absolute;z-index:251661312;visibility:visible;mso-wrap-style:square;mso-width-percent:0;mso-height-percent:0;mso-wrap-distance-left:9pt;mso-wrap-distance-top:0;mso-wrap-distance-right:9pt;mso-wrap-distance-bottom:0;mso-position-horizontal:absolute;mso-position-horizontal-relative:text;mso-position-vertical:absolute;mso-position-vertical-relative:text;mso-width-percent:0;mso-height-percent:0;mso-width-relative:margin;mso-height-relative:margin" from="390.4pt,52.55pt" to="440.5pt,52.55pt" o:gfxdata="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" strokecolor="#c45911 [2405]" strokeweight="2.25pt">
                 <v:stroke joinstyle="miter"/>
               </v:line>
             </w:pict>
@@ -1400,21 +1444,1284 @@
         <w:rPr>
           <w:noProof/>
         </w:rPr>
+        <w:drawing>
+          <wp:inline distT="0" distB="0" distL="0" distR="0" wp14:anchorId="36FC8B90" wp14:editId="6785FD02">
+            <wp:extent cx="3045941" cy="3105557"/>
+            <wp:effectExtent l="19050" t="19050" r="21590" b="19050"/>
+            <wp:docPr id="7" name="Picture 7"/>
+            <wp:cNvGraphicFramePr>
+              <a:graphicFrameLocks xmlns:a="http://schemas.openxmlformats.org/drawingml/2006/main" noChangeAspect="1"/>
+            </wp:cNvGraphicFramePr>
+            <a:graphic xmlns:a="http://schemas.openxmlformats.org/drawingml/2006/main">
+              <a:graphicData uri="http://schemas.openxmlformats.org/drawingml/2006/picture">
+                <pic:pic xmlns:pic="http://schemas.openxmlformats.org/drawingml/2006/picture">
+                  <pic:nvPicPr>
+                    <pic:cNvPr id="1" name=""/>
+                    <pic:cNvPicPr/>
+                  </pic:nvPicPr>
+                  <pic:blipFill>
+                    <a:blip r:embed="rId10">
+                      <a:extLst>
+                        <a:ext uri="{28A0092B-C50C-407E-A947-70E740481C1C}">
+                          <a14:useLocalDpi xmlns:a14="http://schemas.microsoft.com/office/drawing/2010/main" val="0"/>
+                        </a:ext>
+                      </a:extLst>
+                    </a:blip>
+                    <a:stretch>
+                      <a:fillRect/>
+                    </a:stretch>
+                  </pic:blipFill>
+                  <pic:spPr>
+                    <a:xfrm>
+                      <a:off x="0" y="0"/>
+                      <a:ext cx="3189066" cy="3251483"/>
+                    </a:xfrm>
+                    <a:prstGeom prst="rect">
+                      <a:avLst/>
+                    </a:prstGeom>
+                    <a:ln>
+                      <a:solidFill>
+                        <a:schemeClr val="accent1"/>
+                      </a:solidFill>
+                    </a:ln>
+                  </pic:spPr>
+                </pic:pic>
+              </a:graphicData>
+            </a:graphic>
+          </wp:inline>
+        </w:drawing>
+      </w:r>
+      <w:r>
+        <w:rPr>
+          <w:noProof/>
+        </w:rPr>
+        <w:t xml:space="preserve">                  </w:t>
+      </w:r>
+      <w:r>
+        <w:rPr>
+          <w:noProof/>
+        </w:rPr>
+        <w:drawing>
+          <wp:inline distT="0" distB="0" distL="0" distR="0" wp14:anchorId="66CB592C" wp14:editId="78FCA0FD">
+            <wp:extent cx="3035318" cy="3085999"/>
+            <wp:effectExtent l="19050" t="19050" r="12700" b="19685"/>
+            <wp:docPr id="11" name="Picture 11"/>
+            <wp:cNvGraphicFramePr>
+              <a:graphicFrameLocks xmlns:a="http://schemas.openxmlformats.org/drawingml/2006/main" noChangeAspect="1"/>
+            </wp:cNvGraphicFramePr>
+            <a:graphic xmlns:a="http://schemas.openxmlformats.org/drawingml/2006/main">
+              <a:graphicData uri="http://schemas.openxmlformats.org/drawingml/2006/picture">
+                <pic:pic xmlns:pic="http://schemas.openxmlformats.org/drawingml/2006/picture">
+                  <pic:nvPicPr>
+                    <pic:cNvPr id="1" name=""/>
+                    <pic:cNvPicPr/>
+                  </pic:nvPicPr>
+                  <pic:blipFill rotWithShape="1">
+                    <a:blip r:embed="rId11"/>
+                    <a:srcRect l="4508" t="8885" r="3759" b="4857"/>
+                    <a:stretch/>
+                  </pic:blipFill>
+                  <pic:spPr bwMode="auto">
+                    <a:xfrm>
+                      <a:off x="0" y="0"/>
+                      <a:ext cx="3115392" cy="3167410"/>
+                    </a:xfrm>
+                    <a:prstGeom prst="rect">
+                      <a:avLst/>
+                    </a:prstGeom>
+                    <a:ln>
+                      <a:solidFill>
+                        <a:srgbClr val="0070C0"/>
+                      </a:solidFill>
+                    </a:ln>
+                    <a:extLst>
+                      <a:ext uri="{53640926-AAD7-44D8-BBD7-CCE9431645EC}">
+                        <a14:shadowObscured xmlns:a14="http://schemas.microsoft.com/office/drawing/2010/main"/>
+                      </a:ext>
+                    </a:extLst>
+                  </pic:spPr>
+                </pic:pic>
+              </a:graphicData>
+            </a:graphic>
+          </wp:inline>
+        </w:drawing>
+      </w:r>
+    </w:p>
+    <w:p>
+      <w:pPr>
+        <w:spacing w:line="240" w:lineRule="auto"/>
+        <w:ind w:left="-720" w:right="-990"/>
+        <w:jc w:val="center"/>
+        <w:rPr>
+          <w:sz w:val="24"/>
+          <w:szCs w:val="24"/>
+          <w:lang w:val="en-US"/>
+        </w:rPr>
+      </w:pPr>
+      <w:r>
+        <w:rPr>
+          <w:sz w:val="24"/>
+          <w:szCs w:val="24"/>
+          <w:lang w:val="en-US"/>
+        </w:rPr>
+        <w:br w:type="textWrapping" w:clear="all"/>
+      </w:r>
+    </w:p>
+    <w:p>
+      <w:pPr>
+        <w:spacing w:line="240" w:lineRule="auto"/>
+        <w:jc w:val="both"/>
+        <w:rPr>
+          <w:b/>
+          <w:bCs/>
+          <w:sz w:val="28"/>
+          <w:szCs w:val="28"/>
+          <w:lang w:val="en-US"/>
+        </w:rPr>
+      </w:pPr>
+      <w:r>
+        <w:rPr>
+          <w:b/>
+          <w:bCs/>
+          <w:sz w:val="28"/>
+          <w:szCs w:val="28"/>
+          <w:lang w:val="en-US"/>
+        </w:rPr>
+        <w:t>Candidate Profile</w:t>
+      </w:r>
+    </w:p>
+    <w:p>
+      <w:pPr>
+        <w:spacing w:line="240" w:lineRule="auto"/>
+        <w:jc w:val="both"/>
+        <w:rPr>
+          <w:sz w:val="24"/>
+          <w:szCs w:val="24"/>
+          <w:lang w:val="en-US"/>
+        </w:rPr>
+      </w:pPr>
+      <w:r>
+        <w:rPr>
+          <w:sz w:val="24"/>
+          <w:szCs w:val="24"/>
+          <w:lang w:val="en-US"/>
+        </w:rPr>
+        <w:t>Once that you login as a Candidate</w:t>
+      </w:r>
+      <w:r>
+        <w:rPr>
+          <w:sz w:val="24"/>
+          <w:szCs w:val="24"/>
+          <w:lang w:val="en-US"/>
+        </w:rPr>
+        <w:t xml:space="preserve"> you will be able to navigate through the options available for this type of user</w:t>
+      </w:r>
+      <w:r>
+        <w:rPr>
+          <w:sz w:val="24"/>
+          <w:szCs w:val="24"/>
+          <w:lang w:val="en-US"/>
+        </w:rPr>
+        <w:t>.</w:t>
+      </w:r>
+    </w:p>
+    <w:p>
+      <w:pPr>
+        <w:spacing w:line="240" w:lineRule="auto"/>
+        <w:jc w:val="both"/>
+        <w:rPr>
+          <w:sz w:val="24"/>
+          <w:szCs w:val="24"/>
+          <w:lang w:val="en-US"/>
+        </w:rPr>
+      </w:pPr>
+      <w:r>
+        <w:rPr>
+          <w:noProof/>
+        </w:rPr>
+        <w:drawing>
+          <wp:inline distT="0" distB="0" distL="0" distR="0" wp14:anchorId="0A81A0E2" wp14:editId="730D687F">
+            <wp:extent cx="6381241" cy="2834744"/>
+            <wp:effectExtent l="0" t="0" r="635" b="3810"/>
+            <wp:docPr id="8" name="Picture 8"/>
+            <wp:cNvGraphicFramePr>
+              <a:graphicFrameLocks xmlns:a="http://schemas.openxmlformats.org/drawingml/2006/main" noChangeAspect="1"/>
+            </wp:cNvGraphicFramePr>
+            <a:graphic xmlns:a="http://schemas.openxmlformats.org/drawingml/2006/main">
+              <a:graphicData uri="http://schemas.openxmlformats.org/drawingml/2006/picture">
+                <pic:pic xmlns:pic="http://schemas.openxmlformats.org/drawingml/2006/picture">
+                  <pic:nvPicPr>
+                    <pic:cNvPr id="1" name=""/>
+                    <pic:cNvPicPr/>
+                  </pic:nvPicPr>
+                  <pic:blipFill>
+                    <a:blip r:embed="rId12"/>
+                    <a:stretch>
+                      <a:fillRect/>
+                    </a:stretch>
+                  </pic:blipFill>
+                  <pic:spPr>
+                    <a:xfrm>
+                      <a:off x="0" y="0"/>
+                      <a:ext cx="6422739" cy="2853179"/>
+                    </a:xfrm>
+                    <a:prstGeom prst="rect">
+                      <a:avLst/>
+                    </a:prstGeom>
+                  </pic:spPr>
+                </pic:pic>
+              </a:graphicData>
+            </a:graphic>
+          </wp:inline>
+        </w:drawing>
+      </w:r>
+    </w:p>
+    <w:p>
+      <w:pPr>
+        <w:spacing w:line="240" w:lineRule="auto"/>
+        <w:jc w:val="both"/>
+        <w:rPr>
+          <w:b/>
+          <w:bCs/>
+          <w:sz w:val="28"/>
+          <w:szCs w:val="28"/>
+          <w:lang w:val="en-US"/>
+        </w:rPr>
+      </w:pPr>
+    </w:p>
+    <w:p>
+      <w:pPr>
+        <w:spacing w:line="240" w:lineRule="auto"/>
+        <w:jc w:val="both"/>
+        <w:rPr>
+          <w:sz w:val="24"/>
+          <w:szCs w:val="24"/>
+          <w:lang w:val="en-US"/>
+        </w:rPr>
+      </w:pPr>
+      <w:r>
+        <w:rPr>
+          <w:sz w:val="24"/>
+          <w:szCs w:val="24"/>
+          <w:lang w:val="en-US"/>
+        </w:rPr>
+        <w:lastRenderedPageBreak/>
+        <w:t>Y</w:t>
+      </w:r>
+      <w:r>
+        <w:rPr>
+          <w:sz w:val="24"/>
+          <w:szCs w:val="24"/>
+          <w:lang w:val="en-US"/>
+        </w:rPr>
+        <w:t>ou will be able to create, delete of modify your CVs from this screen.</w:t>
+      </w:r>
+      <w:r>
+        <w:rPr>
+          <w:sz w:val="24"/>
+          <w:szCs w:val="24"/>
+          <w:lang w:val="en-US"/>
+        </w:rPr>
+        <w:t xml:space="preserve"> </w:t>
+      </w:r>
+      <w:r>
+        <w:rPr>
+          <w:sz w:val="24"/>
+          <w:szCs w:val="24"/>
+          <w:lang w:val="en-US"/>
+        </w:rPr>
+        <w:t xml:space="preserve">On your </w:t>
+      </w:r>
+      <w:r>
+        <w:rPr>
+          <w:sz w:val="24"/>
+          <w:szCs w:val="24"/>
+          <w:lang w:val="en-US"/>
+        </w:rPr>
+        <w:t>left</w:t>
+      </w:r>
+      <w:r>
+        <w:rPr>
+          <w:sz w:val="24"/>
+          <w:szCs w:val="24"/>
+          <w:lang w:val="en-US"/>
+        </w:rPr>
+        <w:t xml:space="preserve"> side will appear your first and las name and your email address</w:t>
+      </w:r>
+      <w:r>
+        <w:rPr>
+          <w:sz w:val="24"/>
+          <w:szCs w:val="24"/>
+          <w:lang w:val="en-US"/>
+        </w:rPr>
+        <w:t xml:space="preserve"> and under it will appear the list of your CVs created. Also the create button from where you will adding a new CV.</w:t>
+      </w:r>
+    </w:p>
+    <w:p>
+      <w:pPr>
+        <w:spacing w:line="240" w:lineRule="auto"/>
+        <w:jc w:val="both"/>
+        <w:rPr>
+          <w:sz w:val="24"/>
+          <w:szCs w:val="24"/>
+          <w:lang w:val="en-US"/>
+        </w:rPr>
+      </w:pPr>
+      <w:r>
+        <w:rPr>
+          <w:noProof/>
+        </w:rPr>
+        <w:drawing>
+          <wp:inline distT="0" distB="0" distL="0" distR="0" wp14:anchorId="2DC701D4" wp14:editId="6FABD576">
+            <wp:extent cx="2073292" cy="2981464"/>
+            <wp:effectExtent l="0" t="0" r="3175" b="9525"/>
+            <wp:docPr id="16" name="Picture 16"/>
+            <wp:cNvGraphicFramePr>
+              <a:graphicFrameLocks xmlns:a="http://schemas.openxmlformats.org/drawingml/2006/main" noChangeAspect="1"/>
+            </wp:cNvGraphicFramePr>
+            <a:graphic xmlns:a="http://schemas.openxmlformats.org/drawingml/2006/main">
+              <a:graphicData uri="http://schemas.openxmlformats.org/drawingml/2006/picture">
+                <pic:pic xmlns:pic="http://schemas.openxmlformats.org/drawingml/2006/picture">
+                  <pic:nvPicPr>
+                    <pic:cNvPr id="1" name=""/>
+                    <pic:cNvPicPr/>
+                  </pic:nvPicPr>
+                  <pic:blipFill>
+                    <a:blip r:embed="rId13"/>
+                    <a:stretch>
+                      <a:fillRect/>
+                    </a:stretch>
+                  </pic:blipFill>
+                  <pic:spPr>
+                    <a:xfrm>
+                      <a:off x="0" y="0"/>
+                      <a:ext cx="2086455" cy="3000393"/>
+                    </a:xfrm>
+                    <a:prstGeom prst="rect">
+                      <a:avLst/>
+                    </a:prstGeom>
+                  </pic:spPr>
+                </pic:pic>
+              </a:graphicData>
+            </a:graphic>
+          </wp:inline>
+        </w:drawing>
+      </w:r>
+    </w:p>
+    <w:p>
+      <w:pPr>
+        <w:spacing w:line="240" w:lineRule="auto"/>
+        <w:jc w:val="both"/>
+        <w:rPr>
+          <w:sz w:val="24"/>
+          <w:szCs w:val="24"/>
+          <w:lang w:val="en-US"/>
+        </w:rPr>
+      </w:pPr>
+    </w:p>
+    <w:p>
+      <w:pPr>
+        <w:spacing w:line="240" w:lineRule="auto"/>
+        <w:jc w:val="both"/>
+        <w:rPr>
+          <w:sz w:val="24"/>
+          <w:szCs w:val="24"/>
+          <w:lang w:val="en-US"/>
+        </w:rPr>
+      </w:pPr>
+      <w:r>
+        <w:rPr>
+          <w:sz w:val="24"/>
+          <w:szCs w:val="24"/>
+          <w:lang w:val="en-US"/>
+        </w:rPr>
+        <w:t>Once you click on the ''Add new’’ button a modal will show up and you will be able to enter your information related to this new CV.</w:t>
+      </w:r>
+    </w:p>
+    <w:p>
+      <w:pPr>
+        <w:spacing w:line="240" w:lineRule="auto"/>
+        <w:jc w:val="both"/>
+        <w:rPr>
+          <w:sz w:val="24"/>
+          <w:szCs w:val="24"/>
+          <w:lang w:val="en-US"/>
+        </w:rPr>
+      </w:pPr>
+      <w:r>
+        <w:rPr>
+          <w:noProof/>
+        </w:rPr>
+        <w:drawing>
+          <wp:inline distT="0" distB="0" distL="0" distR="0" wp14:anchorId="21B777B2" wp14:editId="1ED1D5AC">
+            <wp:extent cx="3427778" cy="3526529"/>
+            <wp:effectExtent l="0" t="0" r="1270" b="0"/>
+            <wp:docPr id="13" name="Picture 13"/>
+            <wp:cNvGraphicFramePr>
+              <a:graphicFrameLocks xmlns:a="http://schemas.openxmlformats.org/drawingml/2006/main" noChangeAspect="1"/>
+            </wp:cNvGraphicFramePr>
+            <a:graphic xmlns:a="http://schemas.openxmlformats.org/drawingml/2006/main">
+              <a:graphicData uri="http://schemas.openxmlformats.org/drawingml/2006/picture">
+                <pic:pic xmlns:pic="http://schemas.openxmlformats.org/drawingml/2006/picture">
+                  <pic:nvPicPr>
+                    <pic:cNvPr id="1" name=""/>
+                    <pic:cNvPicPr/>
+                  </pic:nvPicPr>
+                  <pic:blipFill rotWithShape="1">
+                    <a:blip r:embed="rId14"/>
+                    <a:srcRect l="10618" t="2390" r="12841" b="10121"/>
+                    <a:stretch/>
+                  </pic:blipFill>
+                  <pic:spPr bwMode="auto">
+                    <a:xfrm>
+                      <a:off x="0" y="0"/>
+                      <a:ext cx="3496360" cy="3597086"/>
+                    </a:xfrm>
+                    <a:prstGeom prst="rect">
+                      <a:avLst/>
+                    </a:prstGeom>
+                    <a:ln>
+                      <a:noFill/>
+                    </a:ln>
+                    <a:extLst>
+                      <a:ext uri="{53640926-AAD7-44D8-BBD7-CCE9431645EC}">
+                        <a14:shadowObscured xmlns:a14="http://schemas.microsoft.com/office/drawing/2010/main"/>
+                      </a:ext>
+                    </a:extLst>
+                  </pic:spPr>
+                </pic:pic>
+              </a:graphicData>
+            </a:graphic>
+          </wp:inline>
+        </w:drawing>
+      </w:r>
+    </w:p>
+    <w:p>
+      <w:pPr>
+        <w:spacing w:line="240" w:lineRule="auto"/>
+        <w:jc w:val="both"/>
+        <w:rPr>
+          <w:sz w:val="24"/>
+          <w:szCs w:val="24"/>
+          <w:lang w:val="en-US"/>
+        </w:rPr>
+      </w:pPr>
+      <w:r>
+        <w:rPr>
+          <w:sz w:val="24"/>
+          <w:szCs w:val="24"/>
+          <w:lang w:val="en-US"/>
+        </w:rPr>
+        <w:lastRenderedPageBreak/>
+        <w:t>There will be the options of “submit” that will add the new CV to your list of CVs or to cancel and close the showing form without adding anything.</w:t>
+      </w:r>
+    </w:p>
+    <w:p>
+      <w:pPr>
+        <w:spacing w:line="240" w:lineRule="auto"/>
+        <w:jc w:val="both"/>
+        <w:rPr>
+          <w:sz w:val="24"/>
+          <w:szCs w:val="24"/>
+          <w:lang w:val="en-US"/>
+        </w:rPr>
+      </w:pPr>
+      <w:r>
+        <w:rPr>
+          <w:sz w:val="24"/>
+          <w:szCs w:val="24"/>
+          <w:lang w:val="en-US"/>
+        </w:rPr>
+        <w:t>On the right side of the screen will always be reflected the CV you select from your list (in the case you have no CV created this information will appear in blank)</w:t>
+      </w:r>
+      <w:r>
+        <w:rPr>
+          <w:sz w:val="24"/>
+          <w:szCs w:val="24"/>
+          <w:lang w:val="en-US"/>
+        </w:rPr>
+        <w:t xml:space="preserve">. From there you will be able to edit the selected CV clicking on the ‘’Edit’’ button in which case a modal will appear with the information you already provided and you will have access to changed it in the same way you typed initially. </w:t>
+      </w:r>
+    </w:p>
+    <w:p>
+      <w:pPr>
+        <w:spacing w:line="240" w:lineRule="auto"/>
+        <w:jc w:val="both"/>
+        <w:rPr>
+          <w:sz w:val="24"/>
+          <w:szCs w:val="24"/>
+          <w:lang w:val="en-US"/>
+        </w:rPr>
+      </w:pPr>
+    </w:p>
+    <w:p>
+      <w:pPr>
+        <w:spacing w:line="240" w:lineRule="auto"/>
+        <w:jc w:val="both"/>
+        <w:rPr>
+          <w:sz w:val="24"/>
+          <w:szCs w:val="24"/>
+          <w:lang w:val="en-US"/>
+        </w:rPr>
+      </w:pPr>
+      <w:r>
+        <w:rPr>
+          <w:noProof/>
+        </w:rPr>
+        <w:drawing>
+          <wp:inline distT="0" distB="0" distL="0" distR="0" wp14:anchorId="74AECFA8" wp14:editId="6C9E59FF">
+            <wp:extent cx="5943600" cy="3075305"/>
+            <wp:effectExtent l="0" t="0" r="0" b="0"/>
+            <wp:docPr id="14" name="Picture 14"/>
+            <wp:cNvGraphicFramePr>
+              <a:graphicFrameLocks xmlns:a="http://schemas.openxmlformats.org/drawingml/2006/main" noChangeAspect="1"/>
+            </wp:cNvGraphicFramePr>
+            <a:graphic xmlns:a="http://schemas.openxmlformats.org/drawingml/2006/main">
+              <a:graphicData uri="http://schemas.openxmlformats.org/drawingml/2006/picture">
+                <pic:pic xmlns:pic="http://schemas.openxmlformats.org/drawingml/2006/picture">
+                  <pic:nvPicPr>
+                    <pic:cNvPr id="1" name=""/>
+                    <pic:cNvPicPr/>
+                  </pic:nvPicPr>
+                  <pic:blipFill>
+                    <a:blip r:embed="rId15"/>
+                    <a:stretch>
+                      <a:fillRect/>
+                    </a:stretch>
+                  </pic:blipFill>
+                  <pic:spPr>
+                    <a:xfrm>
+                      <a:off x="0" y="0"/>
+                      <a:ext cx="5943600" cy="3075305"/>
+                    </a:xfrm>
+                    <a:prstGeom prst="rect">
+                      <a:avLst/>
+                    </a:prstGeom>
+                  </pic:spPr>
+                </pic:pic>
+              </a:graphicData>
+            </a:graphic>
+          </wp:inline>
+        </w:drawing>
+      </w:r>
+    </w:p>
+    <w:p>
+      <w:pPr>
+        <w:spacing w:line="240" w:lineRule="auto"/>
+        <w:jc w:val="both"/>
+        <w:rPr>
+          <w:sz w:val="24"/>
+          <w:szCs w:val="24"/>
+          <w:lang w:val="en-US"/>
+        </w:rPr>
+      </w:pPr>
+      <w:r>
+        <w:rPr>
+          <w:sz w:val="24"/>
+          <w:szCs w:val="24"/>
+          <w:lang w:val="en-US"/>
+        </w:rPr>
+        <w:t>In case you want to delete a selected CV by clicking on the ‘’Delete’’ button, a warning will show up. By simply clicking on the ‘’ok’’ you will delete the CV or you can cancel and no changes will occurs. BE AWARE this is a FINAL CHANCE to not deleted your CV.</w:t>
+      </w:r>
+    </w:p>
+    <w:p>
+      <w:pPr>
+        <w:spacing w:line="240" w:lineRule="auto"/>
+        <w:jc w:val="both"/>
+        <w:rPr>
+          <w:sz w:val="24"/>
+          <w:szCs w:val="24"/>
+          <w:lang w:val="en-US"/>
+        </w:rPr>
+      </w:pPr>
+      <w:r>
+        <w:rPr>
+          <w:noProof/>
+        </w:rPr>
+        <w:drawing>
+          <wp:inline distT="0" distB="0" distL="0" distR="0" wp14:anchorId="10CAB634" wp14:editId="4BBCAB80">
+            <wp:extent cx="4248077" cy="1798948"/>
+            <wp:effectExtent l="0" t="0" r="635" b="0"/>
+            <wp:docPr id="15" name="Picture 15"/>
+            <wp:cNvGraphicFramePr>
+              <a:graphicFrameLocks xmlns:a="http://schemas.openxmlformats.org/drawingml/2006/main" noChangeAspect="1"/>
+            </wp:cNvGraphicFramePr>
+            <a:graphic xmlns:a="http://schemas.openxmlformats.org/drawingml/2006/main">
+              <a:graphicData uri="http://schemas.openxmlformats.org/drawingml/2006/picture">
+                <pic:pic xmlns:pic="http://schemas.openxmlformats.org/drawingml/2006/picture">
+                  <pic:nvPicPr>
+                    <pic:cNvPr id="1" name=""/>
+                    <pic:cNvPicPr/>
+                  </pic:nvPicPr>
+                  <pic:blipFill rotWithShape="1">
+                    <a:blip r:embed="rId16"/>
+                    <a:srcRect l="3290" t="4484" r="10085" b="13020"/>
+                    <a:stretch/>
+                  </pic:blipFill>
+                  <pic:spPr bwMode="auto">
+                    <a:xfrm>
+                      <a:off x="0" y="0"/>
+                      <a:ext cx="4249226" cy="1799435"/>
+                    </a:xfrm>
+                    <a:prstGeom prst="rect">
+                      <a:avLst/>
+                    </a:prstGeom>
+                    <a:ln>
+                      <a:noFill/>
+                    </a:ln>
+                    <a:extLst>
+                      <a:ext uri="{53640926-AAD7-44D8-BBD7-CCE9431645EC}">
+                        <a14:shadowObscured xmlns:a14="http://schemas.microsoft.com/office/drawing/2010/main"/>
+                      </a:ext>
+                    </a:extLst>
+                  </pic:spPr>
+                </pic:pic>
+              </a:graphicData>
+            </a:graphic>
+          </wp:inline>
+        </w:drawing>
+      </w:r>
+    </w:p>
+    <w:p>
+      <w:pPr>
+        <w:spacing w:line="240" w:lineRule="auto"/>
+        <w:jc w:val="both"/>
+        <w:rPr>
+          <w:sz w:val="24"/>
+          <w:szCs w:val="24"/>
+          <w:lang w:val="en-US"/>
+        </w:rPr>
+      </w:pPr>
+    </w:p>
+    <w:p>
+      <w:pPr>
+        <w:spacing w:line="240" w:lineRule="auto"/>
+        <w:jc w:val="both"/>
+        <w:rPr>
+          <w:sz w:val="24"/>
+          <w:szCs w:val="24"/>
+          <w:lang w:val="en-US"/>
+        </w:rPr>
+      </w:pPr>
+    </w:p>
+    <w:p>
+      <w:pPr>
+        <w:spacing w:line="240" w:lineRule="auto"/>
+        <w:jc w:val="both"/>
+        <w:rPr>
+          <w:sz w:val="24"/>
+          <w:szCs w:val="24"/>
+          <w:lang w:val="en-US"/>
+        </w:rPr>
+      </w:pPr>
+      <w:r>
+        <w:rPr>
+          <w:b/>
+          <w:bCs/>
+          <w:sz w:val="28"/>
+          <w:szCs w:val="28"/>
+          <w:lang w:val="en-US"/>
+        </w:rPr>
+        <w:lastRenderedPageBreak/>
+        <w:t>Jobs Offers</w:t>
+      </w:r>
+      <w:r>
+        <w:rPr>
+          <w:sz w:val="24"/>
+          <w:szCs w:val="24"/>
+          <w:lang w:val="en-US"/>
+        </w:rPr>
+        <w:t xml:space="preserve"> will be another feature available for guest and Candidate as well</w:t>
+      </w:r>
+    </w:p>
+    <w:p>
+      <w:pPr>
+        <w:spacing w:line="240" w:lineRule="auto"/>
+        <w:jc w:val="both"/>
+        <w:rPr>
+          <w:sz w:val="24"/>
+          <w:szCs w:val="24"/>
+          <w:lang w:val="en-US"/>
+        </w:rPr>
+      </w:pPr>
+      <w:r>
+        <w:rPr>
+          <w:noProof/>
+        </w:rPr>
+        <w:drawing>
+          <wp:inline distT="0" distB="0" distL="0" distR="0" wp14:anchorId="2449AF83" wp14:editId="0E7D21D1">
+            <wp:extent cx="5943600" cy="2861310"/>
+            <wp:effectExtent l="0" t="0" r="0" b="0"/>
+            <wp:docPr id="17" name="Picture 17"/>
+            <wp:cNvGraphicFramePr>
+              <a:graphicFrameLocks xmlns:a="http://schemas.openxmlformats.org/drawingml/2006/main" noChangeAspect="1"/>
+            </wp:cNvGraphicFramePr>
+            <a:graphic xmlns:a="http://schemas.openxmlformats.org/drawingml/2006/main">
+              <a:graphicData uri="http://schemas.openxmlformats.org/drawingml/2006/picture">
+                <pic:pic xmlns:pic="http://schemas.openxmlformats.org/drawingml/2006/picture">
+                  <pic:nvPicPr>
+                    <pic:cNvPr id="1" name=""/>
+                    <pic:cNvPicPr/>
+                  </pic:nvPicPr>
+                  <pic:blipFill>
+                    <a:blip r:embed="rId17"/>
+                    <a:stretch>
+                      <a:fillRect/>
+                    </a:stretch>
+                  </pic:blipFill>
+                  <pic:spPr>
+                    <a:xfrm>
+                      <a:off x="0" y="0"/>
+                      <a:ext cx="5943600" cy="2861310"/>
+                    </a:xfrm>
+                    <a:prstGeom prst="rect">
+                      <a:avLst/>
+                    </a:prstGeom>
+                  </pic:spPr>
+                </pic:pic>
+              </a:graphicData>
+            </a:graphic>
+          </wp:inline>
+        </w:drawing>
+      </w:r>
+    </w:p>
+    <w:p>
+      <w:pPr>
+        <w:spacing w:line="240" w:lineRule="auto"/>
+        <w:jc w:val="both"/>
+        <w:rPr>
+          <w:sz w:val="24"/>
+          <w:szCs w:val="24"/>
+          <w:lang w:val="en-US"/>
+        </w:rPr>
+      </w:pPr>
+    </w:p>
+    <w:p>
+      <w:pPr>
+        <w:spacing w:line="240" w:lineRule="auto"/>
+        <w:jc w:val="both"/>
+        <w:rPr>
+          <w:sz w:val="24"/>
+          <w:szCs w:val="24"/>
+          <w:lang w:val="en-US"/>
+        </w:rPr>
+      </w:pPr>
+      <w:r>
+        <w:rPr>
+          <w:sz w:val="24"/>
+          <w:szCs w:val="24"/>
+          <w:lang w:val="en-US"/>
+        </w:rPr>
+        <w:t xml:space="preserve">From here you will be able to search for different posted jobs from multiple companies. On the input top </w:t>
+      </w:r>
+      <w:r>
+        <w:rPr>
+          <w:sz w:val="24"/>
+          <w:szCs w:val="24"/>
+          <w:lang w:val="en-US"/>
+        </w:rPr>
+        <w:t>right,</w:t>
+      </w:r>
+      <w:r>
+        <w:rPr>
+          <w:sz w:val="24"/>
+          <w:szCs w:val="24"/>
+          <w:lang w:val="en-US"/>
+        </w:rPr>
+        <w:t xml:space="preserve"> you will be able to insert and specific job name and it will filter through the list of jobs posted on the data base. (</w:t>
+      </w:r>
+      <w:r>
+        <w:rPr>
+          <w:i/>
+          <w:iCs/>
+          <w:sz w:val="24"/>
+          <w:szCs w:val="24"/>
+          <w:lang w:val="en-US"/>
+        </w:rPr>
+        <w:t xml:space="preserve">more filter will come in future </w:t>
+      </w:r>
+      <w:r>
+        <w:rPr>
+          <w:i/>
+          <w:iCs/>
+          <w:sz w:val="24"/>
+          <w:szCs w:val="24"/>
+          <w:lang w:val="en-US"/>
+        </w:rPr>
+        <w:t>updates of the app</w:t>
+      </w:r>
+      <w:r>
+        <w:rPr>
+          <w:sz w:val="24"/>
+          <w:szCs w:val="24"/>
+          <w:lang w:val="en-US"/>
+        </w:rPr>
+        <w:t>).</w:t>
+      </w:r>
+    </w:p>
+    <w:p>
+      <w:pPr>
+        <w:spacing w:line="240" w:lineRule="auto"/>
+        <w:jc w:val="both"/>
+        <w:rPr>
+          <w:sz w:val="24"/>
+          <w:szCs w:val="24"/>
+          <w:lang w:val="en-US"/>
+        </w:rPr>
+      </w:pPr>
+    </w:p>
+    <w:p>
+      <w:pPr>
+        <w:spacing w:line="240" w:lineRule="auto"/>
+        <w:jc w:val="both"/>
+        <w:rPr>
+          <w:b/>
+          <w:bCs/>
+          <w:sz w:val="28"/>
+          <w:szCs w:val="28"/>
+          <w:lang w:val="en-US"/>
+        </w:rPr>
+      </w:pPr>
+      <w:r>
+        <w:rPr>
+          <w:b/>
+          <w:bCs/>
+          <w:sz w:val="28"/>
+          <w:szCs w:val="28"/>
+          <w:lang w:val="en-US"/>
+        </w:rPr>
+        <w:t>Company</w:t>
+      </w:r>
+      <w:r>
+        <w:rPr>
+          <w:b/>
+          <w:bCs/>
+          <w:sz w:val="28"/>
+          <w:szCs w:val="28"/>
+          <w:lang w:val="en-US"/>
+        </w:rPr>
+        <w:t xml:space="preserve"> Profile</w:t>
+      </w:r>
+    </w:p>
+    <w:p>
+      <w:pPr>
+        <w:spacing w:line="240" w:lineRule="auto"/>
+        <w:jc w:val="both"/>
+        <w:rPr>
+          <w:sz w:val="24"/>
+          <w:szCs w:val="24"/>
+          <w:lang w:val="en-US"/>
+        </w:rPr>
+      </w:pPr>
+      <w:r>
+        <w:rPr>
+          <w:sz w:val="24"/>
+          <w:szCs w:val="24"/>
+          <w:lang w:val="en-US"/>
+        </w:rPr>
+        <w:t xml:space="preserve">Once that you login as a </w:t>
+      </w:r>
+      <w:r>
+        <w:rPr>
+          <w:sz w:val="24"/>
+          <w:szCs w:val="24"/>
+          <w:lang w:val="en-US"/>
+        </w:rPr>
+        <w:t>Company</w:t>
+      </w:r>
+      <w:r>
+        <w:rPr>
+          <w:sz w:val="24"/>
+          <w:szCs w:val="24"/>
+          <w:lang w:val="en-US"/>
+        </w:rPr>
+        <w:t xml:space="preserve"> you will be able to navigate through the options available for this type of user.</w:t>
+      </w:r>
+    </w:p>
+    <w:p>
+      <w:pPr>
+        <w:spacing w:line="240" w:lineRule="auto"/>
+        <w:jc w:val="both"/>
+        <w:rPr>
+          <w:sz w:val="24"/>
+          <w:szCs w:val="24"/>
+          <w:lang w:val="en-US"/>
+        </w:rPr>
+      </w:pPr>
+      <w:r>
+        <w:rPr>
+          <w:noProof/>
+        </w:rPr>
+        <w:drawing>
+          <wp:inline distT="0" distB="0" distL="0" distR="0" wp14:anchorId="09CFED0B" wp14:editId="77B1A970">
+            <wp:extent cx="5943600" cy="2442210"/>
+            <wp:effectExtent l="0" t="0" r="0" b="0"/>
+            <wp:docPr id="18" name="Picture 18"/>
+            <wp:cNvGraphicFramePr>
+              <a:graphicFrameLocks xmlns:a="http://schemas.openxmlformats.org/drawingml/2006/main" noChangeAspect="1"/>
+            </wp:cNvGraphicFramePr>
+            <a:graphic xmlns:a="http://schemas.openxmlformats.org/drawingml/2006/main">
+              <a:graphicData uri="http://schemas.openxmlformats.org/drawingml/2006/picture">
+                <pic:pic xmlns:pic="http://schemas.openxmlformats.org/drawingml/2006/picture">
+                  <pic:nvPicPr>
+                    <pic:cNvPr id="1" name=""/>
+                    <pic:cNvPicPr/>
+                  </pic:nvPicPr>
+                  <pic:blipFill>
+                    <a:blip r:embed="rId18"/>
+                    <a:stretch>
+                      <a:fillRect/>
+                    </a:stretch>
+                  </pic:blipFill>
+                  <pic:spPr>
+                    <a:xfrm>
+                      <a:off x="0" y="0"/>
+                      <a:ext cx="5943600" cy="2442210"/>
+                    </a:xfrm>
+                    <a:prstGeom prst="rect">
+                      <a:avLst/>
+                    </a:prstGeom>
+                  </pic:spPr>
+                </pic:pic>
+              </a:graphicData>
+            </a:graphic>
+          </wp:inline>
+        </w:drawing>
+      </w:r>
+    </w:p>
+    <w:p>
+      <w:pPr>
+        <w:spacing w:line="240" w:lineRule="auto"/>
+        <w:jc w:val="both"/>
+        <w:rPr>
+          <w:sz w:val="24"/>
+          <w:szCs w:val="24"/>
+          <w:lang w:val="en-US"/>
+        </w:rPr>
+      </w:pPr>
+      <w:r>
+        <w:rPr>
+          <w:sz w:val="24"/>
+          <w:szCs w:val="24"/>
+          <w:lang w:val="en-US"/>
+        </w:rPr>
+        <w:lastRenderedPageBreak/>
+        <w:t>From here you can</w:t>
+      </w:r>
+      <w:r>
+        <w:rPr>
+          <w:sz w:val="24"/>
+          <w:szCs w:val="24"/>
+          <w:lang w:val="en-US"/>
+        </w:rPr>
+        <w:t xml:space="preserve"> create, delete of modify </w:t>
+      </w:r>
+      <w:r>
+        <w:rPr>
+          <w:sz w:val="24"/>
+          <w:szCs w:val="24"/>
+          <w:lang w:val="en-US"/>
+        </w:rPr>
+        <w:t>Company Jobs Offers</w:t>
+      </w:r>
+      <w:r>
+        <w:rPr>
+          <w:sz w:val="24"/>
+          <w:szCs w:val="24"/>
+          <w:lang w:val="en-US"/>
+        </w:rPr>
+        <w:t>.</w:t>
+      </w:r>
+      <w:r>
+        <w:rPr>
+          <w:sz w:val="24"/>
+          <w:szCs w:val="24"/>
+          <w:lang w:val="en-US"/>
+        </w:rPr>
+        <w:t xml:space="preserve"> </w:t>
+      </w:r>
+      <w:r>
+        <w:rPr>
+          <w:sz w:val="24"/>
+          <w:szCs w:val="24"/>
+          <w:lang w:val="en-US"/>
+        </w:rPr>
+        <w:t xml:space="preserve">On your </w:t>
+      </w:r>
+      <w:r>
+        <w:rPr>
+          <w:sz w:val="24"/>
+          <w:szCs w:val="24"/>
+          <w:lang w:val="en-US"/>
+        </w:rPr>
+        <w:t>left</w:t>
+      </w:r>
+      <w:r>
+        <w:rPr>
+          <w:sz w:val="24"/>
+          <w:szCs w:val="24"/>
+          <w:lang w:val="en-US"/>
+        </w:rPr>
+        <w:t xml:space="preserve"> side will appear your </w:t>
+      </w:r>
+      <w:r>
+        <w:rPr>
+          <w:sz w:val="24"/>
+          <w:szCs w:val="24"/>
+          <w:lang w:val="en-US"/>
+        </w:rPr>
+        <w:t>Company</w:t>
+      </w:r>
+      <w:r>
+        <w:rPr>
+          <w:sz w:val="24"/>
+          <w:szCs w:val="24"/>
+          <w:lang w:val="en-US"/>
+        </w:rPr>
+        <w:t xml:space="preserve"> name and email address</w:t>
+      </w:r>
+      <w:r>
+        <w:rPr>
+          <w:sz w:val="24"/>
+          <w:szCs w:val="24"/>
+          <w:lang w:val="en-US"/>
+        </w:rPr>
+        <w:t xml:space="preserve"> and under it will appear </w:t>
+      </w:r>
+      <w:r>
+        <w:rPr>
+          <w:sz w:val="24"/>
+          <w:szCs w:val="24"/>
+          <w:lang w:val="en-US"/>
+        </w:rPr>
+        <w:t xml:space="preserve">a search that aloud you to look for possible candidates for and specific position </w:t>
+      </w:r>
+      <w:r>
+        <w:rPr>
+          <w:sz w:val="24"/>
+          <w:szCs w:val="24"/>
+          <w:lang w:val="en-US"/>
+        </w:rPr>
+        <w:t>(</w:t>
+      </w:r>
+      <w:r>
+        <w:rPr>
+          <w:i/>
+          <w:iCs/>
+          <w:sz w:val="24"/>
+          <w:szCs w:val="24"/>
+          <w:lang w:val="en-US"/>
+        </w:rPr>
+        <w:t>this</w:t>
+      </w:r>
+      <w:r>
+        <w:rPr>
+          <w:i/>
+          <w:iCs/>
+          <w:sz w:val="24"/>
+          <w:szCs w:val="24"/>
+          <w:lang w:val="en-US"/>
+        </w:rPr>
+        <w:t xml:space="preserve"> will come in future updates of the app</w:t>
+      </w:r>
+      <w:r>
+        <w:rPr>
+          <w:sz w:val="24"/>
+          <w:szCs w:val="24"/>
+          <w:lang w:val="en-US"/>
+        </w:rPr>
+        <w:t>).</w:t>
+      </w:r>
+    </w:p>
+    <w:p>
+      <w:pPr>
+        <w:spacing w:line="240" w:lineRule="auto"/>
+        <w:jc w:val="both"/>
+        <w:rPr>
+          <w:sz w:val="24"/>
+          <w:szCs w:val="24"/>
+          <w:lang w:val="en-US"/>
+        </w:rPr>
+      </w:pPr>
+      <w:r>
+        <w:rPr>
+          <w:sz w:val="24"/>
+          <w:szCs w:val="24"/>
+          <w:lang w:val="en-US"/>
+        </w:rPr>
+        <w:t>Under it you will have the list of your Company created Jobs. The scroll will help you navigate from one job to another and clicking on each will display a bigger view in the right side of the screen.</w:t>
+      </w:r>
+    </w:p>
+    <w:p>
+      <w:pPr>
+        <w:spacing w:line="240" w:lineRule="auto"/>
+        <w:jc w:val="both"/>
+        <w:rPr>
+          <w:sz w:val="24"/>
+          <w:szCs w:val="24"/>
+          <w:lang w:val="en-US"/>
+        </w:rPr>
+      </w:pPr>
+      <w:r>
+        <w:rPr>
+          <w:noProof/>
+        </w:rPr>
+        <w:drawing>
+          <wp:inline distT="0" distB="0" distL="0" distR="0" wp14:anchorId="406CB423" wp14:editId="10931B72">
+            <wp:extent cx="2616064" cy="3784458"/>
+            <wp:effectExtent l="0" t="0" r="0" b="6985"/>
+            <wp:docPr id="19" name="Picture 19"/>
+            <wp:cNvGraphicFramePr>
+              <a:graphicFrameLocks xmlns:a="http://schemas.openxmlformats.org/drawingml/2006/main" noChangeAspect="1"/>
+            </wp:cNvGraphicFramePr>
+            <a:graphic xmlns:a="http://schemas.openxmlformats.org/drawingml/2006/main">
+              <a:graphicData uri="http://schemas.openxmlformats.org/drawingml/2006/picture">
+                <pic:pic xmlns:pic="http://schemas.openxmlformats.org/drawingml/2006/picture">
+                  <pic:nvPicPr>
+                    <pic:cNvPr id="1" name=""/>
+                    <pic:cNvPicPr/>
+                  </pic:nvPicPr>
+                  <pic:blipFill>
+                    <a:blip r:embed="rId19"/>
+                    <a:stretch>
+                      <a:fillRect/>
+                    </a:stretch>
+                  </pic:blipFill>
+                  <pic:spPr>
+                    <a:xfrm>
+                      <a:off x="0" y="0"/>
+                      <a:ext cx="2639545" cy="3818427"/>
+                    </a:xfrm>
+                    <a:prstGeom prst="rect">
+                      <a:avLst/>
+                    </a:prstGeom>
+                  </pic:spPr>
+                </pic:pic>
+              </a:graphicData>
+            </a:graphic>
+          </wp:inline>
+        </w:drawing>
+      </w:r>
+    </w:p>
+    <w:p>
+      <w:pPr>
+        <w:spacing w:line="240" w:lineRule="auto"/>
+        <w:jc w:val="both"/>
+        <w:rPr>
+          <w:sz w:val="24"/>
+          <w:szCs w:val="24"/>
+          <w:lang w:val="en-US"/>
+        </w:rPr>
+      </w:pPr>
+      <w:r>
+        <w:rPr>
+          <w:sz w:val="24"/>
+          <w:szCs w:val="24"/>
+          <w:lang w:val="en-US"/>
+        </w:rPr>
+        <w:t xml:space="preserve"> On </w:t>
+      </w:r>
+      <w:r>
+        <w:rPr>
+          <w:sz w:val="24"/>
+          <w:szCs w:val="24"/>
+          <w:lang w:val="en-US"/>
+        </w:rPr>
+        <w:t>the</w:t>
+      </w:r>
+      <w:r>
+        <w:rPr>
+          <w:sz w:val="24"/>
+          <w:szCs w:val="24"/>
+          <w:lang w:val="en-US"/>
+        </w:rPr>
+        <w:t xml:space="preserve"> ride side of the screen, the View component will display multiple option. The </w:t>
+      </w:r>
+      <w:r>
+        <w:rPr>
+          <w:sz w:val="24"/>
+          <w:szCs w:val="24"/>
+          <w:lang w:val="en-US"/>
+        </w:rPr>
+        <w:t xml:space="preserve">create button from where you will </w:t>
+      </w:r>
+      <w:r>
+        <w:rPr>
+          <w:sz w:val="24"/>
+          <w:szCs w:val="24"/>
+          <w:lang w:val="en-US"/>
+        </w:rPr>
+        <w:t>be adding</w:t>
+      </w:r>
+      <w:r>
+        <w:rPr>
+          <w:sz w:val="24"/>
+          <w:szCs w:val="24"/>
+          <w:lang w:val="en-US"/>
+        </w:rPr>
+        <w:t xml:space="preserve"> </w:t>
+      </w:r>
+      <w:r>
+        <w:rPr>
+          <w:sz w:val="24"/>
+          <w:szCs w:val="24"/>
+          <w:lang w:val="en-US"/>
+        </w:rPr>
+        <w:t>Jobs</w:t>
+      </w:r>
+      <w:r>
+        <w:rPr>
+          <w:sz w:val="24"/>
+          <w:szCs w:val="24"/>
+          <w:lang w:val="en-US"/>
+        </w:rPr>
+        <w:t>.</w:t>
+      </w:r>
+    </w:p>
+    <w:p>
+      <w:pPr>
+        <w:spacing w:line="240" w:lineRule="auto"/>
+        <w:jc w:val="both"/>
+        <w:rPr>
+          <w:b/>
+          <w:bCs/>
+          <w:sz w:val="28"/>
+          <w:szCs w:val="28"/>
+          <w:lang w:val="en-US"/>
+        </w:rPr>
+      </w:pPr>
+    </w:p>
+    <w:p>
+      <w:pPr>
+        <w:spacing w:line="240" w:lineRule="auto"/>
+        <w:jc w:val="both"/>
+        <w:rPr>
+          <w:b/>
+          <w:bCs/>
+          <w:sz w:val="28"/>
+          <w:szCs w:val="28"/>
+          <w:lang w:val="en-US"/>
+        </w:rPr>
+      </w:pPr>
+      <w:r>
+        <w:rPr>
+          <w:noProof/>
+        </w:rPr>
         <mc:AlternateContent>
           <mc:Choice Requires="wps">
             <w:drawing>
-              <wp:anchor distT="0" distB="0" distL="114300" distR="114300" simplePos="0" relativeHeight="251659264" behindDoc="0" locked="0" layoutInCell="1" allowOverlap="1" wp14:anchorId="63BEE2E4" wp14:editId="7B295717">
+              <wp:anchor distT="0" distB="0" distL="114300" distR="114300" simplePos="0" relativeHeight="251663360" behindDoc="0" locked="0" layoutInCell="1" allowOverlap="1" wp14:anchorId="7231695B" wp14:editId="0EA3E6B6">
                 <wp:simplePos x="0" y="0"/>
                 <wp:positionH relativeFrom="column">
-                  <wp:posOffset>521970</wp:posOffset>
+                  <wp:posOffset>127136</wp:posOffset>
                 </wp:positionH>
                 <wp:positionV relativeFrom="paragraph">
-                  <wp:posOffset>582930</wp:posOffset>
+                  <wp:posOffset>528103</wp:posOffset>
                 </wp:positionV>
                 <wp:extent cx="636270" cy="0"/>
                 <wp:effectExtent l="0" t="19050" r="30480" b="19050"/>
                 <wp:wrapNone/>
-                <wp:docPr id="9" name="Straight Connector 9"/>
+                <wp:docPr id="21" name="Straight Connector 21"/>
                 <wp:cNvGraphicFramePr/>
                 <a:graphic xmlns:a="http://schemas.openxmlformats.org/drawingml/2006/main">
                   <a:graphicData uri="http://schemas.microsoft.com/office/word/2010/wordprocessingShape">
@@ -1465,7 +2772,7 @@
           </mc:Choice>
           <mc:Fallback>
             <w:pict>
-              <v:line w14:anchorId="67643CE2" id="Straight Connector 9" o:spid="_x0000_s1026" style="position:absolute;z-index:251659264;visibility:visible;mso-wrap-style:square;mso-width-percent:0;mso-height-percent:0;mso-wrap-distance-left:9pt;mso-wrap-distance-top:0;mso-wrap-distance-right:9pt;mso-wrap-distance-bottom:0;mso-position-horizontal:absolute;mso-position-horizontal-relative:text;mso-position-vertical:absolute;mso-position-vertical-relative:text;mso-width-percent:0;mso-height-percent:0;mso-width-relative:margin;mso-height-relative:margin" from="41.1pt,45.9pt" to="91.2pt,45.9pt" o:gfxdata="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" strokecolor="#c45911 [2405]" strokeweight="2.25pt">
+              <v:line w14:anchorId="6D841207" id="Straight Connector 21" o:spid="_x0000_s1026" style="position:absolute;z-index:251663360;visibility:visible;mso-wrap-style:square;mso-width-percent:0;mso-height-percent:0;mso-wrap-distance-left:9pt;mso-wrap-distance-top:0;mso-wrap-distance-right:9pt;mso-wrap-distance-bottom:0;mso-position-horizontal:absolute;mso-position-horizontal-relative:text;mso-position-vertical:absolute;mso-position-vertical-relative:text;mso-width-percent:0;mso-height-percent:0;mso-width-relative:margin;mso-height-relative:margin" from="10pt,41.6pt" to="60.1pt,41.6pt" o:gfxdata="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" strokecolor="#c45911 [2405]" strokeweight="2.25pt">
                 <v:stroke joinstyle="miter"/>
               </v:line>
             </w:pict>
@@ -1477,10 +2784,10 @@
           <w:noProof/>
         </w:rPr>
         <w:drawing>
-          <wp:inline distT="0" distB="0" distL="0" distR="0" wp14:anchorId="36FC8B90" wp14:editId="4DA1BC8B">
-            <wp:extent cx="3000146" cy="3058867"/>
-            <wp:effectExtent l="19050" t="19050" r="10160" b="27305"/>
-            <wp:docPr id="7" name="Picture 7"/>
+          <wp:inline distT="0" distB="0" distL="0" distR="0" wp14:anchorId="4912ACA6" wp14:editId="4AD7ABDF">
+            <wp:extent cx="5943600" cy="2094230"/>
+            <wp:effectExtent l="0" t="0" r="0" b="1270"/>
+            <wp:docPr id="20" name="Picture 20"/>
             <wp:cNvGraphicFramePr>
               <a:graphicFrameLocks xmlns:a="http://schemas.openxmlformats.org/drawingml/2006/main" noChangeAspect="1"/>
             </wp:cNvGraphicFramePr>
@@ -1492,13 +2799,7 @@
                     <pic:cNvPicPr/>
                   </pic:nvPicPr>
                   <pic:blipFill>
-                    <a:blip r:embed="rId10">
-                      <a:extLst>
-                        <a:ext uri="{28A0092B-C50C-407E-A947-70E740481C1C}">
-                          <a14:useLocalDpi xmlns:a14="http://schemas.microsoft.com/office/drawing/2010/main" val="0"/>
-                        </a:ext>
-                      </a:extLst>
-                    </a:blip>
+                    <a:blip r:embed="rId20"/>
                     <a:stretch>
                       <a:fillRect/>
                     </a:stretch>
@@ -1506,16 +2807,11 @@
                   <pic:spPr>
                     <a:xfrm>
                       <a:off x="0" y="0"/>
-                      <a:ext cx="3123264" cy="3184394"/>
+                      <a:ext cx="5943600" cy="2094230"/>
                     </a:xfrm>
                     <a:prstGeom prst="rect">
                       <a:avLst/>
                     </a:prstGeom>
-                    <a:ln>
-                      <a:solidFill>
-                        <a:schemeClr val="accent1"/>
-                      </a:solidFill>
-                    </a:ln>
                   </pic:spPr>
                 </pic:pic>
               </a:graphicData>
@@ -1523,160 +2819,78 @@
           </wp:inline>
         </w:drawing>
       </w:r>
+    </w:p>
+    <w:p>
+      <w:pPr>
+        <w:spacing w:line="240" w:lineRule="auto"/>
+        <w:jc w:val="both"/>
+        <w:rPr>
+          <w:sz w:val="24"/>
+          <w:szCs w:val="24"/>
+          <w:lang w:val="en-US"/>
+        </w:rPr>
+      </w:pPr>
+      <w:r>
+        <w:rPr>
+          <w:sz w:val="24"/>
+          <w:szCs w:val="24"/>
+          <w:lang w:val="en-US"/>
+        </w:rPr>
+        <w:lastRenderedPageBreak/>
+        <w:t>Once you click on the ''</w:t>
+      </w:r>
+      <w:r>
+        <w:rPr>
+          <w:sz w:val="24"/>
+          <w:szCs w:val="24"/>
+          <w:lang w:val="en-US"/>
+        </w:rPr>
+        <w:t>Create</w:t>
+      </w:r>
+      <w:r>
+        <w:rPr>
+          <w:sz w:val="24"/>
+          <w:szCs w:val="24"/>
+          <w:lang w:val="en-US"/>
+        </w:rPr>
+        <w:t xml:space="preserve">’’ button a modal will show up and you will be able to enter your information related to this new </w:t>
+      </w:r>
+      <w:r>
+        <w:rPr>
+          <w:sz w:val="24"/>
+          <w:szCs w:val="24"/>
+          <w:lang w:val="en-US"/>
+        </w:rPr>
+        <w:t>Job</w:t>
+      </w:r>
+      <w:r>
+        <w:rPr>
+          <w:sz w:val="24"/>
+          <w:szCs w:val="24"/>
+          <w:lang w:val="en-US"/>
+        </w:rPr>
+        <w:t>.</w:t>
+      </w:r>
+    </w:p>
+    <w:p>
+      <w:pPr>
+        <w:spacing w:line="240" w:lineRule="auto"/>
+        <w:jc w:val="both"/>
+        <w:rPr>
+          <w:sz w:val="24"/>
+          <w:szCs w:val="24"/>
+          <w:lang w:val="en-US"/>
+        </w:rPr>
+      </w:pPr>
       <w:r>
         <w:rPr>
           <w:noProof/>
         </w:rPr>
-        <w:t xml:space="preserve">                  </w:t>
-      </w:r>
-      <w:r>
-        <w:rPr>
-          <w:noProof/>
-        </w:rPr>
         <w:drawing>
-          <wp:inline distT="0" distB="0" distL="0" distR="0" wp14:anchorId="66CB592C" wp14:editId="08F6AC77">
-            <wp:extent cx="3002871" cy="3053009"/>
-            <wp:effectExtent l="19050" t="19050" r="26670" b="14605"/>
-            <wp:docPr id="11" name="Picture 11"/>
-            <wp:cNvGraphicFramePr>
-              <a:graphicFrameLocks xmlns:a="http://schemas.openxmlformats.org/drawingml/2006/main" noChangeAspect="1"/>
-            </wp:cNvGraphicFramePr>
-            <a:graphic xmlns:a="http://schemas.openxmlformats.org/drawingml/2006/main">
-              <a:graphicData uri="http://schemas.openxmlformats.org/drawingml/2006/picture">
-                <pic:pic xmlns:pic="http://schemas.openxmlformats.org/drawingml/2006/picture">
-                  <pic:nvPicPr>
-                    <pic:cNvPr id="1" name=""/>
-                    <pic:cNvPicPr/>
-                  </pic:nvPicPr>
-                  <pic:blipFill rotWithShape="1">
-                    <a:blip r:embed="rId11"/>
-                    <a:srcRect l="4508" t="8885" r="3759" b="4857"/>
-                    <a:stretch/>
-                  </pic:blipFill>
-                  <pic:spPr bwMode="auto">
-                    <a:xfrm>
-                      <a:off x="0" y="0"/>
-                      <a:ext cx="3053606" cy="3104591"/>
-                    </a:xfrm>
-                    <a:prstGeom prst="rect">
-                      <a:avLst/>
-                    </a:prstGeom>
-                    <a:ln>
-                      <a:solidFill>
-                        <a:srgbClr val="0070C0"/>
-                      </a:solidFill>
-                    </a:ln>
-                    <a:extLst>
-                      <a:ext uri="{53640926-AAD7-44D8-BBD7-CCE9431645EC}">
-                        <a14:shadowObscured xmlns:a14="http://schemas.microsoft.com/office/drawing/2010/main"/>
-                      </a:ext>
-                    </a:extLst>
-                  </pic:spPr>
-                </pic:pic>
-              </a:graphicData>
-            </a:graphic>
-          </wp:inline>
-        </w:drawing>
-      </w:r>
-      <w:bookmarkStart w:id="0" w:name="_GoBack"/>
-      <w:bookmarkEnd w:id="0"/>
-      <w:r>
-        <w:rPr>
-          <w:sz w:val="24"/>
-          <w:szCs w:val="24"/>
-          <w:lang w:val="en-US"/>
-        </w:rPr>
-        <w:br w:type="textWrapping" w:clear="all"/>
-      </w:r>
-    </w:p>
-    <w:p>
-      <w:pPr>
-        <w:spacing w:line="240" w:lineRule="auto"/>
-        <w:jc w:val="both"/>
-        <w:rPr>
-          <w:sz w:val="24"/>
-          <w:szCs w:val="24"/>
-          <w:lang w:val="en-US"/>
-        </w:rPr>
-      </w:pPr>
-    </w:p>
-    <w:p>
-      <w:pPr>
-        <w:spacing w:line="240" w:lineRule="auto"/>
-        <w:jc w:val="both"/>
-        <w:rPr>
-          <w:b/>
-          <w:bCs/>
-          <w:sz w:val="28"/>
-          <w:szCs w:val="28"/>
-          <w:lang w:val="en-US"/>
-        </w:rPr>
-      </w:pPr>
-      <w:r>
-        <w:rPr>
-          <w:b/>
-          <w:bCs/>
-          <w:sz w:val="28"/>
-          <w:szCs w:val="28"/>
-          <w:lang w:val="en-US"/>
-        </w:rPr>
-        <w:t>Candidate Profile</w:t>
-      </w:r>
-    </w:p>
-    <w:p>
-      <w:pPr>
-        <w:spacing w:line="240" w:lineRule="auto"/>
-        <w:jc w:val="both"/>
-        <w:rPr>
-          <w:sz w:val="24"/>
-          <w:szCs w:val="24"/>
-          <w:lang w:val="en-US"/>
-        </w:rPr>
-      </w:pPr>
-      <w:r>
-        <w:rPr>
-          <w:sz w:val="24"/>
-          <w:szCs w:val="24"/>
-          <w:lang w:val="en-US"/>
-        </w:rPr>
-        <w:t>Once that you login as a Candidate</w:t>
-      </w:r>
-      <w:r>
-        <w:rPr>
-          <w:sz w:val="24"/>
-          <w:szCs w:val="24"/>
-          <w:lang w:val="en-US"/>
-        </w:rPr>
-        <w:t xml:space="preserve"> you will be able to navigate through the options available for this type of user.</w:t>
-      </w:r>
-    </w:p>
-    <w:p>
-      <w:pPr>
-        <w:spacing w:line="240" w:lineRule="auto"/>
-        <w:jc w:val="both"/>
-        <w:rPr>
-          <w:sz w:val="24"/>
-          <w:szCs w:val="24"/>
-          <w:lang w:val="en-US"/>
-        </w:rPr>
-      </w:pPr>
-      <w:r>
-        <w:rPr>
-          <w:sz w:val="24"/>
-          <w:szCs w:val="24"/>
-          <w:lang w:val="en-US"/>
-        </w:rPr>
-        <w:t xml:space="preserve"> </w:t>
-      </w:r>
-      <w:r>
-        <w:rPr>
-          <w:noProof/>
-        </w:rPr>
-        <w:drawing>
-          <wp:inline distT="0" distB="0" distL="0" distR="0" wp14:anchorId="765A1144" wp14:editId="3EA4399F">
-            <wp:extent cx="6390903" cy="2712720"/>
-            <wp:effectExtent l="0" t="0" r="0" b="0"/>
-            <wp:docPr id="6" name="Picture 6"/>
+          <wp:inline distT="0" distB="0" distL="0" distR="0" wp14:anchorId="4833883B" wp14:editId="59752146">
+            <wp:extent cx="2640513" cy="3679114"/>
+            <wp:effectExtent l="0" t="0" r="7620" b="0"/>
+            <wp:docPr id="22" name="Picture 22"/>
             <wp:cNvGraphicFramePr>
               <a:graphicFrameLocks xmlns:a="http://schemas.openxmlformats.org/drawingml/2006/main" noChangeAspect="1"/>
             </wp:cNvGraphicFramePr>
@@ -1688,7 +2902,7 @@
                     <pic:cNvPicPr/>
                   </pic:nvPicPr>
                   <pic:blipFill>
-                    <a:blip r:embed="rId12"/>
+                    <a:blip r:embed="rId21"/>
                     <a:stretch>
                       <a:fillRect/>
                     </a:stretch>
@@ -1696,7 +2910,7 @@
                   <pic:spPr>
                     <a:xfrm>
                       <a:off x="0" y="0"/>
-                      <a:ext cx="6400752" cy="2716901"/>
+                      <a:ext cx="2661973" cy="3709016"/>
                     </a:xfrm>
                     <a:prstGeom prst="rect">
                       <a:avLst/>
@@ -1714,43 +2928,102 @@
         <w:spacing w:line="240" w:lineRule="auto"/>
         <w:jc w:val="both"/>
         <w:rPr>
-          <w:b/>
-          <w:bCs/>
-          <w:sz w:val="28"/>
-          <w:szCs w:val="28"/>
-          <w:lang w:val="en-US"/>
-        </w:rPr>
-      </w:pPr>
-    </w:p>
-    <w:p>
-      <w:pPr>
-        <w:spacing w:line="240" w:lineRule="auto"/>
-        <w:jc w:val="both"/>
-        <w:rPr>
-          <w:sz w:val="24"/>
-          <w:szCs w:val="24"/>
-          <w:lang w:val="en-US"/>
-        </w:rPr>
-      </w:pPr>
-    </w:p>
-    <w:p>
-      <w:pPr>
-        <w:spacing w:line="240" w:lineRule="auto"/>
-        <w:jc w:val="both"/>
-        <w:rPr>
-          <w:sz w:val="24"/>
-          <w:szCs w:val="24"/>
-          <w:lang w:val="en-US"/>
-        </w:rPr>
-      </w:pPr>
-      <w:r>
-        <w:rPr>
-          <w:sz w:val="24"/>
-          <w:szCs w:val="24"/>
-          <w:lang w:val="en-US"/>
-        </w:rPr>
-        <w:lastRenderedPageBreak/>
-        <w:t>You will be able to create, delete of modify your CVs from this screen.</w:t>
+          <w:sz w:val="24"/>
+          <w:szCs w:val="24"/>
+          <w:lang w:val="en-US"/>
+        </w:rPr>
+      </w:pPr>
+    </w:p>
+    <w:p>
+      <w:pPr>
+        <w:spacing w:line="240" w:lineRule="auto"/>
+        <w:jc w:val="both"/>
+        <w:rPr>
+          <w:sz w:val="24"/>
+          <w:szCs w:val="24"/>
+          <w:lang w:val="en-US"/>
+        </w:rPr>
+      </w:pPr>
+      <w:r>
+        <w:rPr>
+          <w:sz w:val="24"/>
+          <w:szCs w:val="24"/>
+          <w:lang w:val="en-US"/>
+        </w:rPr>
+        <w:t>A soon as you feel comfortable with all the information added, you can click on “submit” and a job will be added to you Created job list, it will be save in the Data base, and Candidates and Guest of the webpage will be able to see them.</w:t>
+      </w:r>
+    </w:p>
+    <w:p>
+      <w:pPr>
+        <w:spacing w:line="240" w:lineRule="auto"/>
+        <w:jc w:val="both"/>
+        <w:rPr>
+          <w:sz w:val="24"/>
+          <w:szCs w:val="24"/>
+          <w:lang w:val="en-US"/>
+        </w:rPr>
+      </w:pPr>
+      <w:r>
+        <w:rPr>
+          <w:sz w:val="24"/>
+          <w:szCs w:val="24"/>
+          <w:lang w:val="en-US"/>
+        </w:rPr>
+        <w:t>If you are not sure of creating this new Offer, click on cancel and nothing will be add.</w:t>
+      </w:r>
+    </w:p>
+    <w:p>
+      <w:pPr>
+        <w:spacing w:line="240" w:lineRule="auto"/>
+        <w:jc w:val="both"/>
+        <w:rPr>
+          <w:sz w:val="24"/>
+          <w:szCs w:val="24"/>
+          <w:lang w:val="en-US"/>
+        </w:rPr>
+      </w:pPr>
+      <w:r>
+        <w:rPr>
+          <w:sz w:val="24"/>
+          <w:szCs w:val="24"/>
+          <w:lang w:val="en-US"/>
+        </w:rPr>
+        <w:t>Also, after created a job the button Edit will be Re-display a modal from where you will be able to change any information related to the job.</w:t>
+      </w:r>
+    </w:p>
+    <w:p>
+      <w:pPr>
+        <w:spacing w:line="240" w:lineRule="auto"/>
+        <w:jc w:val="both"/>
+        <w:rPr>
+          <w:sz w:val="24"/>
+          <w:szCs w:val="24"/>
+          <w:lang w:val="en-US"/>
+        </w:rPr>
+      </w:pPr>
+      <w:r>
+        <w:rPr>
+          <w:sz w:val="24"/>
+          <w:szCs w:val="24"/>
+          <w:lang w:val="en-US"/>
+        </w:rPr>
+        <w:t xml:space="preserve">And of course, you always have the option of “Delete” </w:t>
+      </w:r>
+      <w:r>
+        <w:rPr>
+          <w:sz w:val="24"/>
+          <w:szCs w:val="24"/>
+          <w:lang w:val="en-US"/>
+        </w:rPr>
+        <w:t xml:space="preserve">a warning will show up. By simply clicking on the ‘’ok’’ you will delete the </w:t>
+      </w:r>
+      <w:r>
+        <w:rPr>
+          <w:sz w:val="24"/>
+          <w:szCs w:val="24"/>
+          <w:lang w:val="en-US"/>
+        </w:rPr>
+        <w:t>Job,</w:t>
       </w:r>
       <w:r>
         <w:rPr>
@@ -1760,55 +3033,31 @@
         </w:rPr>
         <w:t xml:space="preserve"> </w:t>
       </w:r>
-      <w:r>
-        <w:rPr>
-          <w:sz w:val="24"/>
-          <w:szCs w:val="24"/>
-          <w:lang w:val="en-US"/>
-        </w:rPr>
-        <w:t xml:space="preserve">On your </w:t>
-      </w:r>
-      <w:r>
-        <w:rPr>
-          <w:sz w:val="24"/>
-          <w:szCs w:val="24"/>
-          <w:lang w:val="en-US"/>
-        </w:rPr>
-        <w:t>left</w:t>
-      </w:r>
-      <w:r>
-        <w:rPr>
-          <w:sz w:val="24"/>
-          <w:szCs w:val="24"/>
-          <w:lang w:val="en-US"/>
-        </w:rPr>
-        <w:t xml:space="preserve"> side will appear your first and las name and your email address</w:t>
-      </w:r>
-      <w:r>
-        <w:rPr>
-          <w:sz w:val="24"/>
-          <w:szCs w:val="24"/>
-          <w:lang w:val="en-US"/>
-        </w:rPr>
-        <w:t xml:space="preserve"> and under it will appear the list of your CVs created. </w:t>
-      </w:r>
-      <w:proofErr w:type="gramStart"/>
-      <w:r>
-        <w:rPr>
-          <w:sz w:val="24"/>
-          <w:szCs w:val="24"/>
-          <w:lang w:val="en-US"/>
-        </w:rPr>
-        <w:t>Also</w:t>
-      </w:r>
-      <w:proofErr w:type="gramEnd"/>
-      <w:r>
-        <w:rPr>
-          <w:sz w:val="24"/>
-          <w:szCs w:val="24"/>
-          <w:lang w:val="en-US"/>
-        </w:rPr>
-        <w:t xml:space="preserve"> the create button from where you will adding a new CV.</w:t>
+      <w:bookmarkStart w:id="0" w:name="_GoBack"/>
+      <w:bookmarkEnd w:id="0"/>
+      <w:r>
+        <w:rPr>
+          <w:sz w:val="24"/>
+          <w:szCs w:val="24"/>
+          <w:lang w:val="en-US"/>
+        </w:rPr>
+        <w:t xml:space="preserve">or you can cancel and no changes will occurs. BE AWARE this is a FINAL CHANCE to not deleted your </w:t>
+      </w:r>
+      <w:r>
+        <w:rPr>
+          <w:sz w:val="24"/>
+          <w:szCs w:val="24"/>
+          <w:lang w:val="en-US"/>
+        </w:rPr>
+        <w:t>Job</w:t>
+      </w:r>
+      <w:r>
+        <w:rPr>
+          <w:sz w:val="24"/>
+          <w:szCs w:val="24"/>
+          <w:lang w:val="en-US"/>
+        </w:rPr>
+        <w:t>.</w:t>
       </w:r>
     </w:p>
     <w:p>
@@ -1826,10 +3075,10 @@
           <w:noProof/>
         </w:rPr>
         <w:drawing>
-          <wp:inline distT="0" distB="0" distL="0" distR="0" wp14:anchorId="51B51BA8" wp14:editId="0D6709F2">
-            <wp:extent cx="1852965" cy="3150465"/>
+          <wp:inline distT="0" distB="0" distL="0" distR="0" wp14:anchorId="7EE7D5EE" wp14:editId="4E528820">
+            <wp:extent cx="3810155" cy="1188231"/>
             <wp:effectExtent l="0" t="0" r="0" b="0"/>
-            <wp:docPr id="12" name="Picture 12"/>
+            <wp:docPr id="23" name="Picture 23"/>
             <wp:cNvGraphicFramePr>
               <a:graphicFrameLocks xmlns:a="http://schemas.openxmlformats.org/drawingml/2006/main" noChangeAspect="1"/>
             </wp:cNvGraphicFramePr>
@@ -1841,7 +3090,7 @@
                     <pic:cNvPicPr/>
                   </pic:nvPicPr>
                   <pic:blipFill>
-                    <a:blip r:embed="rId13"/>
+                    <a:blip r:embed="rId22"/>
                     <a:stretch>
                       <a:fillRect/>
                     </a:stretch>
@@ -1849,7 +3098,7 @@
                   <pic:spPr>
                     <a:xfrm>
                       <a:off x="0" y="0"/>
-                      <a:ext cx="1879369" cy="3195357"/>
+                      <a:ext cx="3826177" cy="1193228"/>
                     </a:xfrm>
                     <a:prstGeom prst="rect">
                       <a:avLst/>
@@ -1867,292 +3116,24 @@
         <w:spacing w:line="240" w:lineRule="auto"/>
         <w:jc w:val="both"/>
         <w:rPr>
-          <w:sz w:val="24"/>
-          <w:szCs w:val="24"/>
-          <w:lang w:val="en-US"/>
-        </w:rPr>
-      </w:pPr>
-    </w:p>
-    <w:p>
-      <w:pPr>
-        <w:spacing w:line="240" w:lineRule="auto"/>
-        <w:jc w:val="both"/>
-        <w:rPr>
-          <w:sz w:val="24"/>
-          <w:szCs w:val="24"/>
-          <w:lang w:val="en-US"/>
-        </w:rPr>
-      </w:pPr>
-      <w:r>
-        <w:rPr>
-          <w:sz w:val="24"/>
-          <w:szCs w:val="24"/>
-          <w:lang w:val="en-US"/>
-        </w:rPr>
-        <w:t>Once you click on the ''Add new’’ button a modal will show up and you will be able to enter your information related to this new CV.</w:t>
-      </w:r>
-    </w:p>
-    <w:p>
-      <w:pPr>
-        <w:spacing w:line="240" w:lineRule="auto"/>
-        <w:jc w:val="both"/>
-        <w:rPr>
-          <w:sz w:val="24"/>
-          <w:szCs w:val="24"/>
-          <w:lang w:val="en-US"/>
-        </w:rPr>
-      </w:pPr>
-      <w:r>
-        <w:rPr>
-          <w:noProof/>
-        </w:rPr>
-        <w:drawing>
-          <wp:inline distT="0" distB="0" distL="0" distR="0" wp14:anchorId="21B777B2" wp14:editId="1ED1D5AC">
-            <wp:extent cx="3427778" cy="3526529"/>
-            <wp:effectExtent l="0" t="0" r="1270" b="0"/>
-            <wp:docPr id="13" name="Picture 13"/>
-            <wp:cNvGraphicFramePr>
-              <a:graphicFrameLocks xmlns:a="http://schemas.openxmlformats.org/drawingml/2006/main" noChangeAspect="1"/>
-            </wp:cNvGraphicFramePr>
-            <a:graphic xmlns:a="http://schemas.openxmlformats.org/drawingml/2006/main">
-              <a:graphicData uri="http://schemas.openxmlformats.org/drawingml/2006/picture">
-                <pic:pic xmlns:pic="http://schemas.openxmlformats.org/drawingml/2006/picture">
-                  <pic:nvPicPr>
-                    <pic:cNvPr id="1" name=""/>
-                    <pic:cNvPicPr/>
-                  </pic:nvPicPr>
-                  <pic:blipFill rotWithShape="1">
-                    <a:blip r:embed="rId14"/>
-                    <a:srcRect l="10618" t="2390" r="12841" b="10121"/>
-                    <a:stretch/>
-                  </pic:blipFill>
-                  <pic:spPr bwMode="auto">
-                    <a:xfrm>
-                      <a:off x="0" y="0"/>
-                      <a:ext cx="3496360" cy="3597086"/>
-                    </a:xfrm>
-                    <a:prstGeom prst="rect">
-                      <a:avLst/>
-                    </a:prstGeom>
-                    <a:ln>
-                      <a:noFill/>
-                    </a:ln>
-                    <a:extLst>
-                      <a:ext uri="{53640926-AAD7-44D8-BBD7-CCE9431645EC}">
-                        <a14:shadowObscured xmlns:a14="http://schemas.microsoft.com/office/drawing/2010/main"/>
-                      </a:ext>
-                    </a:extLst>
-                  </pic:spPr>
-                </pic:pic>
-              </a:graphicData>
-            </a:graphic>
-          </wp:inline>
-        </w:drawing>
-      </w:r>
-    </w:p>
-    <w:p>
-      <w:pPr>
-        <w:spacing w:line="240" w:lineRule="auto"/>
-        <w:jc w:val="both"/>
-        <w:rPr>
-          <w:sz w:val="24"/>
-          <w:szCs w:val="24"/>
-          <w:lang w:val="en-US"/>
-        </w:rPr>
-      </w:pPr>
-      <w:r>
-        <w:rPr>
-          <w:sz w:val="24"/>
-          <w:szCs w:val="24"/>
-          <w:lang w:val="en-US"/>
-        </w:rPr>
-        <w:lastRenderedPageBreak/>
-        <w:t>There will be the options of “submit” that will add the new CV to your list of CVs or to cancel and close the showing form without adding anything.</w:t>
-      </w:r>
-    </w:p>
-    <w:p>
-      <w:pPr>
-        <w:spacing w:line="240" w:lineRule="auto"/>
-        <w:jc w:val="both"/>
-        <w:rPr>
-          <w:sz w:val="24"/>
-          <w:szCs w:val="24"/>
-          <w:lang w:val="en-US"/>
-        </w:rPr>
-      </w:pPr>
-      <w:r>
-        <w:rPr>
-          <w:sz w:val="24"/>
-          <w:szCs w:val="24"/>
-          <w:lang w:val="en-US"/>
-        </w:rPr>
-        <w:t>On the right side of the screen will always be reflected the CV you select from your list (in the case you have no CV created this information will appear in blank)</w:t>
-      </w:r>
-      <w:r>
-        <w:rPr>
-          <w:sz w:val="24"/>
-          <w:szCs w:val="24"/>
-          <w:lang w:val="en-US"/>
-        </w:rPr>
-        <w:t xml:space="preserve">. From there you will be able to edit the selected CV clicking on the ‘’Edit’’ button in which case a modal will appear with the information you already provided and you will have access to changed it in the same way you typed initially. </w:t>
-      </w:r>
-    </w:p>
-    <w:p>
-      <w:pPr>
-        <w:spacing w:line="240" w:lineRule="auto"/>
-        <w:jc w:val="both"/>
-        <w:rPr>
-          <w:sz w:val="24"/>
-          <w:szCs w:val="24"/>
-          <w:lang w:val="en-US"/>
-        </w:rPr>
-      </w:pPr>
-    </w:p>
-    <w:p>
-      <w:pPr>
-        <w:spacing w:line="240" w:lineRule="auto"/>
-        <w:jc w:val="both"/>
-        <w:rPr>
-          <w:sz w:val="24"/>
-          <w:szCs w:val="24"/>
-          <w:lang w:val="en-US"/>
-        </w:rPr>
-      </w:pPr>
-      <w:r>
-        <w:rPr>
-          <w:noProof/>
-        </w:rPr>
-        <w:drawing>
-          <wp:inline distT="0" distB="0" distL="0" distR="0" wp14:anchorId="74AECFA8" wp14:editId="6C9E59FF">
-            <wp:extent cx="5943600" cy="3075305"/>
-            <wp:effectExtent l="0" t="0" r="0" b="0"/>
-            <wp:docPr id="14" name="Picture 14"/>
-            <wp:cNvGraphicFramePr>
-              <a:graphicFrameLocks xmlns:a="http://schemas.openxmlformats.org/drawingml/2006/main" noChangeAspect="1"/>
-            </wp:cNvGraphicFramePr>
-            <a:graphic xmlns:a="http://schemas.openxmlformats.org/drawingml/2006/main">
-              <a:graphicData uri="http://schemas.openxmlformats.org/drawingml/2006/picture">
-                <pic:pic xmlns:pic="http://schemas.openxmlformats.org/drawingml/2006/picture">
-                  <pic:nvPicPr>
-                    <pic:cNvPr id="1" name=""/>
-                    <pic:cNvPicPr/>
-                  </pic:nvPicPr>
-                  <pic:blipFill>
-                    <a:blip r:embed="rId15"/>
-                    <a:stretch>
-                      <a:fillRect/>
-                    </a:stretch>
-                  </pic:blipFill>
-                  <pic:spPr>
-                    <a:xfrm>
-                      <a:off x="0" y="0"/>
-                      <a:ext cx="5943600" cy="3075305"/>
-                    </a:xfrm>
-                    <a:prstGeom prst="rect">
-                      <a:avLst/>
-                    </a:prstGeom>
-                  </pic:spPr>
-                </pic:pic>
-              </a:graphicData>
-            </a:graphic>
-          </wp:inline>
-        </w:drawing>
-      </w:r>
-    </w:p>
-    <w:p>
-      <w:pPr>
-        <w:spacing w:line="240" w:lineRule="auto"/>
-        <w:jc w:val="both"/>
-        <w:rPr>
-          <w:sz w:val="24"/>
-          <w:szCs w:val="24"/>
-          <w:lang w:val="en-US"/>
-        </w:rPr>
-      </w:pPr>
-      <w:r>
-        <w:rPr>
-          <w:sz w:val="24"/>
-          <w:szCs w:val="24"/>
-          <w:lang w:val="en-US"/>
-        </w:rPr>
-        <w:t xml:space="preserve">In case you want to delete a selected CV by clicking on the ‘’Delete’’ button, a warning will show up. By simply clicking on the ‘’ok’’ you will delete the </w:t>
-      </w:r>
-      <w:proofErr w:type="gramStart"/>
-      <w:r>
-        <w:rPr>
-          <w:sz w:val="24"/>
-          <w:szCs w:val="24"/>
-          <w:lang w:val="en-US"/>
-        </w:rPr>
-        <w:t>CV</w:t>
-      </w:r>
-      <w:proofErr w:type="gramEnd"/>
-      <w:r>
-        <w:rPr>
-          <w:sz w:val="24"/>
-          <w:szCs w:val="24"/>
-          <w:lang w:val="en-US"/>
-        </w:rPr>
-        <w:t xml:space="preserve"> or you can cancel and no changes will occurs. BE AWARE this is a FINAL CHANCE to not deleted your CV.</w:t>
-      </w:r>
-    </w:p>
-    <w:p>
-      <w:pPr>
-        <w:spacing w:line="240" w:lineRule="auto"/>
-        <w:jc w:val="both"/>
-        <w:rPr>
-          <w:sz w:val="24"/>
-          <w:szCs w:val="24"/>
-          <w:lang w:val="en-US"/>
-        </w:rPr>
-      </w:pPr>
-      <w:r>
-        <w:rPr>
-          <w:noProof/>
-        </w:rPr>
-        <w:drawing>
-          <wp:inline distT="0" distB="0" distL="0" distR="0" wp14:anchorId="10CAB634" wp14:editId="4BBCAB80">
-            <wp:extent cx="4248077" cy="1798948"/>
-            <wp:effectExtent l="0" t="0" r="635" b="0"/>
-            <wp:docPr id="15" name="Picture 15"/>
-            <wp:cNvGraphicFramePr>
-              <a:graphicFrameLocks xmlns:a="http://schemas.openxmlformats.org/drawingml/2006/main" noChangeAspect="1"/>
-            </wp:cNvGraphicFramePr>
-            <a:graphic xmlns:a="http://schemas.openxmlformats.org/drawingml/2006/main">
-              <a:graphicData uri="http://schemas.openxmlformats.org/drawingml/2006/picture">
-                <pic:pic xmlns:pic="http://schemas.openxmlformats.org/drawingml/2006/picture">
-                  <pic:nvPicPr>
-                    <pic:cNvPr id="1" name=""/>
-                    <pic:cNvPicPr/>
-                  </pic:nvPicPr>
-                  <pic:blipFill rotWithShape="1">
-                    <a:blip r:embed="rId16"/>
-                    <a:srcRect l="3290" t="4484" r="10085" b="13020"/>
-                    <a:stretch/>
-                  </pic:blipFill>
-                  <pic:spPr bwMode="auto">
-                    <a:xfrm>
-                      <a:off x="0" y="0"/>
-                      <a:ext cx="4249226" cy="1799435"/>
-                    </a:xfrm>
-                    <a:prstGeom prst="rect">
-                      <a:avLst/>
-                    </a:prstGeom>
-                    <a:ln>
-                      <a:noFill/>
-                    </a:ln>
-                    <a:extLst>
-                      <a:ext uri="{53640926-AAD7-44D8-BBD7-CCE9431645EC}">
-                        <a14:shadowObscured xmlns:a14="http://schemas.microsoft.com/office/drawing/2010/main"/>
-                      </a:ext>
-                    </a:extLst>
-                  </pic:spPr>
-                </pic:pic>
-              </a:graphicData>
-            </a:graphic>
-          </wp:inline>
-        </w:drawing>
-      </w:r>
+          <w:b/>
+          <w:bCs/>
+          <w:sz w:val="28"/>
+          <w:szCs w:val="28"/>
+          <w:lang w:val="en-US"/>
+        </w:rPr>
+      </w:pPr>
+    </w:p>
+    <w:p>
+      <w:pPr>
+        <w:spacing w:line="240" w:lineRule="auto"/>
+        <w:jc w:val="both"/>
+        <w:rPr>
+          <w:sz w:val="24"/>
+          <w:szCs w:val="24"/>
+          <w:lang w:val="en-US"/>
+        </w:rPr>
+      </w:pPr>
     </w:p>
     <w:p>
       <w:pPr>

</xml_diff>

<commit_message>
user guide and database content
</commit_message>
<xml_diff>
--- a/User Guide.docx
+++ b/User Guide.docx
@@ -40,11 +40,9 @@
           <w:szCs w:val="28"/>
           <w:lang w:val="en-US"/>
         </w:rPr>
-        <w:t>represent The User Guide for this web application.</w:t>
-      </w:r>
-    </w:p>
-    <w:p>
-      <w:pPr>
+        <w:t>represents</w:t>
+      </w:r>
+      <w:r>
         <w:rPr>
           <w:b/>
           <w:bCs/>
@@ -52,7 +50,8 @@
           <w:szCs w:val="28"/>
           <w:lang w:val="en-US"/>
         </w:rPr>
-      </w:pPr>
+        <w:t xml:space="preserve"> The User Guide for this web application.</w:t>
+      </w:r>
     </w:p>
     <w:p>
       <w:pPr>
@@ -89,15 +88,31 @@
           <w:szCs w:val="24"/>
           <w:lang w:val="en-US"/>
         </w:rPr>
-        <w:t>The menu contains all the sub pages you will be able to navigate freely by just click in over each one.</w:t>
-      </w:r>
-      <w:r>
-        <w:rPr>
-          <w:sz w:val="24"/>
-          <w:szCs w:val="24"/>
-          <w:lang w:val="en-US"/>
-        </w:rPr>
-        <w:t xml:space="preserve"> They will be accessible as a guest user without needing to log in on the application page. </w:t>
+        <w:t xml:space="preserve">The menu contains all the sub pages you will be able to navigate freely by just click in over each </w:t>
+      </w:r>
+      <w:r>
+        <w:rPr>
+          <w:sz w:val="24"/>
+          <w:szCs w:val="24"/>
+          <w:lang w:val="en-US"/>
+        </w:rPr>
+        <w:t>option</w:t>
+      </w:r>
+      <w:r>
+        <w:rPr>
+          <w:sz w:val="24"/>
+          <w:szCs w:val="24"/>
+          <w:lang w:val="en-US"/>
+        </w:rPr>
+        <w:t>.</w:t>
+      </w:r>
+      <w:r>
+        <w:rPr>
+          <w:sz w:val="24"/>
+          <w:szCs w:val="24"/>
+          <w:lang w:val="en-US"/>
+        </w:rPr>
+        <w:t xml:space="preserve"> They will be accessible as a guest user without needing to login on the application page. </w:t>
       </w:r>
     </w:p>
     <w:p>
@@ -152,6 +167,15 @@
     <w:p>
       <w:pPr>
         <w:rPr>
+          <w:sz w:val="20"/>
+          <w:szCs w:val="20"/>
+          <w:lang w:val="en-US"/>
+        </w:rPr>
+      </w:pPr>
+    </w:p>
+    <w:p>
+      <w:pPr>
+        <w:rPr>
           <w:sz w:val="28"/>
           <w:szCs w:val="28"/>
           <w:lang w:val="en-US"/>
@@ -317,23 +341,7 @@
           <w:szCs w:val="24"/>
           <w:lang w:val="en-US"/>
         </w:rPr>
-        <w:t>It is the default loaded page and in there you will be able to set a search for your interest jobs. Form this page after you enter the title of the job in the present input you will be sent to Jobs Offers</w:t>
-      </w:r>
-      <w:r>
-        <w:rPr>
-          <w:sz w:val="24"/>
-          <w:szCs w:val="24"/>
-          <w:lang w:val="en-US"/>
-        </w:rPr>
-        <w:t xml:space="preserve"> </w:t>
-      </w:r>
-      <w:r>
-        <w:rPr>
-          <w:sz w:val="24"/>
-          <w:szCs w:val="24"/>
-          <w:lang w:val="en-US"/>
-        </w:rPr>
-        <w:t>page.</w:t>
+        <w:t>It is the default loaded page, there you will be able to start a search for your interest jobs. From this page, once you enter the title of the job in the input you will be sent to the Jobs Offers page.</w:t>
       </w:r>
     </w:p>
     <w:p>
@@ -346,6 +354,17 @@
           <w:lang w:val="en-US"/>
         </w:rPr>
       </w:pPr>
+    </w:p>
+    <w:p>
+      <w:pPr>
+        <w:spacing w:line="240" w:lineRule="auto"/>
+        <w:jc w:val="both"/>
+        <w:rPr>
+          <w:sz w:val="24"/>
+          <w:szCs w:val="24"/>
+          <w:lang w:val="en-US"/>
+        </w:rPr>
+      </w:pPr>
       <w:r>
         <w:rPr>
           <w:noProof/>
@@ -354,9 +373,9 @@
           <w:lang w:val="en-US"/>
         </w:rPr>
         <w:drawing>
-          <wp:inline distT="0" distB="0" distL="0" distR="0" wp14:anchorId="6C723598" wp14:editId="33196DC9">
+          <wp:inline distT="0" distB="0" distL="0" distR="0" wp14:anchorId="6C723598" wp14:editId="37EDAADE">
             <wp:extent cx="6042660" cy="3185160"/>
-            <wp:effectExtent l="0" t="0" r="0" b="0"/>
+            <wp:effectExtent l="19050" t="19050" r="15240" b="15240"/>
             <wp:docPr id="1" name="Picture 1"/>
             <wp:cNvGraphicFramePr>
               <a:graphicFrameLocks xmlns:a="http://schemas.openxmlformats.org/drawingml/2006/main" noChangeAspect="1"/>
@@ -382,6 +401,14 @@
                     <a:prstGeom prst="rect">
                       <a:avLst/>
                     </a:prstGeom>
+                    <a:ln>
+                      <a:solidFill>
+                        <a:schemeClr val="accent1">
+                          <a:lumMod val="40000"/>
+                          <a:lumOff val="60000"/>
+                        </a:schemeClr>
+                      </a:solidFill>
+                    </a:ln>
                   </pic:spPr>
                 </pic:pic>
               </a:graphicData>
@@ -428,7 +455,39 @@
           <w:szCs w:val="24"/>
           <w:lang w:val="en-US"/>
         </w:rPr>
-        <w:t>It is a simple information page where you will be able to find the Vision, Mission, and small information about this project.</w:t>
+        <w:t xml:space="preserve">It is a simple information page where you will be able to find the Vision, </w:t>
+      </w:r>
+      <w:r>
+        <w:rPr>
+          <w:sz w:val="24"/>
+          <w:szCs w:val="24"/>
+          <w:lang w:val="en-US"/>
+        </w:rPr>
+        <w:t xml:space="preserve">the </w:t>
+      </w:r>
+      <w:r>
+        <w:rPr>
+          <w:sz w:val="24"/>
+          <w:szCs w:val="24"/>
+          <w:lang w:val="en-US"/>
+        </w:rPr>
+        <w:t xml:space="preserve">Mission, and </w:t>
+      </w:r>
+      <w:r>
+        <w:rPr>
+          <w:sz w:val="24"/>
+          <w:szCs w:val="24"/>
+          <w:lang w:val="en-US"/>
+        </w:rPr>
+        <w:t xml:space="preserve">a </w:t>
+      </w:r>
+      <w:r>
+        <w:rPr>
+          <w:sz w:val="24"/>
+          <w:szCs w:val="24"/>
+          <w:lang w:val="en-US"/>
+        </w:rPr>
+        <w:t>small information about this project.</w:t>
       </w:r>
     </w:p>
     <w:p>
@@ -534,6 +593,14 @@
           <w:szCs w:val="24"/>
           <w:lang w:val="en-US"/>
         </w:rPr>
+        <w:t>s</w:t>
+      </w:r>
+      <w:r>
+        <w:rPr>
+          <w:sz w:val="24"/>
+          <w:szCs w:val="24"/>
+          <w:lang w:val="en-US"/>
+        </w:rPr>
         <w:t>.</w:t>
       </w:r>
     </w:p>
@@ -541,6 +608,99 @@
       <w:pPr>
         <w:spacing w:line="240" w:lineRule="auto"/>
         <w:jc w:val="both"/>
+        <w:rPr>
+          <w:noProof/>
+        </w:rPr>
+      </w:pPr>
+      <w:r>
+        <w:rPr>
+          <w:sz w:val="24"/>
+          <w:szCs w:val="24"/>
+          <w:lang w:val="en-US"/>
+        </w:rPr>
+        <w:t xml:space="preserve">You </w:t>
+      </w:r>
+      <w:r>
+        <w:rPr>
+          <w:sz w:val="24"/>
+          <w:szCs w:val="24"/>
+          <w:lang w:val="en-US"/>
+        </w:rPr>
+        <w:t>just n</w:t>
+      </w:r>
+      <w:r>
+        <w:rPr>
+          <w:sz w:val="24"/>
+          <w:szCs w:val="24"/>
+          <w:lang w:val="en-US"/>
+        </w:rPr>
+        <w:t xml:space="preserve">eed to enter your email information, write a note and click </w:t>
+      </w:r>
+      <w:r>
+        <w:rPr>
+          <w:sz w:val="24"/>
+          <w:szCs w:val="24"/>
+          <w:lang w:val="en-US"/>
+        </w:rPr>
+        <w:t>on the Send button</w:t>
+      </w:r>
+      <w:r>
+        <w:rPr>
+          <w:sz w:val="24"/>
+          <w:szCs w:val="24"/>
+          <w:lang w:val="en-US"/>
+        </w:rPr>
+        <w:t xml:space="preserve"> to reach out for us.</w:t>
+      </w:r>
+      <w:r>
+        <w:rPr>
+          <w:sz w:val="24"/>
+          <w:szCs w:val="24"/>
+          <w:lang w:val="en-US"/>
+        </w:rPr>
+        <w:t xml:space="preserve"> </w:t>
+      </w:r>
+      <w:r>
+        <w:rPr>
+          <w:sz w:val="24"/>
+          <w:szCs w:val="24"/>
+          <w:lang w:val="en-US"/>
+        </w:rPr>
+        <w:t>(</w:t>
+      </w:r>
+      <w:r>
+        <w:rPr>
+          <w:i/>
+          <w:iCs/>
+          <w:sz w:val="24"/>
+          <w:szCs w:val="24"/>
+          <w:lang w:val="en-US"/>
+        </w:rPr>
+        <w:t>this feature</w:t>
+      </w:r>
+      <w:r>
+        <w:rPr>
+          <w:i/>
+          <w:iCs/>
+          <w:sz w:val="24"/>
+          <w:szCs w:val="24"/>
+          <w:lang w:val="en-US"/>
+        </w:rPr>
+        <w:t xml:space="preserve"> will come in future updates of the app</w:t>
+      </w:r>
+      <w:r>
+        <w:rPr>
+          <w:sz w:val="24"/>
+          <w:szCs w:val="24"/>
+          <w:lang w:val="en-US"/>
+        </w:rPr>
+        <w:t>).</w:t>
+      </w:r>
+      <w:bookmarkStart w:id="0" w:name="_GoBack"/>
+      <w:bookmarkEnd w:id="0"/>
+    </w:p>
+    <w:p>
+      <w:pPr>
         <w:rPr>
           <w:b/>
           <w:bCs/>
@@ -551,31 +711,12 @@
       </w:pPr>
       <w:r>
         <w:rPr>
-          <w:sz w:val="24"/>
-          <w:szCs w:val="24"/>
-          <w:lang w:val="en-US"/>
-        </w:rPr>
-        <w:t>You will need just to enter your email information, write a note and click over next to reach out for us.</w:t>
-      </w:r>
-    </w:p>
-    <w:p>
-      <w:pPr>
-        <w:rPr>
-          <w:b/>
-          <w:bCs/>
-          <w:sz w:val="28"/>
-          <w:szCs w:val="28"/>
-          <w:lang w:val="en-US"/>
-        </w:rPr>
-      </w:pPr>
-      <w:r>
-        <w:rPr>
           <w:noProof/>
         </w:rPr>
         <w:drawing>
-          <wp:inline distT="0" distB="0" distL="0" distR="0" wp14:anchorId="5683F978" wp14:editId="4AE33A30">
-            <wp:extent cx="5943600" cy="3124200"/>
-            <wp:effectExtent l="0" t="0" r="0" b="0"/>
+          <wp:inline distT="0" distB="0" distL="0" distR="0" wp14:anchorId="5683F978" wp14:editId="4D2C00E3">
+            <wp:extent cx="5943600" cy="2939303"/>
+            <wp:effectExtent l="19050" t="19050" r="19050" b="13970"/>
             <wp:docPr id="4" name="Picture 4"/>
             <wp:cNvGraphicFramePr>
               <a:graphicFrameLocks xmlns:a="http://schemas.openxmlformats.org/drawingml/2006/main" noChangeAspect="1"/>
@@ -587,20 +728,51 @@
                     <pic:cNvPr id="1" name=""/>
                     <pic:cNvPicPr/>
                   </pic:nvPicPr>
-                  <pic:blipFill>
+                  <pic:blipFill rotWithShape="1">
                     <a:blip r:embed="rId8"/>
-                    <a:stretch>
-                      <a:fillRect/>
-                    </a:stretch>
+                    <a:srcRect b="5918"/>
+                    <a:stretch/>
                   </pic:blipFill>
-                  <pic:spPr>
+                  <pic:spPr bwMode="auto">
                     <a:xfrm>
                       <a:off x="0" y="0"/>
-                      <a:ext cx="5943600" cy="3124200"/>
+                      <a:ext cx="5943600" cy="2939303"/>
                     </a:xfrm>
                     <a:prstGeom prst="rect">
                       <a:avLst/>
                     </a:prstGeom>
+                    <a:ln w="9525" cap="flat" cmpd="sng" algn="ctr">
+                      <a:solidFill>
+                        <a:srgbClr val="4472C4">
+                          <a:lumMod val="40000"/>
+                          <a:lumOff val="60000"/>
+                        </a:srgbClr>
+                      </a:solidFill>
+                      <a:prstDash val="solid"/>
+                      <a:round/>
+                      <a:headEnd type="none" w="med" len="med"/>
+                      <a:tailEnd type="none" w="med" len="med"/>
+                      <a:extLst>
+                        <a:ext uri="{C807C97D-BFC1-408E-A445-0C87EB9F89A2}">
+                          <ask:lineSketchStyleProps xmlns:ask="http://schemas.microsoft.com/office/drawing/2018/sketchyshapes" sd="0">
+                            <a:custGeom>
+                              <a:avLst/>
+                              <a:gdLst/>
+                              <a:ahLst/>
+                              <a:cxnLst/>
+                              <a:rect l="0" t="0" r="0" b="0"/>
+                              <a:pathLst/>
+                            </a:custGeom>
+                            <ask:type/>
+                          </ask:lineSketchStyleProps>
+                        </a:ext>
+                      </a:extLst>
+                    </a:ln>
+                    <a:extLst>
+                      <a:ext uri="{53640926-AAD7-44D8-BBD7-CCE9431645EC}">
+                        <a14:shadowObscured xmlns:a14="http://schemas.microsoft.com/office/drawing/2010/main"/>
+                      </a:ext>
+                    </a:extLst>
                   </pic:spPr>
                 </pic:pic>
               </a:graphicData>
@@ -657,7 +829,79 @@
           <w:szCs w:val="24"/>
           <w:lang w:val="en-US"/>
         </w:rPr>
-        <w:t xml:space="preserve">From the Login page you can shows multiple options. You can pick from logging in as a </w:t>
+        <w:t>T</w:t>
+      </w:r>
+      <w:r>
+        <w:rPr>
+          <w:sz w:val="24"/>
+          <w:szCs w:val="24"/>
+          <w:lang w:val="en-US"/>
+        </w:rPr>
+        <w:t>he Login page</w:t>
+      </w:r>
+      <w:r>
+        <w:rPr>
+          <w:sz w:val="24"/>
+          <w:szCs w:val="24"/>
+          <w:lang w:val="en-US"/>
+        </w:rPr>
+        <w:t xml:space="preserve"> will</w:t>
+      </w:r>
+      <w:r>
+        <w:rPr>
+          <w:sz w:val="24"/>
+          <w:szCs w:val="24"/>
+          <w:lang w:val="en-US"/>
+        </w:rPr>
+        <w:t xml:space="preserve"> </w:t>
+      </w:r>
+      <w:r>
+        <w:rPr>
+          <w:sz w:val="24"/>
+          <w:szCs w:val="24"/>
+          <w:lang w:val="en-US"/>
+        </w:rPr>
+        <w:t>offer</w:t>
+      </w:r>
+      <w:r>
+        <w:rPr>
+          <w:sz w:val="24"/>
+          <w:szCs w:val="24"/>
+          <w:lang w:val="en-US"/>
+        </w:rPr>
+        <w:t xml:space="preserve"> </w:t>
+      </w:r>
+      <w:r>
+        <w:rPr>
+          <w:sz w:val="24"/>
+          <w:szCs w:val="24"/>
+          <w:lang w:val="en-US"/>
+        </w:rPr>
+        <w:t xml:space="preserve">you </w:t>
+      </w:r>
+      <w:r>
+        <w:rPr>
+          <w:sz w:val="24"/>
+          <w:szCs w:val="24"/>
+          <w:lang w:val="en-US"/>
+        </w:rPr>
+        <w:t xml:space="preserve">multiple options. You can </w:t>
+      </w:r>
+      <w:r>
+        <w:rPr>
+          <w:sz w:val="24"/>
+          <w:szCs w:val="24"/>
+          <w:lang w:val="en-US"/>
+        </w:rPr>
+        <w:t xml:space="preserve">choose </w:t>
+      </w:r>
+      <w:r>
+        <w:rPr>
+          <w:sz w:val="24"/>
+          <w:szCs w:val="24"/>
+          <w:lang w:val="en-US"/>
+        </w:rPr>
+        <w:t xml:space="preserve">from login as a </w:t>
       </w:r>
       <w:r>
         <w:rPr>
@@ -710,7 +954,39 @@
           <w:szCs w:val="24"/>
           <w:lang w:val="en-US"/>
         </w:rPr>
-        <w:t xml:space="preserve"> for current users or if there is the case and you are a newcomer you will be able to Sign Up into the web page.</w:t>
+        <w:t xml:space="preserve"> for </w:t>
+      </w:r>
+      <w:r>
+        <w:rPr>
+          <w:sz w:val="24"/>
+          <w:szCs w:val="24"/>
+          <w:lang w:val="en-US"/>
+        </w:rPr>
+        <w:t>re</w:t>
+      </w:r>
+      <w:r>
+        <w:rPr>
+          <w:sz w:val="24"/>
+          <w:szCs w:val="24"/>
+          <w:lang w:val="en-US"/>
+        </w:rPr>
+        <w:t xml:space="preserve">current users or if there is the case and you are a newcomer you will be able to Sign Up </w:t>
+      </w:r>
+      <w:r>
+        <w:rPr>
+          <w:sz w:val="24"/>
+          <w:szCs w:val="24"/>
+          <w:lang w:val="en-US"/>
+        </w:rPr>
+        <w:t>in the system</w:t>
+      </w:r>
+      <w:r>
+        <w:rPr>
+          <w:sz w:val="24"/>
+          <w:szCs w:val="24"/>
+          <w:lang w:val="en-US"/>
+        </w:rPr>
+        <w:t>.</w:t>
       </w:r>
     </w:p>
     <w:p>
@@ -723,14 +999,6 @@
           <w:lang w:val="en-US"/>
         </w:rPr>
       </w:pPr>
-      <w:r>
-        <w:rPr>
-          <w:sz w:val="24"/>
-          <w:szCs w:val="24"/>
-          <w:lang w:val="en-US"/>
-        </w:rPr>
-        <w:t xml:space="preserve"> </w:t>
-      </w:r>
       <w:r>
         <w:rPr>
           <w:b/>
@@ -761,7 +1029,7 @@
           <w:szCs w:val="24"/>
           <w:lang w:val="en-US"/>
         </w:rPr>
-        <w:t xml:space="preserve">Type off user. </w:t>
+        <w:t xml:space="preserve">Type of user </w:t>
       </w:r>
       <w:r>
         <w:rPr>
@@ -795,15 +1063,159 @@
           <w:szCs w:val="24"/>
           <w:lang w:val="en-US"/>
         </w:rPr>
-        <w:t xml:space="preserve">are aloud create, delete or modify job to be post on the web page </w:t>
-      </w:r>
-      <w:r>
-        <w:rPr>
-          <w:sz w:val="24"/>
-          <w:szCs w:val="24"/>
-          <w:lang w:val="en-US"/>
-        </w:rPr>
-        <w:t>and save for others to search and apply. Also, they will be able to search for Candidates CVs (Resume).</w:t>
+        <w:t xml:space="preserve">are </w:t>
+      </w:r>
+      <w:r>
+        <w:rPr>
+          <w:sz w:val="24"/>
+          <w:szCs w:val="24"/>
+          <w:lang w:val="en-US"/>
+        </w:rPr>
+        <w:t>allowed</w:t>
+      </w:r>
+      <w:r>
+        <w:rPr>
+          <w:sz w:val="24"/>
+          <w:szCs w:val="24"/>
+          <w:lang w:val="en-US"/>
+        </w:rPr>
+        <w:t xml:space="preserve"> </w:t>
+      </w:r>
+      <w:r>
+        <w:rPr>
+          <w:sz w:val="24"/>
+          <w:szCs w:val="24"/>
+          <w:lang w:val="en-US"/>
+        </w:rPr>
+        <w:t xml:space="preserve">to </w:t>
+      </w:r>
+      <w:r>
+        <w:rPr>
+          <w:sz w:val="24"/>
+          <w:szCs w:val="24"/>
+          <w:lang w:val="en-US"/>
+        </w:rPr>
+        <w:t>create, delete or modify job</w:t>
+      </w:r>
+      <w:r>
+        <w:rPr>
+          <w:sz w:val="24"/>
+          <w:szCs w:val="24"/>
+          <w:lang w:val="en-US"/>
+        </w:rPr>
+        <w:t>s</w:t>
+      </w:r>
+      <w:r>
+        <w:rPr>
+          <w:sz w:val="24"/>
+          <w:szCs w:val="24"/>
+          <w:lang w:val="en-US"/>
+        </w:rPr>
+        <w:t xml:space="preserve"> offers</w:t>
+      </w:r>
+      <w:r>
+        <w:rPr>
+          <w:sz w:val="24"/>
+          <w:szCs w:val="24"/>
+          <w:lang w:val="en-US"/>
+        </w:rPr>
+        <w:t xml:space="preserve"> to be post</w:t>
+      </w:r>
+      <w:r>
+        <w:rPr>
+          <w:sz w:val="24"/>
+          <w:szCs w:val="24"/>
+          <w:lang w:val="en-US"/>
+        </w:rPr>
+        <w:t>ed</w:t>
+      </w:r>
+      <w:r>
+        <w:rPr>
+          <w:sz w:val="24"/>
+          <w:szCs w:val="24"/>
+          <w:lang w:val="en-US"/>
+        </w:rPr>
+        <w:t xml:space="preserve"> on the </w:t>
+      </w:r>
+      <w:r>
+        <w:rPr>
+          <w:sz w:val="24"/>
+          <w:szCs w:val="24"/>
+          <w:lang w:val="en-US"/>
+        </w:rPr>
+        <w:t>system</w:t>
+      </w:r>
+      <w:r>
+        <w:rPr>
+          <w:sz w:val="24"/>
+          <w:szCs w:val="24"/>
+          <w:lang w:val="en-US"/>
+        </w:rPr>
+        <w:t xml:space="preserve"> </w:t>
+      </w:r>
+      <w:r>
+        <w:rPr>
+          <w:sz w:val="24"/>
+          <w:szCs w:val="24"/>
+          <w:lang w:val="en-US"/>
+        </w:rPr>
+        <w:t>and save</w:t>
+      </w:r>
+      <w:r>
+        <w:rPr>
+          <w:sz w:val="24"/>
+          <w:szCs w:val="24"/>
+          <w:lang w:val="en-US"/>
+        </w:rPr>
+        <w:t>d</w:t>
+      </w:r>
+      <w:r>
+        <w:rPr>
+          <w:sz w:val="24"/>
+          <w:szCs w:val="24"/>
+          <w:lang w:val="en-US"/>
+        </w:rPr>
+        <w:t xml:space="preserve"> for </w:t>
+      </w:r>
+      <w:r>
+        <w:rPr>
+          <w:sz w:val="24"/>
+          <w:szCs w:val="24"/>
+          <w:lang w:val="en-US"/>
+        </w:rPr>
+        <w:t>candidates</w:t>
+      </w:r>
+      <w:r>
+        <w:rPr>
+          <w:sz w:val="24"/>
+          <w:szCs w:val="24"/>
+          <w:lang w:val="en-US"/>
+        </w:rPr>
+        <w:t xml:space="preserve"> </w:t>
+      </w:r>
+      <w:r>
+        <w:rPr>
+          <w:sz w:val="24"/>
+          <w:szCs w:val="24"/>
+          <w:lang w:val="en-US"/>
+        </w:rPr>
+        <w:t>to search and apply</w:t>
+      </w:r>
+      <w:r>
+        <w:rPr>
+          <w:sz w:val="24"/>
+          <w:szCs w:val="24"/>
+          <w:lang w:val="en-US"/>
+        </w:rPr>
+        <w:t xml:space="preserve"> for it</w:t>
+      </w:r>
+      <w:r>
+        <w:rPr>
+          <w:sz w:val="24"/>
+          <w:szCs w:val="24"/>
+          <w:lang w:val="en-US"/>
+        </w:rPr>
+        <w:t>. Also, they will be able to search for Candidates CVs (Resume).</w:t>
       </w:r>
     </w:p>
     <w:p>
@@ -838,15 +1250,25 @@
           <w:u w:val="single"/>
           <w:lang w:val="en-US"/>
         </w:rPr>
-        <w:t xml:space="preserve">: </w:t>
-      </w:r>
-      <w:r>
-        <w:rPr>
-          <w:sz w:val="24"/>
-          <w:szCs w:val="24"/>
-          <w:lang w:val="en-US"/>
-        </w:rPr>
-        <w:t>Type off user.</w:t>
+        <w:t>:</w:t>
+      </w:r>
+      <w:r>
+        <w:rPr>
+          <w:i/>
+          <w:iCs/>
+          <w:sz w:val="24"/>
+          <w:szCs w:val="24"/>
+          <w:lang w:val="en-US"/>
+        </w:rPr>
+        <w:t xml:space="preserve"> </w:t>
+      </w:r>
+      <w:r>
+        <w:rPr>
+          <w:sz w:val="24"/>
+          <w:szCs w:val="24"/>
+          <w:lang w:val="en-US"/>
+        </w:rPr>
+        <w:t>Type of user</w:t>
       </w:r>
       <w:r>
         <w:rPr>
@@ -896,15 +1318,127 @@
           <w:szCs w:val="24"/>
           <w:lang w:val="en-US"/>
         </w:rPr>
-        <w:t>CVs(Resume)</w:t>
-      </w:r>
-      <w:r>
-        <w:rPr>
-          <w:sz w:val="24"/>
-          <w:szCs w:val="24"/>
-          <w:lang w:val="en-US"/>
-        </w:rPr>
-        <w:t xml:space="preserve"> to be post on the web page and save for others to search. </w:t>
+        <w:t>CVs</w:t>
+      </w:r>
+      <w:r>
+        <w:rPr>
+          <w:sz w:val="24"/>
+          <w:szCs w:val="24"/>
+          <w:lang w:val="en-US"/>
+        </w:rPr>
+        <w:t xml:space="preserve"> </w:t>
+      </w:r>
+      <w:r>
+        <w:rPr>
+          <w:sz w:val="24"/>
+          <w:szCs w:val="24"/>
+          <w:lang w:val="en-US"/>
+        </w:rPr>
+        <w:t>(Resume)</w:t>
+      </w:r>
+      <w:r>
+        <w:rPr>
+          <w:sz w:val="24"/>
+          <w:szCs w:val="24"/>
+          <w:lang w:val="en-US"/>
+        </w:rPr>
+        <w:t xml:space="preserve"> to be post</w:t>
+      </w:r>
+      <w:r>
+        <w:rPr>
+          <w:sz w:val="24"/>
+          <w:szCs w:val="24"/>
+          <w:lang w:val="en-US"/>
+        </w:rPr>
+        <w:t>ed</w:t>
+      </w:r>
+      <w:r>
+        <w:rPr>
+          <w:sz w:val="24"/>
+          <w:szCs w:val="24"/>
+          <w:lang w:val="en-US"/>
+        </w:rPr>
+        <w:t xml:space="preserve"> on the </w:t>
+      </w:r>
+      <w:r>
+        <w:rPr>
+          <w:sz w:val="24"/>
+          <w:szCs w:val="24"/>
+          <w:lang w:val="en-US"/>
+        </w:rPr>
+        <w:t>system</w:t>
+      </w:r>
+      <w:r>
+        <w:rPr>
+          <w:sz w:val="24"/>
+          <w:szCs w:val="24"/>
+          <w:lang w:val="en-US"/>
+        </w:rPr>
+        <w:t xml:space="preserve"> </w:t>
+      </w:r>
+      <w:r>
+        <w:rPr>
+          <w:sz w:val="24"/>
+          <w:szCs w:val="24"/>
+          <w:lang w:val="en-US"/>
+        </w:rPr>
+        <w:t xml:space="preserve">and save </w:t>
+      </w:r>
+      <w:r>
+        <w:rPr>
+          <w:sz w:val="24"/>
+          <w:szCs w:val="24"/>
+          <w:lang w:val="en-US"/>
+        </w:rPr>
+        <w:t>it,</w:t>
+      </w:r>
+      <w:r>
+        <w:rPr>
+          <w:sz w:val="24"/>
+          <w:szCs w:val="24"/>
+          <w:lang w:val="en-US"/>
+        </w:rPr>
+        <w:t xml:space="preserve"> to be found</w:t>
+      </w:r>
+      <w:r>
+        <w:rPr>
+          <w:sz w:val="24"/>
+          <w:szCs w:val="24"/>
+          <w:lang w:val="en-US"/>
+        </w:rPr>
+        <w:t xml:space="preserve"> </w:t>
+      </w:r>
+      <w:r>
+        <w:rPr>
+          <w:sz w:val="24"/>
+          <w:szCs w:val="24"/>
+          <w:lang w:val="en-US"/>
+        </w:rPr>
+        <w:t>by</w:t>
+      </w:r>
+      <w:r>
+        <w:rPr>
+          <w:sz w:val="24"/>
+          <w:szCs w:val="24"/>
+          <w:lang w:val="en-US"/>
+        </w:rPr>
+        <w:t xml:space="preserve"> </w:t>
+      </w:r>
+      <w:r>
+        <w:rPr>
+          <w:sz w:val="24"/>
+          <w:szCs w:val="24"/>
+          <w:lang w:val="en-US"/>
+        </w:rPr>
+        <w:t>companies</w:t>
+      </w:r>
+      <w:r>
+        <w:rPr>
+          <w:sz w:val="24"/>
+          <w:szCs w:val="24"/>
+          <w:lang w:val="en-US"/>
+        </w:rPr>
+        <w:t>.</w:t>
       </w:r>
     </w:p>
     <w:p>
@@ -937,8 +1471,10 @@
     </w:p>
     <w:p>
       <w:pPr>
-        <w:spacing w:line="240" w:lineRule="auto"/>
-        <w:jc w:val="both"/>
+        <w:pStyle w:val="ListParagraph"/>
+        <w:spacing w:line="240" w:lineRule="auto"/>
+        <w:ind w:left="0"/>
+        <w:jc w:val="center"/>
         <w:rPr>
           <w:sz w:val="24"/>
           <w:szCs w:val="24"/>
@@ -950,9 +1486,9 @@
           <w:noProof/>
         </w:rPr>
         <w:drawing>
-          <wp:inline distT="0" distB="0" distL="0" distR="0" wp14:anchorId="61E71505" wp14:editId="11BD7871">
-            <wp:extent cx="5943600" cy="2660650"/>
-            <wp:effectExtent l="0" t="0" r="0" b="6350"/>
+          <wp:inline distT="0" distB="0" distL="0" distR="0" wp14:anchorId="61E71505" wp14:editId="3187CD76">
+            <wp:extent cx="5562484" cy="2150858"/>
+            <wp:effectExtent l="19050" t="19050" r="19685" b="20955"/>
             <wp:docPr id="5" name="Picture 5"/>
             <wp:cNvGraphicFramePr>
               <a:graphicFrameLocks xmlns:a="http://schemas.openxmlformats.org/drawingml/2006/main" noChangeAspect="1"/>
@@ -964,20 +1500,32 @@
                     <pic:cNvPr id="1" name=""/>
                     <pic:cNvPicPr/>
                   </pic:nvPicPr>
-                  <pic:blipFill>
+                  <pic:blipFill rotWithShape="1">
                     <a:blip r:embed="rId9"/>
-                    <a:stretch>
-                      <a:fillRect/>
-                    </a:stretch>
+                    <a:srcRect b="13622"/>
+                    <a:stretch/>
                   </pic:blipFill>
-                  <pic:spPr>
+                  <pic:spPr bwMode="auto">
                     <a:xfrm>
                       <a:off x="0" y="0"/>
-                      <a:ext cx="5943600" cy="2660650"/>
+                      <a:ext cx="5591901" cy="2162233"/>
                     </a:xfrm>
                     <a:prstGeom prst="rect">
                       <a:avLst/>
                     </a:prstGeom>
+                    <a:ln>
+                      <a:solidFill>
+                        <a:schemeClr val="accent1">
+                          <a:lumMod val="40000"/>
+                          <a:lumOff val="60000"/>
+                        </a:schemeClr>
+                      </a:solidFill>
+                    </a:ln>
+                    <a:extLst>
+                      <a:ext uri="{53640926-AAD7-44D8-BBD7-CCE9431645EC}">
+                        <a14:shadowObscured xmlns:a14="http://schemas.microsoft.com/office/drawing/2010/main"/>
+                      </a:ext>
+                    </a:extLst>
                   </pic:spPr>
                 </pic:pic>
               </a:graphicData>
@@ -1002,7 +1550,23 @@
           <w:szCs w:val="24"/>
           <w:lang w:val="en-US"/>
         </w:rPr>
-        <w:t xml:space="preserve">To log in you will only require your Email and Password already in the system. Both </w:t>
+        <w:t xml:space="preserve">To login you will only require your Email and Password already </w:t>
+      </w:r>
+      <w:r>
+        <w:rPr>
+          <w:sz w:val="24"/>
+          <w:szCs w:val="24"/>
+          <w:lang w:val="en-US"/>
+        </w:rPr>
+        <w:t xml:space="preserve">existent </w:t>
+      </w:r>
+      <w:r>
+        <w:rPr>
+          <w:sz w:val="24"/>
+          <w:szCs w:val="24"/>
+          <w:lang w:val="en-US"/>
+        </w:rPr>
+        <w:t xml:space="preserve">in the system. Both </w:t>
       </w:r>
       <w:r>
         <w:rPr>
@@ -1044,7 +1608,47 @@
           <w:szCs w:val="24"/>
           <w:lang w:val="en-US"/>
         </w:rPr>
-        <w:t xml:space="preserve"> will use the same method, and the will send from here to their respective profile page. </w:t>
+        <w:t xml:space="preserve"> will use the same method, and </w:t>
+      </w:r>
+      <w:r>
+        <w:rPr>
+          <w:sz w:val="24"/>
+          <w:szCs w:val="24"/>
+          <w:lang w:val="en-US"/>
+        </w:rPr>
+        <w:t>they</w:t>
+      </w:r>
+      <w:r>
+        <w:rPr>
+          <w:sz w:val="24"/>
+          <w:szCs w:val="24"/>
+          <w:lang w:val="en-US"/>
+        </w:rPr>
+        <w:t xml:space="preserve"> will </w:t>
+      </w:r>
+      <w:r>
+        <w:rPr>
+          <w:sz w:val="24"/>
+          <w:szCs w:val="24"/>
+          <w:lang w:val="en-US"/>
+        </w:rPr>
+        <w:t xml:space="preserve">be </w:t>
+      </w:r>
+      <w:r>
+        <w:rPr>
+          <w:sz w:val="24"/>
+          <w:szCs w:val="24"/>
+          <w:lang w:val="en-US"/>
+        </w:rPr>
+        <w:t>sent</w:t>
+      </w:r>
+      <w:r>
+        <w:rPr>
+          <w:sz w:val="24"/>
+          <w:szCs w:val="24"/>
+          <w:lang w:val="en-US"/>
+        </w:rPr>
+        <w:t xml:space="preserve"> from here to their respective profile page. </w:t>
       </w:r>
     </w:p>
     <w:p>
@@ -1089,7 +1693,23 @@
           <w:szCs w:val="24"/>
           <w:lang w:val="en-US"/>
         </w:rPr>
-        <w:t>For Signing up you will have to pick the type of User you will be (</w:t>
+        <w:t xml:space="preserve">For Signing up you will have to pick the type of User you </w:t>
+      </w:r>
+      <w:r>
+        <w:rPr>
+          <w:sz w:val="24"/>
+          <w:szCs w:val="24"/>
+          <w:lang w:val="en-US"/>
+        </w:rPr>
+        <w:t xml:space="preserve">are </w:t>
+      </w:r>
+      <w:r>
+        <w:rPr>
+          <w:sz w:val="24"/>
+          <w:szCs w:val="24"/>
+          <w:lang w:val="en-US"/>
+        </w:rPr>
+        <w:t>(</w:t>
       </w:r>
       <w:r>
         <w:rPr>
@@ -1163,7 +1783,55 @@
           <w:szCs w:val="24"/>
           <w:lang w:val="en-US"/>
         </w:rPr>
-        <w:t>will be require entering First Name, Last Name, Email and Password to be register</w:t>
+        <w:t>will be require</w:t>
+      </w:r>
+      <w:r>
+        <w:rPr>
+          <w:sz w:val="24"/>
+          <w:szCs w:val="24"/>
+          <w:lang w:val="en-US"/>
+        </w:rPr>
+        <w:t>d</w:t>
+      </w:r>
+      <w:r>
+        <w:rPr>
+          <w:sz w:val="24"/>
+          <w:szCs w:val="24"/>
+          <w:lang w:val="en-US"/>
+        </w:rPr>
+        <w:t xml:space="preserve"> </w:t>
+      </w:r>
+      <w:r>
+        <w:rPr>
+          <w:sz w:val="24"/>
+          <w:szCs w:val="24"/>
+          <w:lang w:val="en-US"/>
+        </w:rPr>
+        <w:t xml:space="preserve">to </w:t>
+      </w:r>
+      <w:r>
+        <w:rPr>
+          <w:sz w:val="24"/>
+          <w:szCs w:val="24"/>
+          <w:lang w:val="en-US"/>
+        </w:rPr>
+        <w:t>enter</w:t>
+      </w:r>
+      <w:r>
+        <w:rPr>
+          <w:sz w:val="24"/>
+          <w:szCs w:val="24"/>
+          <w:lang w:val="en-US"/>
+        </w:rPr>
+        <w:t xml:space="preserve"> their</w:t>
+      </w:r>
+      <w:r>
+        <w:rPr>
+          <w:sz w:val="24"/>
+          <w:szCs w:val="24"/>
+          <w:lang w:val="en-US"/>
+        </w:rPr>
+        <w:t xml:space="preserve"> First Name, Last Name, Email and Password to be register</w:t>
       </w:r>
       <w:r>
         <w:rPr>
@@ -1224,7 +1892,55 @@
           <w:szCs w:val="24"/>
           <w:lang w:val="en-US"/>
         </w:rPr>
-        <w:t>will be require entering Company Name, Email</w:t>
+        <w:t>will be require</w:t>
+      </w:r>
+      <w:r>
+        <w:rPr>
+          <w:sz w:val="24"/>
+          <w:szCs w:val="24"/>
+          <w:lang w:val="en-US"/>
+        </w:rPr>
+        <w:t>d</w:t>
+      </w:r>
+      <w:r>
+        <w:rPr>
+          <w:sz w:val="24"/>
+          <w:szCs w:val="24"/>
+          <w:lang w:val="en-US"/>
+        </w:rPr>
+        <w:t xml:space="preserve"> </w:t>
+      </w:r>
+      <w:r>
+        <w:rPr>
+          <w:sz w:val="24"/>
+          <w:szCs w:val="24"/>
+          <w:lang w:val="en-US"/>
+        </w:rPr>
+        <w:t xml:space="preserve">to </w:t>
+      </w:r>
+      <w:r>
+        <w:rPr>
+          <w:sz w:val="24"/>
+          <w:szCs w:val="24"/>
+          <w:lang w:val="en-US"/>
+        </w:rPr>
+        <w:t>enter</w:t>
+      </w:r>
+      <w:r>
+        <w:rPr>
+          <w:sz w:val="24"/>
+          <w:szCs w:val="24"/>
+          <w:lang w:val="en-US"/>
+        </w:rPr>
+        <w:t xml:space="preserve"> the</w:t>
+      </w:r>
+      <w:r>
+        <w:rPr>
+          <w:sz w:val="24"/>
+          <w:szCs w:val="24"/>
+          <w:lang w:val="en-US"/>
+        </w:rPr>
+        <w:t xml:space="preserve"> Company Name, Email</w:t>
       </w:r>
       <w:r>
         <w:rPr>
@@ -1275,7 +1991,23 @@
           <w:szCs w:val="24"/>
           <w:lang w:val="en-US"/>
         </w:rPr>
-        <w:t>Image will show examples below.</w:t>
+        <w:t>Image</w:t>
+      </w:r>
+      <w:r>
+        <w:rPr>
+          <w:sz w:val="24"/>
+          <w:szCs w:val="24"/>
+          <w:lang w:val="en-US"/>
+        </w:rPr>
+        <w:t>s</w:t>
+      </w:r>
+      <w:r>
+        <w:rPr>
+          <w:sz w:val="24"/>
+          <w:szCs w:val="24"/>
+          <w:lang w:val="en-US"/>
+        </w:rPr>
+        <w:t xml:space="preserve"> will show examples below.</w:t>
       </w:r>
     </w:p>
     <w:p>
@@ -1606,7 +2338,23 @@
           <w:szCs w:val="24"/>
           <w:lang w:val="en-US"/>
         </w:rPr>
-        <w:t>Once that you login as a Candidate</w:t>
+        <w:t xml:space="preserve">Once </w:t>
+      </w:r>
+      <w:r>
+        <w:rPr>
+          <w:sz w:val="24"/>
+          <w:szCs w:val="24"/>
+          <w:lang w:val="en-US"/>
+        </w:rPr>
+        <w:t>y</w:t>
+      </w:r>
+      <w:r>
+        <w:rPr>
+          <w:sz w:val="24"/>
+          <w:szCs w:val="24"/>
+          <w:lang w:val="en-US"/>
+        </w:rPr>
+        <w:t>ou login as a Candidate</w:t>
       </w:r>
       <w:r>
         <w:rPr>
@@ -1640,9 +2388,9 @@
           <w:noProof/>
         </w:rPr>
         <w:drawing>
-          <wp:inline distT="0" distB="0" distL="0" distR="0" wp14:anchorId="0A81A0E2" wp14:editId="730D687F">
+          <wp:inline distT="0" distB="0" distL="0" distR="0" wp14:anchorId="0A81A0E2" wp14:editId="07D2E967">
             <wp:extent cx="6381241" cy="2834744"/>
-            <wp:effectExtent l="0" t="0" r="635" b="3810"/>
+            <wp:effectExtent l="19050" t="19050" r="19685" b="22860"/>
             <wp:docPr id="8" name="Picture 8"/>
             <wp:cNvGraphicFramePr>
               <a:graphicFrameLocks xmlns:a="http://schemas.openxmlformats.org/drawingml/2006/main" noChangeAspect="1"/>
@@ -1668,6 +2416,14 @@
                     <a:prstGeom prst="rect">
                       <a:avLst/>
                     </a:prstGeom>
+                    <a:ln>
+                      <a:solidFill>
+                        <a:schemeClr val="accent1">
+                          <a:lumMod val="40000"/>
+                          <a:lumOff val="60000"/>
+                        </a:schemeClr>
+                      </a:solidFill>
+                    </a:ln>
                   </pic:spPr>
                 </pic:pic>
               </a:graphicData>
@@ -1730,7 +2486,23 @@
           <w:szCs w:val="24"/>
           <w:lang w:val="en-US"/>
         </w:rPr>
-        <w:t xml:space="preserve">On your </w:t>
+        <w:t xml:space="preserve">On </w:t>
+      </w:r>
+      <w:r>
+        <w:rPr>
+          <w:sz w:val="24"/>
+          <w:szCs w:val="24"/>
+          <w:lang w:val="en-US"/>
+        </w:rPr>
+        <w:t>the</w:t>
+      </w:r>
+      <w:r>
+        <w:rPr>
+          <w:sz w:val="24"/>
+          <w:szCs w:val="24"/>
+          <w:lang w:val="en-US"/>
+        </w:rPr>
+        <w:t xml:space="preserve"> </w:t>
       </w:r>
       <w:r>
         <w:rPr>
@@ -1746,21 +2518,109 @@
           <w:szCs w:val="24"/>
           <w:lang w:val="en-US"/>
         </w:rPr>
-        <w:t xml:space="preserve"> side will appear your first and las name and your email address</w:t>
-      </w:r>
-      <w:r>
-        <w:rPr>
-          <w:sz w:val="24"/>
-          <w:szCs w:val="24"/>
-          <w:lang w:val="en-US"/>
-        </w:rPr>
-        <w:t xml:space="preserve"> and under it will appear the list of your CVs created. Also the create button from where you will adding a new CV.</w:t>
-      </w:r>
-    </w:p>
-    <w:p>
-      <w:pPr>
-        <w:spacing w:line="240" w:lineRule="auto"/>
-        <w:jc w:val="both"/>
+        <w:t xml:space="preserve"> side</w:t>
+      </w:r>
+      <w:r>
+        <w:rPr>
+          <w:sz w:val="24"/>
+          <w:szCs w:val="24"/>
+          <w:lang w:val="en-US"/>
+        </w:rPr>
+        <w:t xml:space="preserve"> it</w:t>
+      </w:r>
+      <w:r>
+        <w:rPr>
+          <w:sz w:val="24"/>
+          <w:szCs w:val="24"/>
+          <w:lang w:val="en-US"/>
+        </w:rPr>
+        <w:t xml:space="preserve"> will appear your first and las</w:t>
+      </w:r>
+      <w:r>
+        <w:rPr>
+          <w:sz w:val="24"/>
+          <w:szCs w:val="24"/>
+          <w:lang w:val="en-US"/>
+        </w:rPr>
+        <w:t>t</w:t>
+      </w:r>
+      <w:r>
+        <w:rPr>
+          <w:sz w:val="24"/>
+          <w:szCs w:val="24"/>
+          <w:lang w:val="en-US"/>
+        </w:rPr>
+        <w:t xml:space="preserve"> name and email address</w:t>
+      </w:r>
+      <w:r>
+        <w:rPr>
+          <w:sz w:val="24"/>
+          <w:szCs w:val="24"/>
+          <w:lang w:val="en-US"/>
+        </w:rPr>
+        <w:t xml:space="preserve">, </w:t>
+      </w:r>
+      <w:r>
+        <w:rPr>
+          <w:sz w:val="24"/>
+          <w:szCs w:val="24"/>
+          <w:lang w:val="en-US"/>
+        </w:rPr>
+        <w:t xml:space="preserve">under it will appear the list of your </w:t>
+      </w:r>
+      <w:r>
+        <w:rPr>
+          <w:sz w:val="24"/>
+          <w:szCs w:val="24"/>
+          <w:lang w:val="en-US"/>
+        </w:rPr>
+        <w:t xml:space="preserve">created </w:t>
+      </w:r>
+      <w:r>
+        <w:rPr>
+          <w:sz w:val="24"/>
+          <w:szCs w:val="24"/>
+          <w:lang w:val="en-US"/>
+        </w:rPr>
+        <w:t xml:space="preserve">CVs. </w:t>
+      </w:r>
+      <w:r>
+        <w:rPr>
+          <w:sz w:val="24"/>
+          <w:szCs w:val="24"/>
+          <w:lang w:val="en-US"/>
+        </w:rPr>
+        <w:t xml:space="preserve">You can also </w:t>
+      </w:r>
+      <w:r>
+        <w:rPr>
+          <w:sz w:val="24"/>
+          <w:szCs w:val="24"/>
+          <w:lang w:val="en-US"/>
+        </w:rPr>
+        <w:t xml:space="preserve">create </w:t>
+      </w:r>
+      <w:r>
+        <w:rPr>
+          <w:sz w:val="24"/>
+          <w:szCs w:val="24"/>
+          <w:lang w:val="en-US"/>
+        </w:rPr>
+        <w:t xml:space="preserve">a new CV by clicking on the Add New </w:t>
+      </w:r>
+      <w:r>
+        <w:rPr>
+          <w:sz w:val="24"/>
+          <w:szCs w:val="24"/>
+          <w:lang w:val="en-US"/>
+        </w:rPr>
+        <w:t>button.</w:t>
+      </w:r>
+    </w:p>
+    <w:p>
+      <w:pPr>
+        <w:spacing w:line="240" w:lineRule="auto"/>
+        <w:jc w:val="center"/>
         <w:rPr>
           <w:sz w:val="24"/>
           <w:szCs w:val="24"/>
@@ -1772,9 +2632,9 @@
           <w:noProof/>
         </w:rPr>
         <w:drawing>
-          <wp:inline distT="0" distB="0" distL="0" distR="0" wp14:anchorId="2DC701D4" wp14:editId="6FABD576">
+          <wp:inline distT="0" distB="0" distL="0" distR="0" wp14:anchorId="2DC701D4" wp14:editId="5E6F08A6">
             <wp:extent cx="2073292" cy="2981464"/>
-            <wp:effectExtent l="0" t="0" r="3175" b="9525"/>
+            <wp:effectExtent l="19050" t="19050" r="22225" b="28575"/>
             <wp:docPr id="16" name="Picture 16"/>
             <wp:cNvGraphicFramePr>
               <a:graphicFrameLocks xmlns:a="http://schemas.openxmlformats.org/drawingml/2006/main" noChangeAspect="1"/>
@@ -1800,6 +2660,14 @@
                     <a:prstGeom prst="rect">
                       <a:avLst/>
                     </a:prstGeom>
+                    <a:ln>
+                      <a:solidFill>
+                        <a:schemeClr val="accent1">
+                          <a:lumMod val="40000"/>
+                          <a:lumOff val="60000"/>
+                        </a:schemeClr>
+                      </a:solidFill>
+                    </a:ln>
                   </pic:spPr>
                 </pic:pic>
               </a:graphicData>
@@ -1835,13 +2703,29 @@
           <w:szCs w:val="24"/>
           <w:lang w:val="en-US"/>
         </w:rPr>
-        <w:t>Once you click on the ''Add new’’ button a modal will show up and you will be able to enter your information related to this new CV.</w:t>
-      </w:r>
-    </w:p>
-    <w:p>
-      <w:pPr>
-        <w:spacing w:line="240" w:lineRule="auto"/>
-        <w:jc w:val="both"/>
+        <w:t xml:space="preserve">Once you click on the ''Add new’’ button a modal will show up and you will be able to enter </w:t>
+      </w:r>
+      <w:r>
+        <w:rPr>
+          <w:sz w:val="24"/>
+          <w:szCs w:val="24"/>
+          <w:lang w:val="en-US"/>
+        </w:rPr>
+        <w:t xml:space="preserve">the related </w:t>
+      </w:r>
+      <w:r>
+        <w:rPr>
+          <w:sz w:val="24"/>
+          <w:szCs w:val="24"/>
+          <w:lang w:val="en-US"/>
+        </w:rPr>
+        <w:t>information to this new CV.</w:t>
+      </w:r>
+    </w:p>
+    <w:p>
+      <w:pPr>
+        <w:spacing w:line="240" w:lineRule="auto"/>
+        <w:jc w:val="center"/>
         <w:rPr>
           <w:sz w:val="24"/>
           <w:szCs w:val="24"/>
@@ -1853,9 +2737,9 @@
           <w:noProof/>
         </w:rPr>
         <w:drawing>
-          <wp:inline distT="0" distB="0" distL="0" distR="0" wp14:anchorId="21B777B2" wp14:editId="1ED1D5AC">
-            <wp:extent cx="3427778" cy="3526529"/>
-            <wp:effectExtent l="0" t="0" r="1270" b="0"/>
+          <wp:inline distT="0" distB="0" distL="0" distR="0" wp14:anchorId="21B777B2" wp14:editId="64BADDF5">
+            <wp:extent cx="2616064" cy="3526155"/>
+            <wp:effectExtent l="19050" t="19050" r="13335" b="17145"/>
             <wp:docPr id="13" name="Picture 13"/>
             <wp:cNvGraphicFramePr>
               <a:graphicFrameLocks xmlns:a="http://schemas.openxmlformats.org/drawingml/2006/main" noChangeAspect="1"/>
@@ -1875,13 +2759,18 @@
                   <pic:spPr bwMode="auto">
                     <a:xfrm>
                       <a:off x="0" y="0"/>
-                      <a:ext cx="3496360" cy="3597086"/>
+                      <a:ext cx="2686047" cy="3620485"/>
                     </a:xfrm>
                     <a:prstGeom prst="rect">
                       <a:avLst/>
                     </a:prstGeom>
                     <a:ln>
-                      <a:noFill/>
+                      <a:solidFill>
+                        <a:schemeClr val="accent1">
+                          <a:lumMod val="40000"/>
+                          <a:lumOff val="60000"/>
+                        </a:schemeClr>
+                      </a:solidFill>
                     </a:ln>
                     <a:extLst>
                       <a:ext uri="{53640926-AAD7-44D8-BBD7-CCE9431645EC}">
@@ -1913,7 +2802,71 @@
           <w:lang w:val="en-US"/>
         </w:rPr>
         <w:lastRenderedPageBreak/>
-        <w:t>There will be the options of “submit” that will add the new CV to your list of CVs or to cancel and close the showing form without adding anything.</w:t>
+        <w:t xml:space="preserve">There will be the options </w:t>
+      </w:r>
+      <w:r>
+        <w:rPr>
+          <w:sz w:val="24"/>
+          <w:szCs w:val="24"/>
+          <w:lang w:val="en-US"/>
+        </w:rPr>
+        <w:t xml:space="preserve">to </w:t>
+      </w:r>
+      <w:r>
+        <w:rPr>
+          <w:sz w:val="24"/>
+          <w:szCs w:val="24"/>
+          <w:lang w:val="en-US"/>
+        </w:rPr>
+        <w:t>“</w:t>
+      </w:r>
+      <w:r>
+        <w:rPr>
+          <w:sz w:val="24"/>
+          <w:szCs w:val="24"/>
+          <w:lang w:val="en-US"/>
+        </w:rPr>
+        <w:t>S</w:t>
+      </w:r>
+      <w:r>
+        <w:rPr>
+          <w:sz w:val="24"/>
+          <w:szCs w:val="24"/>
+          <w:lang w:val="en-US"/>
+        </w:rPr>
+        <w:t xml:space="preserve">ubmit” that will add the new CV to </w:t>
+      </w:r>
+      <w:r>
+        <w:rPr>
+          <w:sz w:val="24"/>
+          <w:szCs w:val="24"/>
+          <w:lang w:val="en-US"/>
+        </w:rPr>
+        <w:t xml:space="preserve">the </w:t>
+      </w:r>
+      <w:r>
+        <w:rPr>
+          <w:sz w:val="24"/>
+          <w:szCs w:val="24"/>
+          <w:lang w:val="en-US"/>
+        </w:rPr>
+        <w:t>list</w:t>
+      </w:r>
+      <w:r>
+        <w:rPr>
+          <w:sz w:val="24"/>
+          <w:szCs w:val="24"/>
+          <w:lang w:val="en-US"/>
+        </w:rPr>
+        <w:t>,</w:t>
+      </w:r>
+      <w:r>
+        <w:rPr>
+          <w:sz w:val="24"/>
+          <w:szCs w:val="24"/>
+          <w:lang w:val="en-US"/>
+        </w:rPr>
+        <w:t xml:space="preserve"> or to cancel and close the form without adding anything.</w:t>
       </w:r>
     </w:p>
     <w:p>
@@ -1921,57 +2874,124 @@
         <w:spacing w:line="240" w:lineRule="auto"/>
         <w:jc w:val="both"/>
         <w:rPr>
-          <w:sz w:val="24"/>
-          <w:szCs w:val="24"/>
-          <w:lang w:val="en-US"/>
-        </w:rPr>
-      </w:pPr>
-      <w:r>
-        <w:rPr>
-          <w:sz w:val="24"/>
-          <w:szCs w:val="24"/>
-          <w:lang w:val="en-US"/>
-        </w:rPr>
-        <w:t>On the right side of the screen will always be reflected the CV you select from your list (in the case you have no CV created this information will appear in blank)</w:t>
-      </w:r>
-      <w:r>
-        <w:rPr>
-          <w:sz w:val="24"/>
-          <w:szCs w:val="24"/>
-          <w:lang w:val="en-US"/>
-        </w:rPr>
-        <w:t xml:space="preserve">. From there you will be able to edit the selected CV clicking on the ‘’Edit’’ button in which case a modal will appear with the information you already provided and you will have access to changed it in the same way you typed initially. </w:t>
-      </w:r>
-    </w:p>
-    <w:p>
-      <w:pPr>
-        <w:spacing w:line="240" w:lineRule="auto"/>
-        <w:jc w:val="both"/>
-        <w:rPr>
-          <w:sz w:val="24"/>
-          <w:szCs w:val="24"/>
-          <w:lang w:val="en-US"/>
-        </w:rPr>
-      </w:pPr>
-    </w:p>
-    <w:p>
-      <w:pPr>
-        <w:spacing w:line="240" w:lineRule="auto"/>
-        <w:jc w:val="both"/>
-        <w:rPr>
-          <w:sz w:val="24"/>
-          <w:szCs w:val="24"/>
-          <w:lang w:val="en-US"/>
-        </w:rPr>
-      </w:pPr>
-      <w:r>
-        <w:rPr>
           <w:noProof/>
         </w:rPr>
+      </w:pPr>
+      <w:r>
+        <w:rPr>
+          <w:sz w:val="24"/>
+          <w:szCs w:val="24"/>
+          <w:lang w:val="en-US"/>
+        </w:rPr>
+        <w:t xml:space="preserve">On the right side of the screen </w:t>
+      </w:r>
+      <w:r>
+        <w:rPr>
+          <w:sz w:val="24"/>
+          <w:szCs w:val="24"/>
+          <w:lang w:val="en-US"/>
+        </w:rPr>
+        <w:t xml:space="preserve">it </w:t>
+      </w:r>
+      <w:r>
+        <w:rPr>
+          <w:sz w:val="24"/>
+          <w:szCs w:val="24"/>
+          <w:lang w:val="en-US"/>
+        </w:rPr>
+        <w:t xml:space="preserve">will always be reflected the CV you select from your list (in the case you have no </w:t>
+      </w:r>
+      <w:r>
+        <w:rPr>
+          <w:sz w:val="24"/>
+          <w:szCs w:val="24"/>
+          <w:lang w:val="en-US"/>
+        </w:rPr>
+        <w:t xml:space="preserve">created </w:t>
+      </w:r>
+      <w:r>
+        <w:rPr>
+          <w:sz w:val="24"/>
+          <w:szCs w:val="24"/>
+          <w:lang w:val="en-US"/>
+        </w:rPr>
+        <w:t>CV this information will appear in blank)</w:t>
+      </w:r>
+      <w:r>
+        <w:rPr>
+          <w:sz w:val="24"/>
+          <w:szCs w:val="24"/>
+          <w:lang w:val="en-US"/>
+        </w:rPr>
+        <w:t xml:space="preserve">. From here you will be able to edit the selected CV </w:t>
+      </w:r>
+      <w:r>
+        <w:rPr>
+          <w:sz w:val="24"/>
+          <w:szCs w:val="24"/>
+          <w:lang w:val="en-US"/>
+        </w:rPr>
+        <w:t xml:space="preserve">by </w:t>
+      </w:r>
+      <w:r>
+        <w:rPr>
+          <w:sz w:val="24"/>
+          <w:szCs w:val="24"/>
+          <w:lang w:val="en-US"/>
+        </w:rPr>
+        <w:t xml:space="preserve">clicking on the </w:t>
+      </w:r>
+      <w:r>
+        <w:rPr>
+          <w:sz w:val="24"/>
+          <w:szCs w:val="24"/>
+          <w:lang w:val="en-US"/>
+        </w:rPr>
+        <w:t>“</w:t>
+      </w:r>
+      <w:r>
+        <w:rPr>
+          <w:sz w:val="24"/>
+          <w:szCs w:val="24"/>
+          <w:lang w:val="en-US"/>
+        </w:rPr>
+        <w:t>Edit</w:t>
+      </w:r>
+      <w:r>
+        <w:rPr>
+          <w:sz w:val="24"/>
+          <w:szCs w:val="24"/>
+          <w:lang w:val="en-US"/>
+        </w:rPr>
+        <w:t>”</w:t>
+      </w:r>
+      <w:r>
+        <w:rPr>
+          <w:sz w:val="24"/>
+          <w:szCs w:val="24"/>
+          <w:lang w:val="en-US"/>
+        </w:rPr>
+        <w:t xml:space="preserve"> button in which case a modal will appear with the information you already provided and you will have access to changed it in the same way you typed initially. </w:t>
+      </w:r>
+    </w:p>
+    <w:p>
+      <w:pPr>
+        <w:spacing w:line="240" w:lineRule="auto"/>
+        <w:jc w:val="center"/>
+        <w:rPr>
+          <w:sz w:val="24"/>
+          <w:szCs w:val="24"/>
+          <w:lang w:val="en-US"/>
+        </w:rPr>
+      </w:pPr>
+      <w:r>
+        <w:rPr>
+          <w:noProof/>
+        </w:rPr>
         <w:drawing>
-          <wp:inline distT="0" distB="0" distL="0" distR="0" wp14:anchorId="74AECFA8" wp14:editId="6C9E59FF">
-            <wp:extent cx="5943600" cy="3075305"/>
-            <wp:effectExtent l="0" t="0" r="0" b="0"/>
+          <wp:inline distT="0" distB="0" distL="0" distR="0" wp14:anchorId="74AECFA8" wp14:editId="53F07D0F">
+            <wp:extent cx="5349994" cy="2447221"/>
+            <wp:effectExtent l="19050" t="19050" r="22225" b="10795"/>
             <wp:docPr id="14" name="Picture 14"/>
             <wp:cNvGraphicFramePr>
               <a:graphicFrameLocks xmlns:a="http://schemas.openxmlformats.org/drawingml/2006/main" noChangeAspect="1"/>
@@ -1983,20 +3003,32 @@
                     <pic:cNvPr id="1" name=""/>
                     <pic:cNvPicPr/>
                   </pic:nvPicPr>
-                  <pic:blipFill>
+                  <pic:blipFill rotWithShape="1">
                     <a:blip r:embed="rId15"/>
-                    <a:stretch>
-                      <a:fillRect/>
-                    </a:stretch>
+                    <a:srcRect b="11594"/>
+                    <a:stretch/>
                   </pic:blipFill>
-                  <pic:spPr>
+                  <pic:spPr bwMode="auto">
                     <a:xfrm>
                       <a:off x="0" y="0"/>
-                      <a:ext cx="5943600" cy="3075305"/>
+                      <a:ext cx="5361791" cy="2452617"/>
                     </a:xfrm>
                     <a:prstGeom prst="rect">
                       <a:avLst/>
                     </a:prstGeom>
+                    <a:ln>
+                      <a:solidFill>
+                        <a:schemeClr val="accent1">
+                          <a:lumMod val="40000"/>
+                          <a:lumOff val="60000"/>
+                        </a:schemeClr>
+                      </a:solidFill>
+                    </a:ln>
+                    <a:extLst>
+                      <a:ext uri="{53640926-AAD7-44D8-BBD7-CCE9431645EC}">
+                        <a14:shadowObscured xmlns:a14="http://schemas.microsoft.com/office/drawing/2010/main"/>
+                      </a:ext>
+                    </a:extLst>
                   </pic:spPr>
                 </pic:pic>
               </a:graphicData>
@@ -2021,13 +3053,29 @@
           <w:szCs w:val="24"/>
           <w:lang w:val="en-US"/>
         </w:rPr>
-        <w:t>In case you want to delete a selected CV by clicking on the ‘’Delete’’ button, a warning will show up. By simply clicking on the ‘’ok’’ you will delete the CV or you can cancel and no changes will occurs. BE AWARE this is a FINAL CHANCE to not deleted your CV.</w:t>
-      </w:r>
-    </w:p>
-    <w:p>
-      <w:pPr>
-        <w:spacing w:line="240" w:lineRule="auto"/>
-        <w:jc w:val="both"/>
+        <w:t xml:space="preserve">In case you want to delete a selected CV by clicking on the ‘’Delete’’ button, a warning will show up. By simply clicking on the </w:t>
+      </w:r>
+      <w:r>
+        <w:rPr>
+          <w:sz w:val="24"/>
+          <w:szCs w:val="24"/>
+          <w:lang w:val="en-US"/>
+        </w:rPr>
+        <w:t>“OK”</w:t>
+      </w:r>
+      <w:r>
+        <w:rPr>
+          <w:sz w:val="24"/>
+          <w:szCs w:val="24"/>
+          <w:lang w:val="en-US"/>
+        </w:rPr>
+        <w:t xml:space="preserve"> you will delete the CV or you can cancel and no changes will occurs. BE AWARE this is a FINAL CHANCE to not deleted your CV.</w:t>
+      </w:r>
+    </w:p>
+    <w:p>
+      <w:pPr>
+        <w:spacing w:line="240" w:lineRule="auto"/>
+        <w:jc w:val="center"/>
         <w:rPr>
           <w:sz w:val="24"/>
           <w:szCs w:val="24"/>
@@ -2039,9 +3087,9 @@
           <w:noProof/>
         </w:rPr>
         <w:drawing>
-          <wp:inline distT="0" distB="0" distL="0" distR="0" wp14:anchorId="10CAB634" wp14:editId="4BBCAB80">
-            <wp:extent cx="4248077" cy="1798948"/>
-            <wp:effectExtent l="0" t="0" r="635" b="0"/>
+          <wp:inline distT="0" distB="0" distL="0" distR="0" wp14:anchorId="10CAB634" wp14:editId="3BF0093F">
+            <wp:extent cx="2567166" cy="1087127"/>
+            <wp:effectExtent l="19050" t="19050" r="24130" b="17780"/>
             <wp:docPr id="15" name="Picture 15"/>
             <wp:cNvGraphicFramePr>
               <a:graphicFrameLocks xmlns:a="http://schemas.openxmlformats.org/drawingml/2006/main" noChangeAspect="1"/>
@@ -2061,13 +3109,18 @@
                   <pic:spPr bwMode="auto">
                     <a:xfrm>
                       <a:off x="0" y="0"/>
-                      <a:ext cx="4249226" cy="1799435"/>
+                      <a:ext cx="2600854" cy="1101393"/>
                     </a:xfrm>
                     <a:prstGeom prst="rect">
                       <a:avLst/>
                     </a:prstGeom>
                     <a:ln>
-                      <a:noFill/>
+                      <a:solidFill>
+                        <a:schemeClr val="accent1">
+                          <a:lumMod val="40000"/>
+                          <a:lumOff val="60000"/>
+                        </a:schemeClr>
+                      </a:solidFill>
                     </a:ln>
                     <a:extLst>
                       <a:ext uri="{53640926-AAD7-44D8-BBD7-CCE9431645EC}">
@@ -2109,19 +3162,84 @@
         <w:spacing w:line="240" w:lineRule="auto"/>
         <w:jc w:val="both"/>
         <w:rPr>
-          <w:sz w:val="24"/>
-          <w:szCs w:val="24"/>
-          <w:lang w:val="en-US"/>
-        </w:rPr>
-      </w:pPr>
-      <w:r>
-        <w:rPr>
           <w:b/>
           <w:bCs/>
           <w:sz w:val="28"/>
           <w:szCs w:val="28"/>
           <w:lang w:val="en-US"/>
         </w:rPr>
+      </w:pPr>
+    </w:p>
+    <w:p>
+      <w:pPr>
+        <w:spacing w:line="240" w:lineRule="auto"/>
+        <w:jc w:val="both"/>
+        <w:rPr>
+          <w:b/>
+          <w:bCs/>
+          <w:sz w:val="28"/>
+          <w:szCs w:val="28"/>
+          <w:lang w:val="en-US"/>
+        </w:rPr>
+      </w:pPr>
+    </w:p>
+    <w:p>
+      <w:pPr>
+        <w:spacing w:line="240" w:lineRule="auto"/>
+        <w:jc w:val="both"/>
+        <w:rPr>
+          <w:b/>
+          <w:bCs/>
+          <w:sz w:val="28"/>
+          <w:szCs w:val="28"/>
+          <w:lang w:val="en-US"/>
+        </w:rPr>
+      </w:pPr>
+    </w:p>
+    <w:p>
+      <w:pPr>
+        <w:spacing w:line="240" w:lineRule="auto"/>
+        <w:jc w:val="both"/>
+        <w:rPr>
+          <w:b/>
+          <w:bCs/>
+          <w:sz w:val="28"/>
+          <w:szCs w:val="28"/>
+          <w:lang w:val="en-US"/>
+        </w:rPr>
+      </w:pPr>
+    </w:p>
+    <w:p>
+      <w:pPr>
+        <w:spacing w:line="240" w:lineRule="auto"/>
+        <w:jc w:val="both"/>
+        <w:rPr>
+          <w:b/>
+          <w:bCs/>
+          <w:sz w:val="28"/>
+          <w:szCs w:val="28"/>
+          <w:lang w:val="en-US"/>
+        </w:rPr>
+      </w:pPr>
+    </w:p>
+    <w:p>
+      <w:pPr>
+        <w:spacing w:line="240" w:lineRule="auto"/>
+        <w:jc w:val="both"/>
+        <w:rPr>
+          <w:sz w:val="24"/>
+          <w:szCs w:val="24"/>
+          <w:lang w:val="en-US"/>
+        </w:rPr>
+      </w:pPr>
+      <w:r>
+        <w:rPr>
+          <w:b/>
+          <w:bCs/>
+          <w:sz w:val="28"/>
+          <w:szCs w:val="28"/>
+          <w:lang w:val="en-US"/>
+        </w:rPr>
         <w:lastRenderedPageBreak/>
         <w:t>Jobs Offers</w:t>
       </w:r>
@@ -2133,6 +3251,14 @@
         </w:rPr>
         <w:t xml:space="preserve"> will be another feature available for guest and Candidate as well</w:t>
       </w:r>
+      <w:r>
+        <w:rPr>
+          <w:sz w:val="24"/>
+          <w:szCs w:val="24"/>
+          <w:lang w:val="en-US"/>
+        </w:rPr>
+        <w:t>.</w:t>
+      </w:r>
     </w:p>
     <w:p>
       <w:pPr>
@@ -2144,14 +3270,25 @@
           <w:lang w:val="en-US"/>
         </w:rPr>
       </w:pPr>
+    </w:p>
+    <w:p>
+      <w:pPr>
+        <w:spacing w:line="240" w:lineRule="auto"/>
+        <w:jc w:val="both"/>
+        <w:rPr>
+          <w:sz w:val="24"/>
+          <w:szCs w:val="24"/>
+          <w:lang w:val="en-US"/>
+        </w:rPr>
+      </w:pPr>
       <w:r>
         <w:rPr>
           <w:noProof/>
         </w:rPr>
         <w:drawing>
-          <wp:inline distT="0" distB="0" distL="0" distR="0" wp14:anchorId="2449AF83" wp14:editId="0E7D21D1">
+          <wp:inline distT="0" distB="0" distL="0" distR="0" wp14:anchorId="2449AF83" wp14:editId="4ECD0BAB">
             <wp:extent cx="5943600" cy="2861310"/>
-            <wp:effectExtent l="0" t="0" r="0" b="0"/>
+            <wp:effectExtent l="19050" t="19050" r="19050" b="15240"/>
             <wp:docPr id="17" name="Picture 17"/>
             <wp:cNvGraphicFramePr>
               <a:graphicFrameLocks xmlns:a="http://schemas.openxmlformats.org/drawingml/2006/main" noChangeAspect="1"/>
@@ -2177,6 +3314,14 @@
                     <a:prstGeom prst="rect">
                       <a:avLst/>
                     </a:prstGeom>
+                    <a:ln>
+                      <a:solidFill>
+                        <a:schemeClr val="accent1">
+                          <a:lumMod val="20000"/>
+                          <a:lumOff val="80000"/>
+                        </a:schemeClr>
+                      </a:solidFill>
+                    </a:ln>
                   </pic:spPr>
                 </pic:pic>
               </a:graphicData>
@@ -2212,7 +3357,23 @@
           <w:szCs w:val="24"/>
           <w:lang w:val="en-US"/>
         </w:rPr>
-        <w:t xml:space="preserve">From here you will be able to search for different posted jobs from multiple companies. On the input top </w:t>
+        <w:t xml:space="preserve">From here you will be able to search for </w:t>
+      </w:r>
+      <w:r>
+        <w:rPr>
+          <w:sz w:val="24"/>
+          <w:szCs w:val="24"/>
+          <w:lang w:val="en-US"/>
+        </w:rPr>
+        <w:t>different</w:t>
+      </w:r>
+      <w:r>
+        <w:rPr>
+          <w:sz w:val="24"/>
+          <w:szCs w:val="24"/>
+          <w:lang w:val="en-US"/>
+        </w:rPr>
+        <w:t xml:space="preserve"> posted jobs from multiple companies. On the input top </w:t>
       </w:r>
       <w:r>
         <w:rPr>
@@ -2228,7 +3389,31 @@
           <w:szCs w:val="24"/>
           <w:lang w:val="en-US"/>
         </w:rPr>
-        <w:t xml:space="preserve"> you will be able to insert and specific job name and it will filter through the list of jobs posted on the data base. (</w:t>
+        <w:t xml:space="preserve"> you will be able to </w:t>
+      </w:r>
+      <w:r>
+        <w:rPr>
+          <w:sz w:val="24"/>
+          <w:szCs w:val="24"/>
+          <w:lang w:val="en-US"/>
+        </w:rPr>
+        <w:t>insert</w:t>
+      </w:r>
+      <w:r>
+        <w:rPr>
+          <w:sz w:val="24"/>
+          <w:szCs w:val="24"/>
+          <w:lang w:val="en-US"/>
+        </w:rPr>
+        <w:t xml:space="preserve"> an</w:t>
+      </w:r>
+      <w:r>
+        <w:rPr>
+          <w:sz w:val="24"/>
+          <w:szCs w:val="24"/>
+          <w:lang w:val="en-US"/>
+        </w:rPr>
+        <w:t xml:space="preserve"> specific job name and it will filter through the list of jobs posted on the data base. (</w:t>
       </w:r>
       <w:r>
         <w:rPr>
@@ -2238,7 +3423,27 @@
           <w:szCs w:val="24"/>
           <w:lang w:val="en-US"/>
         </w:rPr>
-        <w:t xml:space="preserve">more filter will come in future </w:t>
+        <w:t>more filter</w:t>
+      </w:r>
+      <w:r>
+        <w:rPr>
+          <w:i/>
+          <w:iCs/>
+          <w:sz w:val="24"/>
+          <w:szCs w:val="24"/>
+          <w:lang w:val="en-US"/>
+        </w:rPr>
+        <w:t>s</w:t>
+      </w:r>
+      <w:r>
+        <w:rPr>
+          <w:i/>
+          <w:iCs/>
+          <w:sz w:val="24"/>
+          <w:szCs w:val="24"/>
+          <w:lang w:val="en-US"/>
+        </w:rPr>
+        <w:t xml:space="preserve"> will come in future </w:t>
       </w:r>
       <w:r>
         <w:rPr>
@@ -2327,21 +3532,29 @@
           <w:szCs w:val="24"/>
           <w:lang w:val="en-US"/>
         </w:rPr>
-        <w:t>Company</w:t>
-      </w:r>
-      <w:r>
-        <w:rPr>
-          <w:sz w:val="24"/>
-          <w:szCs w:val="24"/>
-          <w:lang w:val="en-US"/>
-        </w:rPr>
-        <w:t xml:space="preserve"> you will be able to navigate through the options available for this type of user.</w:t>
-      </w:r>
-    </w:p>
-    <w:p>
-      <w:pPr>
-        <w:spacing w:line="240" w:lineRule="auto"/>
-        <w:jc w:val="both"/>
+        <w:t xml:space="preserve">Company you will be able to navigate through the </w:t>
+      </w:r>
+      <w:r>
+        <w:rPr>
+          <w:sz w:val="24"/>
+          <w:szCs w:val="24"/>
+          <w:lang w:val="en-US"/>
+        </w:rPr>
+        <w:t xml:space="preserve">available </w:t>
+      </w:r>
+      <w:r>
+        <w:rPr>
+          <w:sz w:val="24"/>
+          <w:szCs w:val="24"/>
+          <w:lang w:val="en-US"/>
+        </w:rPr>
+        <w:t>options for this type of user.</w:t>
+      </w:r>
+    </w:p>
+    <w:p>
+      <w:pPr>
+        <w:spacing w:line="240" w:lineRule="auto"/>
+        <w:jc w:val="center"/>
         <w:rPr>
           <w:sz w:val="24"/>
           <w:szCs w:val="24"/>
@@ -2353,9 +3566,9 @@
           <w:noProof/>
         </w:rPr>
         <w:drawing>
-          <wp:inline distT="0" distB="0" distL="0" distR="0" wp14:anchorId="09CFED0B" wp14:editId="77B1A970">
+          <wp:inline distT="0" distB="0" distL="0" distR="0" wp14:anchorId="09CFED0B" wp14:editId="62418C36">
             <wp:extent cx="5943600" cy="2442210"/>
-            <wp:effectExtent l="0" t="0" r="0" b="0"/>
+            <wp:effectExtent l="19050" t="19050" r="19050" b="15240"/>
             <wp:docPr id="18" name="Picture 18"/>
             <wp:cNvGraphicFramePr>
               <a:graphicFrameLocks xmlns:a="http://schemas.openxmlformats.org/drawingml/2006/main" noChangeAspect="1"/>
@@ -2381,6 +3594,14 @@
                     <a:prstGeom prst="rect">
                       <a:avLst/>
                     </a:prstGeom>
+                    <a:ln>
+                      <a:solidFill>
+                        <a:schemeClr val="accent1">
+                          <a:lumMod val="40000"/>
+                          <a:lumOff val="60000"/>
+                        </a:schemeClr>
+                      </a:solidFill>
+                    </a:ln>
                   </pic:spPr>
                 </pic:pic>
               </a:graphicData>
@@ -2446,7 +3667,23 @@
           <w:szCs w:val="24"/>
           <w:lang w:val="en-US"/>
         </w:rPr>
-        <w:t xml:space="preserve">On your </w:t>
+        <w:t xml:space="preserve">On </w:t>
+      </w:r>
+      <w:r>
+        <w:rPr>
+          <w:sz w:val="24"/>
+          <w:szCs w:val="24"/>
+          <w:lang w:val="en-US"/>
+        </w:rPr>
+        <w:t>the</w:t>
+      </w:r>
+      <w:r>
+        <w:rPr>
+          <w:sz w:val="24"/>
+          <w:szCs w:val="24"/>
+          <w:lang w:val="en-US"/>
+        </w:rPr>
+        <w:t xml:space="preserve"> </w:t>
       </w:r>
       <w:r>
         <w:rPr>
@@ -2462,7 +3699,23 @@
           <w:szCs w:val="24"/>
           <w:lang w:val="en-US"/>
         </w:rPr>
-        <w:t xml:space="preserve"> side will appear your </w:t>
+        <w:t xml:space="preserve"> side </w:t>
+      </w:r>
+      <w:r>
+        <w:rPr>
+          <w:sz w:val="24"/>
+          <w:szCs w:val="24"/>
+          <w:lang w:val="en-US"/>
+        </w:rPr>
+        <w:t xml:space="preserve">it </w:t>
+      </w:r>
+      <w:r>
+        <w:rPr>
+          <w:sz w:val="24"/>
+          <w:szCs w:val="24"/>
+          <w:lang w:val="en-US"/>
+        </w:rPr>
+        <w:t xml:space="preserve">will appear your </w:t>
       </w:r>
       <w:r>
         <w:rPr>
@@ -2486,23 +3739,55 @@
           <w:szCs w:val="24"/>
           <w:lang w:val="en-US"/>
         </w:rPr>
-        <w:t xml:space="preserve"> and under it will appear </w:t>
-      </w:r>
-      <w:r>
-        <w:rPr>
-          <w:sz w:val="24"/>
-          <w:szCs w:val="24"/>
-          <w:lang w:val="en-US"/>
-        </w:rPr>
-        <w:t xml:space="preserve">a search that aloud you to look for possible candidates for and specific position </w:t>
-      </w:r>
-      <w:r>
-        <w:rPr>
-          <w:sz w:val="24"/>
-          <w:szCs w:val="24"/>
-          <w:lang w:val="en-US"/>
-        </w:rPr>
-        <w:t>(</w:t>
+        <w:t xml:space="preserve"> and under it will appear a search that </w:t>
+      </w:r>
+      <w:r>
+        <w:rPr>
+          <w:sz w:val="24"/>
+          <w:szCs w:val="24"/>
+          <w:lang w:val="en-US"/>
+        </w:rPr>
+        <w:t xml:space="preserve">allows </w:t>
+      </w:r>
+      <w:r>
+        <w:rPr>
+          <w:sz w:val="24"/>
+          <w:szCs w:val="24"/>
+          <w:lang w:val="en-US"/>
+        </w:rPr>
+        <w:t xml:space="preserve">you to look </w:t>
+      </w:r>
+      <w:r>
+        <w:rPr>
+          <w:sz w:val="24"/>
+          <w:szCs w:val="24"/>
+          <w:lang w:val="en-US"/>
+        </w:rPr>
+        <w:t xml:space="preserve">up </w:t>
+      </w:r>
+      <w:r>
+        <w:rPr>
+          <w:sz w:val="24"/>
+          <w:szCs w:val="24"/>
+          <w:lang w:val="en-US"/>
+        </w:rPr>
+        <w:t xml:space="preserve">for possible candidates </w:t>
+      </w:r>
+      <w:r>
+        <w:rPr>
+          <w:sz w:val="24"/>
+          <w:szCs w:val="24"/>
+          <w:lang w:val="en-US"/>
+        </w:rPr>
+        <w:t xml:space="preserve">at </w:t>
+      </w:r>
+      <w:r>
+        <w:rPr>
+          <w:sz w:val="24"/>
+          <w:szCs w:val="24"/>
+          <w:lang w:val="en-US"/>
+        </w:rPr>
+        <w:t>an specific position (</w:t>
       </w:r>
       <w:r>
         <w:rPr>
@@ -2522,6 +3807,16 @@
           <w:szCs w:val="24"/>
           <w:lang w:val="en-US"/>
         </w:rPr>
+        <w:t xml:space="preserve"> feature</w:t>
+      </w:r>
+      <w:r>
+        <w:rPr>
+          <w:i/>
+          <w:iCs/>
+          <w:sz w:val="24"/>
+          <w:szCs w:val="24"/>
+          <w:lang w:val="en-US"/>
+        </w:rPr>
         <w:t xml:space="preserve"> will come in future updates of the app</w:t>
       </w:r>
       <w:r>
@@ -2549,13 +3844,53 @@
           <w:szCs w:val="24"/>
           <w:lang w:val="en-US"/>
         </w:rPr>
-        <w:t>Under it you will have the list of your Company created Jobs. The scroll will help you navigate from one job to another and clicking on each will display a bigger view in the right side of the screen.</w:t>
-      </w:r>
-    </w:p>
-    <w:p>
-      <w:pPr>
-        <w:spacing w:line="240" w:lineRule="auto"/>
-        <w:jc w:val="both"/>
+        <w:t>Below</w:t>
+      </w:r>
+      <w:r>
+        <w:rPr>
+          <w:sz w:val="24"/>
+          <w:szCs w:val="24"/>
+          <w:lang w:val="en-US"/>
+        </w:rPr>
+        <w:t xml:space="preserve"> you will </w:t>
+      </w:r>
+      <w:r>
+        <w:rPr>
+          <w:sz w:val="24"/>
+          <w:szCs w:val="24"/>
+          <w:lang w:val="en-US"/>
+        </w:rPr>
+        <w:t xml:space="preserve">find </w:t>
+      </w:r>
+      <w:r>
+        <w:rPr>
+          <w:sz w:val="24"/>
+          <w:szCs w:val="24"/>
+          <w:lang w:val="en-US"/>
+        </w:rPr>
+        <w:t xml:space="preserve">the list of your Company created Jobs. The scroll will </w:t>
+      </w:r>
+      <w:r>
+        <w:rPr>
+          <w:sz w:val="24"/>
+          <w:szCs w:val="24"/>
+          <w:lang w:val="en-US"/>
+        </w:rPr>
+        <w:t>help</w:t>
+      </w:r>
+      <w:r>
+        <w:rPr>
+          <w:sz w:val="24"/>
+          <w:szCs w:val="24"/>
+          <w:lang w:val="en-US"/>
+        </w:rPr>
+        <w:t xml:space="preserve"> you navigate from one job to another and clicking on each will display a bigger view in the right side of the screen.</w:t>
+      </w:r>
+    </w:p>
+    <w:p>
+      <w:pPr>
+        <w:spacing w:line="240" w:lineRule="auto"/>
+        <w:jc w:val="center"/>
         <w:rPr>
           <w:sz w:val="24"/>
           <w:szCs w:val="24"/>
@@ -2619,31 +3954,55 @@
           <w:szCs w:val="24"/>
           <w:lang w:val="en-US"/>
         </w:rPr>
-        <w:t xml:space="preserve"> On </w:t>
-      </w:r>
-      <w:r>
-        <w:rPr>
-          <w:sz w:val="24"/>
-          <w:szCs w:val="24"/>
-          <w:lang w:val="en-US"/>
-        </w:rPr>
-        <w:t>the</w:t>
-      </w:r>
-      <w:r>
-        <w:rPr>
-          <w:sz w:val="24"/>
-          <w:szCs w:val="24"/>
-          <w:lang w:val="en-US"/>
-        </w:rPr>
-        <w:t xml:space="preserve"> ride side of the screen, the View component will display multiple option. The </w:t>
-      </w:r>
-      <w:r>
-        <w:rPr>
-          <w:sz w:val="24"/>
-          <w:szCs w:val="24"/>
-          <w:lang w:val="en-US"/>
-        </w:rPr>
-        <w:t xml:space="preserve">create button from where you will </w:t>
+        <w:t>On the ri</w:t>
+      </w:r>
+      <w:r>
+        <w:rPr>
+          <w:sz w:val="24"/>
+          <w:szCs w:val="24"/>
+          <w:lang w:val="en-US"/>
+        </w:rPr>
+        <w:t>ght</w:t>
+      </w:r>
+      <w:r>
+        <w:rPr>
+          <w:sz w:val="24"/>
+          <w:szCs w:val="24"/>
+          <w:lang w:val="en-US"/>
+        </w:rPr>
+        <w:t xml:space="preserve"> side of the screen, the View component will display multiple option</w:t>
+      </w:r>
+      <w:r>
+        <w:rPr>
+          <w:sz w:val="24"/>
+          <w:szCs w:val="24"/>
+          <w:lang w:val="en-US"/>
+        </w:rPr>
+        <w:t>s</w:t>
+      </w:r>
+      <w:r>
+        <w:rPr>
+          <w:sz w:val="24"/>
+          <w:szCs w:val="24"/>
+          <w:lang w:val="en-US"/>
+        </w:rPr>
+        <w:t xml:space="preserve">. The </w:t>
+      </w:r>
+      <w:r>
+        <w:rPr>
+          <w:sz w:val="24"/>
+          <w:szCs w:val="24"/>
+          <w:lang w:val="en-US"/>
+        </w:rPr>
+        <w:t>C</w:t>
+      </w:r>
+      <w:r>
+        <w:rPr>
+          <w:sz w:val="24"/>
+          <w:szCs w:val="24"/>
+          <w:lang w:val="en-US"/>
+        </w:rPr>
+        <w:t xml:space="preserve">reate button from where you will </w:t>
       </w:r>
       <w:r>
         <w:rPr>
@@ -2659,23 +4018,7 @@
           <w:szCs w:val="24"/>
           <w:lang w:val="en-US"/>
         </w:rPr>
-        <w:t xml:space="preserve"> </w:t>
-      </w:r>
-      <w:r>
-        <w:rPr>
-          <w:sz w:val="24"/>
-          <w:szCs w:val="24"/>
-          <w:lang w:val="en-US"/>
-        </w:rPr>
-        <w:t>Jobs</w:t>
-      </w:r>
-      <w:r>
-        <w:rPr>
-          <w:sz w:val="24"/>
-          <w:szCs w:val="24"/>
-          <w:lang w:val="en-US"/>
-        </w:rPr>
-        <w:t>.</w:t>
+        <w:t xml:space="preserve"> Jobs.</w:t>
       </w:r>
     </w:p>
     <w:p>
@@ -2837,7 +4180,15 @@
           <w:lang w:val="en-US"/>
         </w:rPr>
         <w:lastRenderedPageBreak/>
-        <w:t>Once you click on the ''</w:t>
+        <w:t xml:space="preserve">Once you click on the </w:t>
+      </w:r>
+      <w:r>
+        <w:rPr>
+          <w:sz w:val="24"/>
+          <w:szCs w:val="24"/>
+          <w:lang w:val="en-US"/>
+        </w:rPr>
+        <w:t>“</w:t>
       </w:r>
       <w:r>
         <w:rPr>
@@ -2853,29 +4204,37 @@
           <w:szCs w:val="24"/>
           <w:lang w:val="en-US"/>
         </w:rPr>
-        <w:t xml:space="preserve">’’ button a modal will show up and you will be able to enter your information related to this new </w:t>
-      </w:r>
-      <w:r>
-        <w:rPr>
-          <w:sz w:val="24"/>
-          <w:szCs w:val="24"/>
-          <w:lang w:val="en-US"/>
-        </w:rPr>
-        <w:t>Job</w:t>
-      </w:r>
-      <w:r>
-        <w:rPr>
-          <w:sz w:val="24"/>
-          <w:szCs w:val="24"/>
-          <w:lang w:val="en-US"/>
-        </w:rPr>
-        <w:t>.</w:t>
-      </w:r>
-    </w:p>
-    <w:p>
-      <w:pPr>
-        <w:spacing w:line="240" w:lineRule="auto"/>
-        <w:jc w:val="both"/>
+        <w:t>”</w:t>
+      </w:r>
+      <w:r>
+        <w:rPr>
+          <w:sz w:val="24"/>
+          <w:szCs w:val="24"/>
+          <w:lang w:val="en-US"/>
+        </w:rPr>
+        <w:t xml:space="preserve"> button a modal will show up and you will be able to enter </w:t>
+      </w:r>
+      <w:r>
+        <w:rPr>
+          <w:sz w:val="24"/>
+          <w:szCs w:val="24"/>
+          <w:lang w:val="en-US"/>
+        </w:rPr>
+        <w:t xml:space="preserve">the </w:t>
+      </w:r>
+      <w:r>
+        <w:rPr>
+          <w:sz w:val="24"/>
+          <w:szCs w:val="24"/>
+          <w:lang w:val="en-US"/>
+        </w:rPr>
+        <w:t>information related to this new Job.</w:t>
+      </w:r>
+    </w:p>
+    <w:p>
+      <w:pPr>
+        <w:spacing w:line="240" w:lineRule="auto"/>
+        <w:jc w:val="center"/>
         <w:rPr>
           <w:sz w:val="24"/>
           <w:szCs w:val="24"/>
@@ -2950,7 +4309,119 @@
           <w:szCs w:val="24"/>
           <w:lang w:val="en-US"/>
         </w:rPr>
-        <w:t>A soon as you feel comfortable with all the information added, you can click on “submit” and a job will be added to you Created job list, it will be save in the Data base, and Candidates and Guest of the webpage will be able to see them.</w:t>
+        <w:t>A soon as you feel comfortable with all the information added, you can click on “</w:t>
+      </w:r>
+      <w:r>
+        <w:rPr>
+          <w:sz w:val="24"/>
+          <w:szCs w:val="24"/>
+          <w:lang w:val="en-US"/>
+        </w:rPr>
+        <w:t>S</w:t>
+      </w:r>
+      <w:r>
+        <w:rPr>
+          <w:sz w:val="24"/>
+          <w:szCs w:val="24"/>
+          <w:lang w:val="en-US"/>
+        </w:rPr>
+        <w:t xml:space="preserve">ubmit” and </w:t>
+      </w:r>
+      <w:r>
+        <w:rPr>
+          <w:sz w:val="24"/>
+          <w:szCs w:val="24"/>
+          <w:lang w:val="en-US"/>
+        </w:rPr>
+        <w:t>the</w:t>
+      </w:r>
+      <w:r>
+        <w:rPr>
+          <w:sz w:val="24"/>
+          <w:szCs w:val="24"/>
+          <w:lang w:val="en-US"/>
+        </w:rPr>
+        <w:t xml:space="preserve"> job will be added to </w:t>
+      </w:r>
+      <w:r>
+        <w:rPr>
+          <w:sz w:val="24"/>
+          <w:szCs w:val="24"/>
+          <w:lang w:val="en-US"/>
+        </w:rPr>
+        <w:t xml:space="preserve">the </w:t>
+      </w:r>
+      <w:r>
+        <w:rPr>
+          <w:sz w:val="24"/>
+          <w:szCs w:val="24"/>
+          <w:lang w:val="en-US"/>
+        </w:rPr>
+        <w:t>Created job list, it will be save</w:t>
+      </w:r>
+      <w:r>
+        <w:rPr>
+          <w:sz w:val="24"/>
+          <w:szCs w:val="24"/>
+          <w:lang w:val="en-US"/>
+        </w:rPr>
+        <w:t>d</w:t>
+      </w:r>
+      <w:r>
+        <w:rPr>
+          <w:sz w:val="24"/>
+          <w:szCs w:val="24"/>
+          <w:lang w:val="en-US"/>
+        </w:rPr>
+        <w:t xml:space="preserve"> in the </w:t>
+      </w:r>
+      <w:r>
+        <w:rPr>
+          <w:sz w:val="24"/>
+          <w:szCs w:val="24"/>
+          <w:lang w:val="en-US"/>
+        </w:rPr>
+        <w:t>d</w:t>
+      </w:r>
+      <w:r>
+        <w:rPr>
+          <w:sz w:val="24"/>
+          <w:szCs w:val="24"/>
+          <w:lang w:val="en-US"/>
+        </w:rPr>
+        <w:t>ata base, and Candidates and Guest</w:t>
+      </w:r>
+      <w:r>
+        <w:rPr>
+          <w:sz w:val="24"/>
+          <w:szCs w:val="24"/>
+          <w:lang w:val="en-US"/>
+        </w:rPr>
+        <w:t xml:space="preserve"> users</w:t>
+      </w:r>
+      <w:r>
+        <w:rPr>
+          <w:sz w:val="24"/>
+          <w:szCs w:val="24"/>
+          <w:lang w:val="en-US"/>
+        </w:rPr>
+        <w:t xml:space="preserve"> of the </w:t>
+      </w:r>
+      <w:r>
+        <w:rPr>
+          <w:sz w:val="24"/>
+          <w:szCs w:val="24"/>
+          <w:lang w:val="en-US"/>
+        </w:rPr>
+        <w:t xml:space="preserve">system </w:t>
+      </w:r>
+      <w:r>
+        <w:rPr>
+          <w:sz w:val="24"/>
+          <w:szCs w:val="24"/>
+          <w:lang w:val="en-US"/>
+        </w:rPr>
+        <w:t>will be able to see them.</w:t>
       </w:r>
     </w:p>
     <w:p>
@@ -2969,7 +4440,39 @@
           <w:szCs w:val="24"/>
           <w:lang w:val="en-US"/>
         </w:rPr>
-        <w:t>If you are not sure of creating this new Offer, click on cancel and nothing will be add.</w:t>
+        <w:t xml:space="preserve">If you are not sure of creating this </w:t>
+      </w:r>
+      <w:r>
+        <w:rPr>
+          <w:sz w:val="24"/>
+          <w:szCs w:val="24"/>
+          <w:lang w:val="en-US"/>
+        </w:rPr>
+        <w:t xml:space="preserve">New Job </w:t>
+      </w:r>
+      <w:r>
+        <w:rPr>
+          <w:sz w:val="24"/>
+          <w:szCs w:val="24"/>
+          <w:lang w:val="en-US"/>
+        </w:rPr>
+        <w:t>Offer, click on cancel and nothing will be add</w:t>
+      </w:r>
+      <w:r>
+        <w:rPr>
+          <w:sz w:val="24"/>
+          <w:szCs w:val="24"/>
+          <w:lang w:val="en-US"/>
+        </w:rPr>
+        <w:t>ed</w:t>
+      </w:r>
+      <w:r>
+        <w:rPr>
+          <w:sz w:val="24"/>
+          <w:szCs w:val="24"/>
+          <w:lang w:val="en-US"/>
+        </w:rPr>
+        <w:t>.</w:t>
       </w:r>
     </w:p>
     <w:p>
@@ -2988,7 +4491,87 @@
           <w:szCs w:val="24"/>
           <w:lang w:val="en-US"/>
         </w:rPr>
-        <w:t>Also, after created a job the button Edit will be Re-display a modal from where you will be able to change any information related to the job.</w:t>
+        <w:t>Also, after creat</w:t>
+      </w:r>
+      <w:r>
+        <w:rPr>
+          <w:sz w:val="24"/>
+          <w:szCs w:val="24"/>
+          <w:lang w:val="en-US"/>
+        </w:rPr>
+        <w:t>ing</w:t>
+      </w:r>
+      <w:r>
+        <w:rPr>
+          <w:sz w:val="24"/>
+          <w:szCs w:val="24"/>
+          <w:lang w:val="en-US"/>
+        </w:rPr>
+        <w:t xml:space="preserve"> a job</w:t>
+      </w:r>
+      <w:r>
+        <w:rPr>
+          <w:sz w:val="24"/>
+          <w:szCs w:val="24"/>
+          <w:lang w:val="en-US"/>
+        </w:rPr>
+        <w:t>,</w:t>
+      </w:r>
+      <w:r>
+        <w:rPr>
+          <w:sz w:val="24"/>
+          <w:szCs w:val="24"/>
+          <w:lang w:val="en-US"/>
+        </w:rPr>
+        <w:t xml:space="preserve"> the button Edit will </w:t>
+      </w:r>
+      <w:r>
+        <w:rPr>
+          <w:sz w:val="24"/>
+          <w:szCs w:val="24"/>
+          <w:lang w:val="en-US"/>
+        </w:rPr>
+        <w:t>re</w:t>
+      </w:r>
+      <w:r>
+        <w:rPr>
+          <w:sz w:val="24"/>
+          <w:szCs w:val="24"/>
+          <w:lang w:val="en-US"/>
+        </w:rPr>
+        <w:t xml:space="preserve">-display </w:t>
+      </w:r>
+      <w:r>
+        <w:rPr>
+          <w:sz w:val="24"/>
+          <w:szCs w:val="24"/>
+          <w:lang w:val="en-US"/>
+        </w:rPr>
+        <w:t>the</w:t>
+      </w:r>
+      <w:r>
+        <w:rPr>
+          <w:sz w:val="24"/>
+          <w:szCs w:val="24"/>
+          <w:lang w:val="en-US"/>
+        </w:rPr>
+        <w:t xml:space="preserve"> modal from where you will be able to change any information related to the </w:t>
+      </w:r>
+      <w:r>
+        <w:rPr>
+          <w:sz w:val="24"/>
+          <w:szCs w:val="24"/>
+          <w:lang w:val="en-US"/>
+        </w:rPr>
+        <w:t xml:space="preserve">selected </w:t>
+      </w:r>
+      <w:r>
+        <w:rPr>
+          <w:sz w:val="24"/>
+          <w:szCs w:val="24"/>
+          <w:lang w:val="en-US"/>
+        </w:rPr>
+        <w:t>job.</w:t>
       </w:r>
     </w:p>
     <w:p>
@@ -3007,57 +4590,55 @@
           <w:szCs w:val="24"/>
           <w:lang w:val="en-US"/>
         </w:rPr>
-        <w:t xml:space="preserve">And of course, you always have the option of “Delete” </w:t>
-      </w:r>
-      <w:r>
-        <w:rPr>
-          <w:sz w:val="24"/>
-          <w:szCs w:val="24"/>
-          <w:lang w:val="en-US"/>
-        </w:rPr>
-        <w:t xml:space="preserve">a warning will show up. By simply clicking on the ‘’ok’’ you will delete the </w:t>
-      </w:r>
-      <w:r>
-        <w:rPr>
-          <w:sz w:val="24"/>
-          <w:szCs w:val="24"/>
-          <w:lang w:val="en-US"/>
-        </w:rPr>
-        <w:t>Job,</w:t>
-      </w:r>
-      <w:r>
-        <w:rPr>
-          <w:sz w:val="24"/>
-          <w:szCs w:val="24"/>
-          <w:lang w:val="en-US"/>
-        </w:rPr>
-        <w:t xml:space="preserve"> </w:t>
-      </w:r>
-      <w:bookmarkStart w:id="0" w:name="_GoBack"/>
-      <w:bookmarkEnd w:id="0"/>
-      <w:r>
-        <w:rPr>
-          <w:sz w:val="24"/>
-          <w:szCs w:val="24"/>
-          <w:lang w:val="en-US"/>
-        </w:rPr>
-        <w:t xml:space="preserve">or you can cancel and no changes will occurs. BE AWARE this is a FINAL CHANCE to not deleted your </w:t>
-      </w:r>
-      <w:r>
-        <w:rPr>
-          <w:sz w:val="24"/>
-          <w:szCs w:val="24"/>
-          <w:lang w:val="en-US"/>
-        </w:rPr>
-        <w:t>Job</w:t>
-      </w:r>
-      <w:r>
-        <w:rPr>
-          <w:sz w:val="24"/>
-          <w:szCs w:val="24"/>
-          <w:lang w:val="en-US"/>
-        </w:rPr>
-        <w:t>.</w:t>
+        <w:t>And of course, you always have the option of “Delete”</w:t>
+      </w:r>
+      <w:r>
+        <w:rPr>
+          <w:sz w:val="24"/>
+          <w:szCs w:val="24"/>
+          <w:lang w:val="en-US"/>
+        </w:rPr>
+        <w:t>,</w:t>
+      </w:r>
+      <w:r>
+        <w:rPr>
+          <w:sz w:val="24"/>
+          <w:szCs w:val="24"/>
+          <w:lang w:val="en-US"/>
+        </w:rPr>
+        <w:t xml:space="preserve"> a warning will show up</w:t>
+      </w:r>
+      <w:r>
+        <w:rPr>
+          <w:sz w:val="24"/>
+          <w:szCs w:val="24"/>
+          <w:lang w:val="en-US"/>
+        </w:rPr>
+        <w:t xml:space="preserve"> before deleting</w:t>
+      </w:r>
+      <w:r>
+        <w:rPr>
+          <w:sz w:val="24"/>
+          <w:szCs w:val="24"/>
+          <w:lang w:val="en-US"/>
+        </w:rPr>
+        <w:t xml:space="preserve">. By simply clicking on the </w:t>
+      </w:r>
+      <w:r>
+        <w:rPr>
+          <w:sz w:val="24"/>
+          <w:szCs w:val="24"/>
+          <w:lang w:val="en-US"/>
+        </w:rPr>
+        <w:t>“Ok”</w:t>
+      </w:r>
+      <w:r>
+        <w:rPr>
+          <w:sz w:val="24"/>
+          <w:szCs w:val="24"/>
+          <w:lang w:val="en-US"/>
+        </w:rPr>
+        <w:t xml:space="preserve"> you will delete the Job, or you can cancel and no changes will occurs. BE AWARE this is a FINAL CHANCE to not deleted your Job.</w:t>
       </w:r>
     </w:p>
     <w:p>
@@ -3110,30 +4691,6 @@
           </wp:inline>
         </w:drawing>
       </w:r>
-    </w:p>
-    <w:p>
-      <w:pPr>
-        <w:spacing w:line="240" w:lineRule="auto"/>
-        <w:jc w:val="both"/>
-        <w:rPr>
-          <w:b/>
-          <w:bCs/>
-          <w:sz w:val="28"/>
-          <w:szCs w:val="28"/>
-          <w:lang w:val="en-US"/>
-        </w:rPr>
-      </w:pPr>
-    </w:p>
-    <w:p>
-      <w:pPr>
-        <w:spacing w:line="240" w:lineRule="auto"/>
-        <w:jc w:val="both"/>
-        <w:rPr>
-          <w:sz w:val="24"/>
-          <w:szCs w:val="24"/>
-          <w:lang w:val="en-US"/>
-        </w:rPr>
-      </w:pPr>
     </w:p>
     <w:p>
       <w:pPr>
@@ -3830,6 +5387,36 @@
       <w:contextualSpacing/>
     </w:pPr>
   </w:style>
+  <w:style w:type="paragraph" w:styleId="BalloonText">
+    <w:name w:val="Balloon Text"/>
+    <w:basedOn w:val="Normal"/>
+    <w:link w:val="BalloonTextChar"/>
+    <w:uiPriority w:val="99"/>
+    <w:semiHidden/>
+    <w:unhideWhenUsed/>
+    <w:rsid w:val="00474B8A"/>
+    <w:pPr>
+      <w:spacing w:after="0" w:line="240" w:lineRule="auto"/>
+    </w:pPr>
+    <w:rPr>
+      <w:rFonts w:ascii="Segoe UI" w:hAnsi="Segoe UI" w:cs="Segoe UI"/>
+      <w:sz w:val="18"/>
+      <w:szCs w:val="18"/>
+    </w:rPr>
+  </w:style>
+  <w:style w:type="character" w:customStyle="1" w:styleId="BalloonTextChar">
+    <w:name w:val="Balloon Text Char"/>
+    <w:basedOn w:val="DefaultParagraphFont"/>
+    <w:link w:val="BalloonText"/>
+    <w:uiPriority w:val="99"/>
+    <w:semiHidden/>
+    <w:rsid w:val="00474B8A"/>
+    <w:rPr>
+      <w:rFonts w:ascii="Segoe UI" w:hAnsi="Segoe UI" w:cs="Segoe UI"/>
+      <w:sz w:val="18"/>
+      <w:szCs w:val="18"/>
+    </w:rPr>
+  </w:style>
 </w:styles>
 </file>
 

</xml_diff>